<commit_message>
rapport V3 + ETL
</commit_message>
<xml_diff>
--- a/Rapport Projet Entrepôts de données.docx
+++ b/Rapport Projet Entrepôts de données.docx
@@ -52,7 +52,43 @@
         </w:numPr>
       </w:pPr>
       <w:r>
-        <w:t>Explication de l’objectif du projet</w:t>
+        <w:t>Le but de ce projet est de monter un système BI basé sur des données libres de droit au choix (</w:t>
+      </w:r>
+      <w:proofErr w:type="spellStart"/>
+      <w:r>
+        <w:t>wikidata</w:t>
+      </w:r>
+      <w:proofErr w:type="spellEnd"/>
+      <w:r>
+        <w:t xml:space="preserve">, </w:t>
+      </w:r>
+      <w:proofErr w:type="spellStart"/>
+      <w:r>
+        <w:t>freebase</w:t>
+      </w:r>
+      <w:proofErr w:type="spellEnd"/>
+      <w:r>
+        <w:t xml:space="preserve">, </w:t>
+      </w:r>
+      <w:proofErr w:type="spellStart"/>
+      <w:r>
+        <w:t>data.gouv</w:t>
+      </w:r>
+      <w:proofErr w:type="spellEnd"/>
+      <w:r>
+        <w:t xml:space="preserve">) que l’on va croiser avec d’autres données puis construire des cubes d’analyse et générer des rapports pertinents avec les outils de notre choix également. </w:t>
+      </w:r>
+    </w:p>
+    <w:p>
+      <w:pPr>
+        <w:pStyle w:val="Paragraphedeliste"/>
+        <w:numPr>
+          <w:ilvl w:val="0"/>
+          <w:numId w:val="2"/>
+        </w:numPr>
+      </w:pPr>
+      <w:r>
+        <w:t xml:space="preserve">Le projet dure un peu plus de 2mois au cours duquel nous avons choisi nos données, réfléchi à nos problématique, créer nos bases de production, utiliser un ETL performant pour les extraire vers le format que nous souhaitons puis générer nos cubes d’analyse et nos rapports afin de répondre aux questions que l’on se posait. </w:t>
       </w:r>
     </w:p>
     <w:p>
@@ -271,8 +307,6 @@
       <w:r>
         <w:t>Corrélation avec le type de véhicule (moto, scooter, voiture, camion).</w:t>
       </w:r>
-      <w:bookmarkStart w:id="0" w:name="_GoBack"/>
-      <w:bookmarkEnd w:id="0"/>
     </w:p>
     <w:p>
       <w:pPr>
@@ -298,8 +332,14 @@
           <w:ilvl w:val="0"/>
           <w:numId w:val="4"/>
         </w:numPr>
-      </w:pPr>
-      <w:r>
+        <w:rPr>
+          <w:b/>
+        </w:rPr>
+      </w:pPr>
+      <w:r>
+        <w:rPr>
+          <w:b/>
+        </w:rPr>
         <w:t xml:space="preserve">Insertion des données dans la base de production </w:t>
       </w:r>
     </w:p>
@@ -373,7 +413,15 @@
         <w:t>ème</w:t>
       </w:r>
       <w:r>
-        <w:t xml:space="preserve"> étape : mise en place de l’ETL (Talend)</w:t>
+        <w:t xml:space="preserve"> étape : mise en place de l’ETL (</w:t>
+      </w:r>
+      <w:proofErr w:type="spellStart"/>
+      <w:r>
+        <w:t>Pentaho</w:t>
+      </w:r>
+      <w:proofErr w:type="spellEnd"/>
+      <w:r>
+        <w:t>)</w:t>
       </w:r>
     </w:p>
     <w:p>
@@ -383,9 +431,852 @@
           <w:ilvl w:val="0"/>
           <w:numId w:val="5"/>
         </w:numPr>
-      </w:pPr>
-      <w:r>
-        <w:t>Pourquoi Talend ?</w:t>
+        <w:rPr>
+          <w:b/>
+        </w:rPr>
+      </w:pPr>
+      <w:r>
+        <w:rPr>
+          <w:b/>
+          <w:noProof/>
+          <w:lang w:eastAsia="fr-FR"/>
+        </w:rPr>
+        <w:drawing>
+          <wp:anchor distT="0" distB="0" distL="114300" distR="114300" simplePos="0" relativeHeight="251658240" behindDoc="0" locked="0" layoutInCell="1" allowOverlap="1" wp14:anchorId="389EDAD8" wp14:editId="413E5E3F">
+            <wp:simplePos x="0" y="0"/>
+            <wp:positionH relativeFrom="column">
+              <wp:posOffset>3204845</wp:posOffset>
+            </wp:positionH>
+            <wp:positionV relativeFrom="paragraph">
+              <wp:posOffset>145415</wp:posOffset>
+            </wp:positionV>
+            <wp:extent cx="3324225" cy="1774825"/>
+            <wp:effectExtent l="0" t="0" r="9525" b="0"/>
+            <wp:wrapSquare wrapText="bothSides"/>
+            <wp:docPr id="1" name="Image 1" descr="http://www.google.fr/url?source=imglanding&amp;ct=img&amp;q=http://www.dataversity.net/wp-content/uploads/2012/01/logo-pentaho.jpg&amp;sa=X&amp;ei=P8NHVc7zCtPPaIDsgNgP&amp;ved=0CAkQ8wc&amp;usg=AFQjCNEi_4xGLCv1SqeIxai7GLSD8Vqqtg"/>
+            <wp:cNvGraphicFramePr>
+              <a:graphicFrameLocks xmlns:a="http://schemas.openxmlformats.org/drawingml/2006/main" noChangeAspect="1"/>
+            </wp:cNvGraphicFramePr>
+            <a:graphic xmlns:a="http://schemas.openxmlformats.org/drawingml/2006/main">
+              <a:graphicData uri="http://schemas.openxmlformats.org/drawingml/2006/picture">
+                <pic:pic xmlns:pic="http://schemas.openxmlformats.org/drawingml/2006/picture">
+                  <pic:nvPicPr>
+                    <pic:cNvPr id="0" name="Picture 1" descr="http://www.google.fr/url?source=imglanding&amp;ct=img&amp;q=http://www.dataversity.net/wp-content/uploads/2012/01/logo-pentaho.jpg&amp;sa=X&amp;ei=P8NHVc7zCtPPaIDsgNgP&amp;ved=0CAkQ8wc&amp;usg=AFQjCNEi_4xGLCv1SqeIxai7GLSD8Vqqtg"/>
+                    <pic:cNvPicPr>
+                      <a:picLocks noChangeAspect="1" noChangeArrowheads="1"/>
+                    </pic:cNvPicPr>
+                  </pic:nvPicPr>
+                  <pic:blipFill>
+                    <a:blip r:embed="rId6">
+                      <a:extLst>
+                        <a:ext uri="{28A0092B-C50C-407E-A947-70E740481C1C}">
+                          <a14:useLocalDpi xmlns:a14="http://schemas.microsoft.com/office/drawing/2010/main" val="0"/>
+                        </a:ext>
+                      </a:extLst>
+                    </a:blip>
+                    <a:srcRect/>
+                    <a:stretch>
+                      <a:fillRect/>
+                    </a:stretch>
+                  </pic:blipFill>
+                  <pic:spPr bwMode="auto">
+                    <a:xfrm>
+                      <a:off x="0" y="0"/>
+                      <a:ext cx="3324225" cy="1774825"/>
+                    </a:xfrm>
+                    <a:prstGeom prst="rect">
+                      <a:avLst/>
+                    </a:prstGeom>
+                    <a:noFill/>
+                    <a:ln>
+                      <a:noFill/>
+                    </a:ln>
+                  </pic:spPr>
+                </pic:pic>
+              </a:graphicData>
+            </a:graphic>
+            <wp14:sizeRelH relativeFrom="page">
+              <wp14:pctWidth>0</wp14:pctWidth>
+            </wp14:sizeRelH>
+            <wp14:sizeRelV relativeFrom="page">
+              <wp14:pctHeight>0</wp14:pctHeight>
+            </wp14:sizeRelV>
+          </wp:anchor>
+        </w:drawing>
+      </w:r>
+      <w:r>
+        <w:rPr>
+          <w:b/>
+        </w:rPr>
+        <w:t xml:space="preserve">Pourquoi </w:t>
+      </w:r>
+      <w:proofErr w:type="spellStart"/>
+      <w:r>
+        <w:rPr>
+          <w:b/>
+        </w:rPr>
+        <w:t>Pentaho</w:t>
+      </w:r>
+      <w:proofErr w:type="spellEnd"/>
+      <w:r>
+        <w:rPr>
+          <w:b/>
+        </w:rPr>
+        <w:t> ?</w:t>
+      </w:r>
+      <w:r>
+        <w:rPr>
+          <w:b/>
+        </w:rPr>
+        <w:t xml:space="preserve"> </w:t>
+      </w:r>
+    </w:p>
+    <w:p>
+      <w:pPr>
+        <w:ind w:firstLine="360"/>
+        <w:jc w:val="both"/>
+      </w:pPr>
+      <w:proofErr w:type="spellStart"/>
+      <w:r>
+        <w:rPr>
+          <w:bCs/>
+        </w:rPr>
+        <w:t>Pentaho</w:t>
+      </w:r>
+      <w:proofErr w:type="spellEnd"/>
+      <w:r>
+        <w:rPr>
+          <w:bCs/>
+        </w:rPr>
+        <w:t xml:space="preserve"> est une suite logicielle décisionnelle complète</w:t>
+      </w:r>
+      <w:r>
+        <w:rPr>
+          <w:rStyle w:val="apple-converted-space"/>
+          <w:rFonts w:ascii="Arial" w:hAnsi="Arial" w:cs="Arial"/>
+          <w:color w:val="556F7C"/>
+          <w:sz w:val="18"/>
+          <w:szCs w:val="18"/>
+        </w:rPr>
+        <w:t> </w:t>
+      </w:r>
+      <w:r>
+        <w:t xml:space="preserve">qui permet la création et la diffusion de documents décisionnels à un grand nombre de destinataires via une interface web. </w:t>
+      </w:r>
+      <w:proofErr w:type="spellStart"/>
+      <w:r>
+        <w:t>Pentaho</w:t>
+      </w:r>
+      <w:proofErr w:type="spellEnd"/>
+      <w:r>
+        <w:t xml:space="preserve"> est entièrement open source, et propose une souscription pour des services éditeurs haut de gamme, incluant </w:t>
+      </w:r>
+      <w:r>
+        <w:t xml:space="preserve">le support illimité, </w:t>
+      </w:r>
+      <w:r>
+        <w:t>différentes garanties</w:t>
+      </w:r>
+      <w:r>
+        <w:t>.</w:t>
+      </w:r>
+    </w:p>
+    <w:p>
+      <w:pPr>
+        <w:jc w:val="both"/>
+        <w:rPr>
+          <w:lang w:eastAsia="fr-FR"/>
+        </w:rPr>
+      </w:pPr>
+      <w:proofErr w:type="spellStart"/>
+      <w:r>
+        <w:rPr>
+          <w:lang w:eastAsia="fr-FR"/>
+        </w:rPr>
+        <w:lastRenderedPageBreak/>
+        <w:t>Pentaho</w:t>
+      </w:r>
+      <w:proofErr w:type="spellEnd"/>
+      <w:r>
+        <w:rPr>
+          <w:lang w:eastAsia="fr-FR"/>
+        </w:rPr>
+        <w:t xml:space="preserve"> comprend en propre tous les éléments nécessaires à un projet décisionnel, et est le seul éditeur open source capable d'en garantir l'homogénéité dans le temps.</w:t>
+      </w:r>
+    </w:p>
+    <w:p>
+      <w:pPr>
+        <w:pStyle w:val="Paragraphedeliste"/>
+        <w:numPr>
+          <w:ilvl w:val="0"/>
+          <w:numId w:val="3"/>
+        </w:numPr>
+        <w:jc w:val="both"/>
+        <w:rPr>
+          <w:lang w:eastAsia="fr-FR"/>
+        </w:rPr>
+      </w:pPr>
+      <w:r>
+        <w:rPr>
+          <w:lang w:eastAsia="fr-FR"/>
+        </w:rPr>
+        <w:t>Un </w:t>
+      </w:r>
+      <w:r>
+        <w:rPr>
+          <w:b/>
+          <w:bCs/>
+          <w:lang w:eastAsia="fr-FR"/>
+        </w:rPr>
+        <w:t>moteur de reporting</w:t>
+      </w:r>
+      <w:r>
+        <w:rPr>
+          <w:lang w:eastAsia="fr-FR"/>
+        </w:rPr>
+        <w:t>, avec </w:t>
+      </w:r>
+      <w:proofErr w:type="spellStart"/>
+      <w:r>
+        <w:rPr>
+          <w:i/>
+          <w:iCs/>
+          <w:lang w:eastAsia="fr-FR"/>
+        </w:rPr>
+        <w:t>Pentaho</w:t>
+      </w:r>
+      <w:proofErr w:type="spellEnd"/>
+      <w:r>
+        <w:rPr>
+          <w:i/>
+          <w:iCs/>
+          <w:lang w:eastAsia="fr-FR"/>
+        </w:rPr>
+        <w:t xml:space="preserve"> Report</w:t>
+      </w:r>
+      <w:r>
+        <w:rPr>
+          <w:lang w:eastAsia="fr-FR"/>
+        </w:rPr>
+        <w:t> Designer, un logiciel graphique de conception de rapports</w:t>
+      </w:r>
+    </w:p>
+    <w:p>
+      <w:pPr>
+        <w:pStyle w:val="Paragraphedeliste"/>
+        <w:numPr>
+          <w:ilvl w:val="0"/>
+          <w:numId w:val="3"/>
+        </w:numPr>
+        <w:jc w:val="both"/>
+        <w:rPr>
+          <w:lang w:eastAsia="fr-FR"/>
+        </w:rPr>
+      </w:pPr>
+      <w:r>
+        <w:rPr>
+          <w:lang w:eastAsia="fr-FR"/>
+        </w:rPr>
+        <w:t>Un </w:t>
+      </w:r>
+      <w:r>
+        <w:rPr>
+          <w:b/>
+          <w:bCs/>
+          <w:lang w:eastAsia="fr-FR"/>
+        </w:rPr>
+        <w:t xml:space="preserve">outil de conception de </w:t>
+      </w:r>
+      <w:proofErr w:type="spellStart"/>
+      <w:r>
+        <w:rPr>
+          <w:b/>
+          <w:bCs/>
+          <w:lang w:eastAsia="fr-FR"/>
+        </w:rPr>
+        <w:t>metamodels</w:t>
+      </w:r>
+      <w:proofErr w:type="spellEnd"/>
+      <w:r>
+        <w:rPr>
+          <w:lang w:eastAsia="fr-FR"/>
+        </w:rPr>
+        <w:t>, avec </w:t>
+      </w:r>
+      <w:proofErr w:type="spellStart"/>
+      <w:r>
+        <w:rPr>
+          <w:i/>
+          <w:iCs/>
+          <w:lang w:eastAsia="fr-FR"/>
+        </w:rPr>
+        <w:t>Pentaho</w:t>
+      </w:r>
+      <w:proofErr w:type="spellEnd"/>
+      <w:r>
+        <w:rPr>
+          <w:i/>
+          <w:iCs/>
+          <w:lang w:eastAsia="fr-FR"/>
+        </w:rPr>
+        <w:t xml:space="preserve"> </w:t>
+      </w:r>
+      <w:proofErr w:type="spellStart"/>
+      <w:r>
+        <w:rPr>
+          <w:i/>
+          <w:iCs/>
+          <w:lang w:eastAsia="fr-FR"/>
+        </w:rPr>
+        <w:t>Metadata</w:t>
+      </w:r>
+      <w:proofErr w:type="spellEnd"/>
+      <w:r>
+        <w:rPr>
+          <w:lang w:eastAsia="fr-FR"/>
+        </w:rPr>
+        <w:t> Designer, outil de définition métier d'une base de données relationnelle, permettant de requêter sur cette base sans connaissance technique.</w:t>
+      </w:r>
+    </w:p>
+    <w:p>
+      <w:pPr>
+        <w:pStyle w:val="Paragraphedeliste"/>
+        <w:numPr>
+          <w:ilvl w:val="0"/>
+          <w:numId w:val="3"/>
+        </w:numPr>
+        <w:jc w:val="both"/>
+        <w:rPr>
+          <w:lang w:eastAsia="fr-FR"/>
+        </w:rPr>
+      </w:pPr>
+      <w:r>
+        <w:rPr>
+          <w:lang w:eastAsia="fr-FR"/>
+        </w:rPr>
+        <w:t>Un </w:t>
+      </w:r>
+      <w:r>
+        <w:rPr>
+          <w:b/>
+          <w:bCs/>
+          <w:lang w:eastAsia="fr-FR"/>
+        </w:rPr>
+        <w:t>moteur d'analyse multidimensionnelle</w:t>
+      </w:r>
+      <w:r>
+        <w:rPr>
+          <w:lang w:eastAsia="fr-FR"/>
+        </w:rPr>
+        <w:t>, avec </w:t>
+      </w:r>
+      <w:proofErr w:type="spellStart"/>
+      <w:r>
+        <w:rPr>
+          <w:i/>
+          <w:iCs/>
+          <w:lang w:eastAsia="fr-FR"/>
+        </w:rPr>
+        <w:t>Pentaho</w:t>
+      </w:r>
+      <w:proofErr w:type="spellEnd"/>
+      <w:r>
+        <w:rPr>
+          <w:i/>
+          <w:iCs/>
+          <w:lang w:eastAsia="fr-FR"/>
+        </w:rPr>
+        <w:t xml:space="preserve"> </w:t>
+      </w:r>
+      <w:proofErr w:type="spellStart"/>
+      <w:r>
+        <w:rPr>
+          <w:i/>
+          <w:iCs/>
+          <w:lang w:eastAsia="fr-FR"/>
+        </w:rPr>
+        <w:t>Analysis</w:t>
+      </w:r>
+      <w:proofErr w:type="spellEnd"/>
+      <w:r>
+        <w:rPr>
+          <w:lang w:eastAsia="fr-FR"/>
+        </w:rPr>
+        <w:t xml:space="preserve"> (Mondrian), le serveur OLAP utilisé par toutes les suites décisionnelles concurrentes mais maintenu par </w:t>
+      </w:r>
+      <w:proofErr w:type="spellStart"/>
+      <w:r>
+        <w:rPr>
+          <w:lang w:eastAsia="fr-FR"/>
+        </w:rPr>
+        <w:t>Pentaho</w:t>
+      </w:r>
+      <w:proofErr w:type="spellEnd"/>
+      <w:r>
+        <w:rPr>
+          <w:lang w:eastAsia="fr-FR"/>
+        </w:rPr>
+        <w:t>. Il permet d'analyse un très grand volume de données, toujours très simplement pour l'utilisateur</w:t>
+      </w:r>
+    </w:p>
+    <w:p>
+      <w:pPr>
+        <w:pStyle w:val="Paragraphedeliste"/>
+        <w:numPr>
+          <w:ilvl w:val="0"/>
+          <w:numId w:val="3"/>
+        </w:numPr>
+        <w:jc w:val="both"/>
+        <w:rPr>
+          <w:lang w:eastAsia="fr-FR"/>
+        </w:rPr>
+      </w:pPr>
+      <w:r>
+        <w:rPr>
+          <w:lang w:eastAsia="fr-FR"/>
+        </w:rPr>
+        <w:t>Un accès aux documents décisionnels via une </w:t>
+      </w:r>
+      <w:r>
+        <w:rPr>
+          <w:b/>
+          <w:bCs/>
+          <w:lang w:eastAsia="fr-FR"/>
+        </w:rPr>
+        <w:t>console web pour les utilisateurs, ergonomique, multi-onglets et sécurisée.</w:t>
+      </w:r>
+    </w:p>
+    <w:p>
+      <w:pPr>
+        <w:pStyle w:val="Paragraphedeliste"/>
+        <w:numPr>
+          <w:ilvl w:val="0"/>
+          <w:numId w:val="3"/>
+        </w:numPr>
+        <w:jc w:val="both"/>
+        <w:rPr>
+          <w:lang w:eastAsia="fr-FR"/>
+        </w:rPr>
+      </w:pPr>
+      <w:r>
+        <w:rPr>
+          <w:lang w:eastAsia="fr-FR"/>
+        </w:rPr>
+        <w:t>Une </w:t>
+      </w:r>
+      <w:r>
+        <w:rPr>
+          <w:b/>
+          <w:bCs/>
+          <w:lang w:eastAsia="fr-FR"/>
+        </w:rPr>
+        <w:t>console d'administration </w:t>
+      </w:r>
+      <w:r>
+        <w:rPr>
+          <w:lang w:eastAsia="fr-FR"/>
+        </w:rPr>
+        <w:t>et de supervision, gérant entre autres la diffusion en masse des rapports par email.</w:t>
+      </w:r>
+    </w:p>
+    <w:p>
+      <w:pPr>
+        <w:pStyle w:val="Paragraphedeliste"/>
+        <w:numPr>
+          <w:ilvl w:val="0"/>
+          <w:numId w:val="3"/>
+        </w:numPr>
+        <w:jc w:val="both"/>
+        <w:rPr>
+          <w:lang w:eastAsia="fr-FR"/>
+        </w:rPr>
+      </w:pPr>
+      <w:r>
+        <w:rPr>
+          <w:lang w:eastAsia="fr-FR"/>
+        </w:rPr>
+        <w:t>Un </w:t>
+      </w:r>
+      <w:r>
+        <w:rPr>
+          <w:b/>
+          <w:bCs/>
+          <w:lang w:eastAsia="fr-FR"/>
+        </w:rPr>
+        <w:t>outil d'alimentation et de transformation</w:t>
+      </w:r>
+      <w:r>
+        <w:rPr>
+          <w:lang w:eastAsia="fr-FR"/>
+        </w:rPr>
+        <w:t>, avec </w:t>
+      </w:r>
+      <w:proofErr w:type="spellStart"/>
+      <w:r>
+        <w:rPr>
+          <w:i/>
+          <w:iCs/>
+          <w:lang w:eastAsia="fr-FR"/>
+        </w:rPr>
+        <w:t>Pentaho</w:t>
+      </w:r>
+      <w:proofErr w:type="spellEnd"/>
+      <w:r>
+        <w:rPr>
+          <w:i/>
+          <w:iCs/>
+          <w:lang w:eastAsia="fr-FR"/>
+        </w:rPr>
+        <w:t xml:space="preserve"> Data </w:t>
+      </w:r>
+      <w:proofErr w:type="spellStart"/>
+      <w:r>
+        <w:rPr>
+          <w:i/>
+          <w:iCs/>
+          <w:lang w:eastAsia="fr-FR"/>
+        </w:rPr>
+        <w:t>Integration</w:t>
+      </w:r>
+      <w:proofErr w:type="spellEnd"/>
+      <w:r>
+        <w:rPr>
+          <w:lang w:eastAsia="fr-FR"/>
+        </w:rPr>
+        <w:t xml:space="preserve"> (ex </w:t>
+      </w:r>
+      <w:proofErr w:type="spellStart"/>
+      <w:r>
+        <w:rPr>
+          <w:lang w:eastAsia="fr-FR"/>
+        </w:rPr>
+        <w:t>Kettle</w:t>
+      </w:r>
+      <w:proofErr w:type="spellEnd"/>
+      <w:r>
+        <w:rPr>
+          <w:lang w:eastAsia="fr-FR"/>
+        </w:rPr>
+        <w:t xml:space="preserve">, </w:t>
+      </w:r>
+      <w:proofErr w:type="spellStart"/>
+      <w:r>
+        <w:rPr>
+          <w:lang w:eastAsia="fr-FR"/>
+        </w:rPr>
+        <w:t>Spoon</w:t>
+      </w:r>
+      <w:proofErr w:type="spellEnd"/>
+      <w:r>
+        <w:rPr>
+          <w:lang w:eastAsia="fr-FR"/>
+        </w:rPr>
+        <w:t>), ETL très simple à prendre en main.</w:t>
+      </w:r>
+    </w:p>
+    <w:p>
+      <w:pPr>
+        <w:pStyle w:val="Paragraphedeliste"/>
+        <w:numPr>
+          <w:ilvl w:val="0"/>
+          <w:numId w:val="3"/>
+        </w:numPr>
+        <w:jc w:val="both"/>
+        <w:rPr>
+          <w:lang w:eastAsia="fr-FR"/>
+        </w:rPr>
+      </w:pPr>
+      <w:r>
+        <w:rPr>
+          <w:lang w:eastAsia="fr-FR"/>
+        </w:rPr>
+        <w:t>Un outil de </w:t>
+      </w:r>
+      <w:r>
+        <w:rPr>
+          <w:b/>
+          <w:bCs/>
+          <w:lang w:eastAsia="fr-FR"/>
+        </w:rPr>
+        <w:t>datamining</w:t>
+      </w:r>
+      <w:r>
+        <w:rPr>
+          <w:lang w:eastAsia="fr-FR"/>
+        </w:rPr>
+        <w:t>, avec </w:t>
+      </w:r>
+      <w:proofErr w:type="spellStart"/>
+      <w:r>
+        <w:rPr>
+          <w:i/>
+          <w:iCs/>
+          <w:lang w:eastAsia="fr-FR"/>
+        </w:rPr>
+        <w:t>Pentaho</w:t>
+      </w:r>
+      <w:proofErr w:type="spellEnd"/>
+      <w:r>
+        <w:rPr>
+          <w:i/>
+          <w:iCs/>
+          <w:lang w:eastAsia="fr-FR"/>
+        </w:rPr>
+        <w:t xml:space="preserve"> </w:t>
+      </w:r>
+      <w:proofErr w:type="spellStart"/>
+      <w:r>
+        <w:rPr>
+          <w:i/>
+          <w:iCs/>
+          <w:lang w:eastAsia="fr-FR"/>
+        </w:rPr>
+        <w:t>Weka</w:t>
+      </w:r>
+      <w:proofErr w:type="spellEnd"/>
+    </w:p>
+    <w:p>
+      <w:pPr>
+        <w:pStyle w:val="Paragraphedeliste"/>
+        <w:numPr>
+          <w:ilvl w:val="0"/>
+          <w:numId w:val="3"/>
+        </w:numPr>
+        <w:jc w:val="both"/>
+        <w:rPr>
+          <w:lang w:eastAsia="fr-FR"/>
+        </w:rPr>
+      </w:pPr>
+      <w:r>
+        <w:rPr>
+          <w:lang w:eastAsia="fr-FR"/>
+        </w:rPr>
+        <w:t>U</w:t>
+      </w:r>
+      <w:r>
+        <w:rPr>
+          <w:lang w:eastAsia="fr-FR"/>
+        </w:rPr>
+        <w:t>n cl</w:t>
+      </w:r>
+      <w:r>
+        <w:rPr>
+          <w:lang w:eastAsia="fr-FR"/>
+        </w:rPr>
+        <w:t xml:space="preserve">ient </w:t>
+      </w:r>
+      <w:proofErr w:type="spellStart"/>
+      <w:r>
+        <w:rPr>
+          <w:lang w:eastAsia="fr-FR"/>
+        </w:rPr>
+        <w:t>MsExcel</w:t>
+      </w:r>
+      <w:proofErr w:type="spellEnd"/>
+      <w:r>
+        <w:rPr>
+          <w:lang w:eastAsia="fr-FR"/>
+        </w:rPr>
+        <w:t xml:space="preserve"> pour Mondrian</w:t>
+      </w:r>
+    </w:p>
+    <w:p>
+      <w:pPr>
+        <w:pStyle w:val="Paragraphedeliste"/>
+        <w:numPr>
+          <w:ilvl w:val="0"/>
+          <w:numId w:val="3"/>
+        </w:numPr>
+        <w:jc w:val="both"/>
+        <w:rPr>
+          <w:lang w:eastAsia="fr-FR"/>
+        </w:rPr>
+      </w:pPr>
+      <w:r>
+        <w:rPr>
+          <w:lang w:eastAsia="fr-FR"/>
+        </w:rPr>
+        <w:t xml:space="preserve">un connecteur avec Google </w:t>
+      </w:r>
+      <w:proofErr w:type="spellStart"/>
+      <w:r>
+        <w:rPr>
+          <w:lang w:eastAsia="fr-FR"/>
+        </w:rPr>
+        <w:t>Maps</w:t>
+      </w:r>
+      <w:proofErr w:type="spellEnd"/>
+      <w:r>
+        <w:rPr>
+          <w:lang w:eastAsia="fr-FR"/>
+        </w:rPr>
+        <w:t>, ...</w:t>
+      </w:r>
+    </w:p>
+    <w:p>
+      <w:pPr>
+        <w:ind w:firstLine="360"/>
+        <w:jc w:val="both"/>
+        <w:rPr>
+          <w:lang w:eastAsia="fr-FR"/>
+        </w:rPr>
+      </w:pPr>
+      <w:r>
+        <w:rPr>
+          <w:lang w:eastAsia="fr-FR"/>
+        </w:rPr>
+        <w:t xml:space="preserve">Finalement, </w:t>
+      </w:r>
+      <w:proofErr w:type="spellStart"/>
+      <w:r>
+        <w:rPr>
+          <w:lang w:eastAsia="fr-FR"/>
+        </w:rPr>
+        <w:t>Pentaho</w:t>
+      </w:r>
+      <w:proofErr w:type="spellEnd"/>
+      <w:r>
+        <w:rPr>
+          <w:lang w:eastAsia="fr-FR"/>
+        </w:rPr>
+        <w:t xml:space="preserve"> possède un nombre important d’applications permettant un large panel de possibilités </w:t>
+      </w:r>
+      <w:r>
+        <w:rPr>
+          <w:lang w:eastAsia="fr-FR"/>
+        </w:rPr>
+        <w:t>quant</w:t>
+      </w:r>
+      <w:r>
+        <w:rPr>
+          <w:lang w:eastAsia="fr-FR"/>
+        </w:rPr>
+        <w:t xml:space="preserve"> </w:t>
+      </w:r>
+      <w:r>
+        <w:rPr>
+          <w:lang w:eastAsia="fr-FR"/>
+        </w:rPr>
+        <w:t xml:space="preserve">à l’intégration des données mais aussi à l’analyse multidimensionnelle et à la rédaction de rapport. Egalement, il est possible de le connecter avec </w:t>
+      </w:r>
+      <w:proofErr w:type="spellStart"/>
+      <w:r>
+        <w:rPr>
+          <w:lang w:eastAsia="fr-FR"/>
+        </w:rPr>
+        <w:t>google</w:t>
+      </w:r>
+      <w:proofErr w:type="spellEnd"/>
+      <w:r>
+        <w:rPr>
+          <w:lang w:eastAsia="fr-FR"/>
+        </w:rPr>
+        <w:t xml:space="preserve"> </w:t>
+      </w:r>
+      <w:proofErr w:type="spellStart"/>
+      <w:r>
+        <w:rPr>
+          <w:lang w:eastAsia="fr-FR"/>
+        </w:rPr>
+        <w:t>Maps</w:t>
+      </w:r>
+      <w:proofErr w:type="spellEnd"/>
+      <w:r>
+        <w:rPr>
+          <w:lang w:eastAsia="fr-FR"/>
+        </w:rPr>
+        <w:t xml:space="preserve"> ce qui est </w:t>
+      </w:r>
+      <w:proofErr w:type="spellStart"/>
+      <w:r>
+        <w:rPr>
+          <w:lang w:eastAsia="fr-FR"/>
+        </w:rPr>
+        <w:t>intéréssant</w:t>
+      </w:r>
+      <w:proofErr w:type="spellEnd"/>
+      <w:r>
+        <w:rPr>
+          <w:lang w:eastAsia="fr-FR"/>
+        </w:rPr>
+        <w:t xml:space="preserve"> au vue du sujet que nous avons choisi. C’est pourquoi nous avons décidé d’utiliser </w:t>
+      </w:r>
+      <w:proofErr w:type="spellStart"/>
+      <w:r>
+        <w:rPr>
+          <w:lang w:eastAsia="fr-FR"/>
+        </w:rPr>
+        <w:t>Pentaho</w:t>
+      </w:r>
+      <w:proofErr w:type="spellEnd"/>
+      <w:r>
+        <w:rPr>
+          <w:lang w:eastAsia="fr-FR"/>
+        </w:rPr>
+        <w:t>.</w:t>
+      </w:r>
+    </w:p>
+    <w:p>
+      <w:pPr>
+        <w:ind w:firstLine="360"/>
+        <w:jc w:val="center"/>
+        <w:rPr>
+          <w:lang w:eastAsia="fr-FR"/>
+        </w:rPr>
+      </w:pPr>
+      <w:r>
+        <w:rPr>
+          <w:noProof/>
+          <w:lang w:eastAsia="fr-FR"/>
+        </w:rPr>
+        <w:drawing>
+          <wp:inline distT="0" distB="0" distL="0" distR="0" wp14:anchorId="2E8B2F7F" wp14:editId="2CA9DBCD">
+            <wp:extent cx="5760720" cy="2422525"/>
+            <wp:effectExtent l="0" t="0" r="0" b="0"/>
+            <wp:docPr id="2" name="Image 2" descr="https://www.atolcd.com/fileadmin/Images_pages_menu/Open_Source/BI/chaineBI.jpg"/>
+            <wp:cNvGraphicFramePr>
+              <a:graphicFrameLocks xmlns:a="http://schemas.openxmlformats.org/drawingml/2006/main" noChangeAspect="1"/>
+            </wp:cNvGraphicFramePr>
+            <a:graphic xmlns:a="http://schemas.openxmlformats.org/drawingml/2006/main">
+              <a:graphicData uri="http://schemas.openxmlformats.org/drawingml/2006/picture">
+                <pic:pic xmlns:pic="http://schemas.openxmlformats.org/drawingml/2006/picture">
+                  <pic:nvPicPr>
+                    <pic:cNvPr id="0" name="Picture 3" descr="https://www.atolcd.com/fileadmin/Images_pages_menu/Open_Source/BI/chaineBI.jpg"/>
+                    <pic:cNvPicPr>
+                      <a:picLocks noChangeAspect="1" noChangeArrowheads="1"/>
+                    </pic:cNvPicPr>
+                  </pic:nvPicPr>
+                  <pic:blipFill>
+                    <a:blip r:embed="rId7">
+                      <a:extLst>
+                        <a:ext uri="{28A0092B-C50C-407E-A947-70E740481C1C}">
+                          <a14:useLocalDpi xmlns:a14="http://schemas.microsoft.com/office/drawing/2010/main" val="0"/>
+                        </a:ext>
+                      </a:extLst>
+                    </a:blip>
+                    <a:srcRect/>
+                    <a:stretch>
+                      <a:fillRect/>
+                    </a:stretch>
+                  </pic:blipFill>
+                  <pic:spPr bwMode="auto">
+                    <a:xfrm>
+                      <a:off x="0" y="0"/>
+                      <a:ext cx="5760720" cy="2422525"/>
+                    </a:xfrm>
+                    <a:prstGeom prst="rect">
+                      <a:avLst/>
+                    </a:prstGeom>
+                    <a:noFill/>
+                    <a:ln>
+                      <a:noFill/>
+                    </a:ln>
+                  </pic:spPr>
+                </pic:pic>
+              </a:graphicData>
+            </a:graphic>
+          </wp:inline>
+        </w:drawing>
       </w:r>
     </w:p>
     <w:p>
@@ -395,13 +1286,277 @@
           <w:ilvl w:val="0"/>
           <w:numId w:val="5"/>
         </w:numPr>
-      </w:pPr>
+        <w:rPr>
+          <w:b/>
+        </w:rPr>
+      </w:pPr>
+      <w:r>
+        <w:rPr>
+          <w:b/>
+        </w:rPr>
+        <w:t xml:space="preserve">Comment mettre en place </w:t>
+      </w:r>
+      <w:proofErr w:type="spellStart"/>
+      <w:r>
+        <w:rPr>
+          <w:b/>
+        </w:rPr>
+        <w:t>Pentaho</w:t>
+      </w:r>
+      <w:proofErr w:type="spellEnd"/>
+      <w:r>
+        <w:rPr>
+          <w:b/>
+        </w:rPr>
+        <w:t> ?</w:t>
+      </w:r>
+    </w:p>
+    <w:p>
+      <w:pPr>
+        <w:ind w:firstLine="360"/>
+        <w:jc w:val="both"/>
+      </w:pPr>
+      <w:r>
+        <w:t xml:space="preserve">La première chose à faire est d’installer </w:t>
+      </w:r>
+      <w:proofErr w:type="spellStart"/>
+      <w:r>
+        <w:rPr>
+          <w:b/>
+        </w:rPr>
+        <w:t>Pentaho</w:t>
+      </w:r>
+      <w:proofErr w:type="spellEnd"/>
+      <w:r>
+        <w:rPr>
+          <w:b/>
+        </w:rPr>
+        <w:t xml:space="preserve"> Data </w:t>
+      </w:r>
+      <w:proofErr w:type="spellStart"/>
+      <w:r>
+        <w:rPr>
+          <w:b/>
+        </w:rPr>
+        <w:t>Integration</w:t>
+      </w:r>
+      <w:proofErr w:type="spellEnd"/>
+      <w:r>
+        <w:t xml:space="preserve">, si possible la version complète afin </w:t>
+      </w:r>
+      <w:r>
+        <w:t xml:space="preserve">de pouvoir utiliser </w:t>
+      </w:r>
+      <w:proofErr w:type="spellStart"/>
+      <w:r>
+        <w:rPr>
+          <w:b/>
+        </w:rPr>
+        <w:t>Spoon</w:t>
+      </w:r>
+      <w:proofErr w:type="spellEnd"/>
+      <w:r>
+        <w:t xml:space="preserve"> ou </w:t>
+      </w:r>
+      <w:proofErr w:type="spellStart"/>
+      <w:r>
+        <w:rPr>
+          <w:b/>
+        </w:rPr>
+        <w:t>Kettle</w:t>
+      </w:r>
+      <w:proofErr w:type="spellEnd"/>
+      <w:r>
+        <w:t>, des briques permettant la connexion à une ou plusieurs BDD et les transformations à appliquées sur les données afin de générer</w:t>
+      </w:r>
+      <w:r>
+        <w:t xml:space="preserve"> notre datawarehouse. (Disponible sur </w:t>
+      </w:r>
+      <w:proofErr w:type="spellStart"/>
+      <w:r>
+        <w:t>Sourceforge</w:t>
+      </w:r>
+      <w:proofErr w:type="spellEnd"/>
+      <w:r>
+        <w:t xml:space="preserve"> - </w:t>
+      </w:r>
+      <w:hyperlink r:id="rId8" w:history="1">
+        <w:r>
+          <w:rPr>
+            <w:rStyle w:val="Lienhypertexte"/>
+          </w:rPr>
+          <w:t>http://sourceforge.net/projects/pentaho/</w:t>
+        </w:r>
+      </w:hyperlink>
+      <w:r>
+        <w:t xml:space="preserve"> ).</w:t>
+      </w:r>
+    </w:p>
+    <w:p>
+      <w:pPr>
+        <w:ind w:firstLine="360"/>
+        <w:jc w:val="both"/>
+      </w:pPr>
+      <w:r>
+        <w:t xml:space="preserve">Une fois </w:t>
+      </w:r>
+      <w:r>
+        <w:t>installé, Il faut alors aller dans le dossier C\</w:t>
+      </w:r>
+      <w:proofErr w:type="spellStart"/>
+      <w:r>
+        <w:t>Pentaho</w:t>
+      </w:r>
+      <w:proofErr w:type="spellEnd"/>
+      <w:r>
+        <w:t>\design-</w:t>
+      </w:r>
+      <w:proofErr w:type="spellStart"/>
+      <w:r>
+        <w:t>tools</w:t>
+      </w:r>
+      <w:proofErr w:type="spellEnd"/>
+      <w:r>
+        <w:t>\data-</w:t>
+      </w:r>
+      <w:proofErr w:type="spellStart"/>
+      <w:r>
+        <w:t>integration</w:t>
+      </w:r>
+      <w:proofErr w:type="spellEnd"/>
+      <w:r>
+        <w:t xml:space="preserve"> et lancer le fichier de commande : </w:t>
+      </w:r>
+      <w:proofErr w:type="spellStart"/>
+      <w:r>
+        <w:t>Spoon</w:t>
+      </w:r>
+      <w:proofErr w:type="spellEnd"/>
+      <w:r>
+        <w:t xml:space="preserve">. Celui-ci lancera </w:t>
+      </w:r>
+      <w:proofErr w:type="spellStart"/>
+      <w:r>
+        <w:t>Pentaho</w:t>
+      </w:r>
+      <w:proofErr w:type="spellEnd"/>
+      <w:r>
+        <w:t xml:space="preserve"> Data </w:t>
+      </w:r>
+      <w:proofErr w:type="spellStart"/>
+      <w:r>
+        <w:t>Integration</w:t>
+      </w:r>
+      <w:proofErr w:type="spellEnd"/>
+      <w:r>
+        <w:t xml:space="preserve"> et vous pourrez alors commencer l’intégration de vos données dans l’ETL.</w:t>
+      </w:r>
+    </w:p>
+    <w:p>
+      <w:pPr>
+        <w:pStyle w:val="Paragraphedeliste"/>
+        <w:numPr>
+          <w:ilvl w:val="0"/>
+          <w:numId w:val="5"/>
+        </w:numPr>
+        <w:rPr>
+          <w:b/>
+        </w:rPr>
+      </w:pPr>
+      <w:r>
+        <w:rPr>
+          <w:b/>
+        </w:rPr>
+        <w:lastRenderedPageBreak/>
+        <w:t>Création de l’ETL</w:t>
+      </w:r>
+    </w:p>
+    <w:p>
       <w:r>
         <w:t>…</w:t>
       </w:r>
     </w:p>
     <w:p>
       <w:pPr>
+        <w:pStyle w:val="Paragraphedeliste"/>
+        <w:numPr>
+          <w:ilvl w:val="0"/>
+          <w:numId w:val="5"/>
+        </w:numPr>
+        <w:rPr>
+          <w:b/>
+        </w:rPr>
+      </w:pPr>
+      <w:r>
+        <w:rPr>
+          <w:b/>
+        </w:rPr>
+        <w:t>Description du datawarehouse obtenu</w:t>
+      </w:r>
+    </w:p>
+    <w:p>
+      <w:pPr>
+        <w:rPr>
+          <w:b/>
+        </w:rPr>
+      </w:pPr>
+      <w:r>
+        <w:rPr>
+          <w:noProof/>
+          <w:lang w:eastAsia="fr-FR"/>
+        </w:rPr>
+        <w:drawing>
+          <wp:inline distT="0" distB="0" distL="0" distR="0">
+            <wp:extent cx="5760720" cy="5008603"/>
+            <wp:effectExtent l="0" t="0" r="0" b="1905"/>
+            <wp:docPr id="4" name="Image 4" descr="https://fbcdn-sphotos-h-a.akamaihd.net/hphotos-ak-xpa1/v/t34.0-12/11225609_10206577751622994_569898628_n.jpg?oh=97ca7e8f3c649ab70fea53dda527076c&amp;oe=554ACD3D&amp;__gda__=1430984044_94a316d5e07fa5ce2d45e8cfcbf0ec59"/>
+            <wp:cNvGraphicFramePr>
+              <a:graphicFrameLocks xmlns:a="http://schemas.openxmlformats.org/drawingml/2006/main" noChangeAspect="1"/>
+            </wp:cNvGraphicFramePr>
+            <a:graphic xmlns:a="http://schemas.openxmlformats.org/drawingml/2006/main">
+              <a:graphicData uri="http://schemas.openxmlformats.org/drawingml/2006/picture">
+                <pic:pic xmlns:pic="http://schemas.openxmlformats.org/drawingml/2006/picture">
+                  <pic:nvPicPr>
+                    <pic:cNvPr id="0" name="Picture 3" descr="https://fbcdn-sphotos-h-a.akamaihd.net/hphotos-ak-xpa1/v/t34.0-12/11225609_10206577751622994_569898628_n.jpg?oh=97ca7e8f3c649ab70fea53dda527076c&amp;oe=554ACD3D&amp;__gda__=1430984044_94a316d5e07fa5ce2d45e8cfcbf0ec59"/>
+                    <pic:cNvPicPr>
+                      <a:picLocks noChangeAspect="1" noChangeArrowheads="1"/>
+                    </pic:cNvPicPr>
+                  </pic:nvPicPr>
+                  <pic:blipFill>
+                    <a:blip r:embed="rId9">
+                      <a:extLst>
+                        <a:ext uri="{28A0092B-C50C-407E-A947-70E740481C1C}">
+                          <a14:useLocalDpi xmlns:a14="http://schemas.microsoft.com/office/drawing/2010/main" val="0"/>
+                        </a:ext>
+                      </a:extLst>
+                    </a:blip>
+                    <a:srcRect/>
+                    <a:stretch>
+                      <a:fillRect/>
+                    </a:stretch>
+                  </pic:blipFill>
+                  <pic:spPr bwMode="auto">
+                    <a:xfrm>
+                      <a:off x="0" y="0"/>
+                      <a:ext cx="5760720" cy="5008603"/>
+                    </a:xfrm>
+                    <a:prstGeom prst="rect">
+                      <a:avLst/>
+                    </a:prstGeom>
+                    <a:noFill/>
+                    <a:ln>
+                      <a:noFill/>
+                    </a:ln>
+                  </pic:spPr>
+                </pic:pic>
+              </a:graphicData>
+            </a:graphic>
+          </wp:inline>
+        </w:drawing>
+      </w:r>
+    </w:p>
+    <w:p>
+      <w:pPr>
         <w:pStyle w:val="Titre1"/>
       </w:pPr>
       <w:r>
@@ -414,8 +1569,13 @@
         <w:t>ème</w:t>
       </w:r>
       <w:r>
-        <w:t xml:space="preserve"> étape : modélisation des cubes de données</w:t>
-      </w:r>
+        <w:t xml:space="preserve"> étape : </w:t>
+      </w:r>
+      <w:bookmarkStart w:id="0" w:name="_GoBack"/>
+      <w:r>
+        <w:t>modélisation des cubes de données</w:t>
+      </w:r>
+      <w:bookmarkEnd w:id="0"/>
     </w:p>
     <w:p>
       <w:pPr>
@@ -426,7 +1586,7 @@
         </w:numPr>
       </w:pPr>
       <w:r>
-        <w:t xml:space="preserve">Sujet 1 </w:t>
+        <w:t>Nombres d’accidents par départements</w:t>
       </w:r>
     </w:p>
     <w:p>
@@ -438,7 +1598,7 @@
         </w:numPr>
       </w:pPr>
       <w:r>
-        <w:t xml:space="preserve">Sujet 2 </w:t>
+        <w:t>Nombres de morts sur la route par départements</w:t>
       </w:r>
     </w:p>
     <w:p>
@@ -450,7 +1610,7 @@
         </w:numPr>
       </w:pPr>
       <w:r>
-        <w:t xml:space="preserve">Sujet 3 </w:t>
+        <w:t>Pourcentage selon le type de véhicule et département</w:t>
       </w:r>
     </w:p>
     <w:p>
@@ -475,11 +1635,11 @@
         <w:pStyle w:val="Paragraphedeliste"/>
         <w:numPr>
           <w:ilvl w:val="0"/>
-          <w:numId w:val="7"/>
+          <w:numId w:val="8"/>
         </w:numPr>
       </w:pPr>
       <w:r>
-        <w:t xml:space="preserve">Sujet 1 </w:t>
+        <w:t>Nombres d’accidents par départements</w:t>
       </w:r>
     </w:p>
     <w:p>
@@ -487,11 +1647,11 @@
         <w:pStyle w:val="Paragraphedeliste"/>
         <w:numPr>
           <w:ilvl w:val="0"/>
-          <w:numId w:val="7"/>
+          <w:numId w:val="8"/>
         </w:numPr>
       </w:pPr>
       <w:r>
-        <w:t xml:space="preserve">Sujet 2 </w:t>
+        <w:t>Nombres de morts sur la route par départements</w:t>
       </w:r>
     </w:p>
     <w:p>
@@ -499,19 +1659,63 @@
         <w:pStyle w:val="Paragraphedeliste"/>
         <w:numPr>
           <w:ilvl w:val="0"/>
-          <w:numId w:val="7"/>
+          <w:numId w:val="8"/>
         </w:numPr>
       </w:pPr>
       <w:r>
-        <w:t xml:space="preserve">Sujet 3 </w:t>
-      </w:r>
-    </w:p>
-    <w:p/>
+        <w:t>Pourcentage selon le type de véhicule et département</w:t>
+      </w:r>
+    </w:p>
     <w:p>
       <w:pPr>
         <w:pStyle w:val="Titre1"/>
       </w:pPr>
       <w:r>
+        <w:t xml:space="preserve">Résultat </w:t>
+      </w:r>
+    </w:p>
+    <w:p>
+      <w:pPr>
+        <w:pStyle w:val="Paragraphedeliste"/>
+        <w:numPr>
+          <w:ilvl w:val="0"/>
+          <w:numId w:val="9"/>
+        </w:numPr>
+      </w:pPr>
+      <w:r>
+        <w:t>Nombres d’accidents par départements</w:t>
+      </w:r>
+    </w:p>
+    <w:p>
+      <w:pPr>
+        <w:pStyle w:val="Paragraphedeliste"/>
+        <w:numPr>
+          <w:ilvl w:val="0"/>
+          <w:numId w:val="9"/>
+        </w:numPr>
+      </w:pPr>
+      <w:r>
+        <w:t>Nombres de morts sur la route par départements</w:t>
+      </w:r>
+    </w:p>
+    <w:p>
+      <w:pPr>
+        <w:pStyle w:val="Paragraphedeliste"/>
+        <w:numPr>
+          <w:ilvl w:val="0"/>
+          <w:numId w:val="9"/>
+        </w:numPr>
+      </w:pPr>
+      <w:r>
+        <w:t>Pourcentage selon le type de véhicule et département</w:t>
+      </w:r>
+    </w:p>
+    <w:p>
+      <w:pPr>
+        <w:pStyle w:val="Titre1"/>
+      </w:pPr>
+      <w:r>
+        <w:lastRenderedPageBreak/>
         <w:t xml:space="preserve">Conclusion </w:t>
       </w:r>
     </w:p>
@@ -528,6 +1732,95 @@
 <file path=word/numbering.xml><?xml version="1.0" encoding="utf-8"?>
 <w:numbering xmlns:wpc="http://schemas.microsoft.com/office/word/2010/wordprocessingCanvas" xmlns:mc="http://schemas.openxmlformats.org/markup-compatibility/2006" xmlns:o="urn:schemas-microsoft-com:office:office" xmlns:r="http://schemas.openxmlformats.org/officeDocument/2006/relationships" xmlns:m="http://schemas.openxmlformats.org/officeDocument/2006/math" xmlns:v="urn:schemas-microsoft-com:vml" xmlns:wp14="http://schemas.microsoft.com/office/word/2010/wordprocessingDrawing" xmlns:wp="http://schemas.openxmlformats.org/drawingml/2006/wordprocessingDrawing" xmlns:w10="urn:schemas-microsoft-com:office:word" xmlns:w="http://schemas.openxmlformats.org/wordprocessingml/2006/main" xmlns:w14="http://schemas.microsoft.com/office/word/2010/wordml" xmlns:w15="http://schemas.microsoft.com/office/word/2012/wordml" xmlns:wpg="http://schemas.microsoft.com/office/word/2010/wordprocessingGroup" xmlns:wpi="http://schemas.microsoft.com/office/word/2010/wordprocessingInk" xmlns:wne="http://schemas.microsoft.com/office/word/2006/wordml" xmlns:wps="http://schemas.microsoft.com/office/word/2010/wordprocessingShape" mc:Ignorable="w14 w15 wp14">
   <w:abstractNum w:abstractNumId="0">
+    <w:nsid w:val="009B6955"/>
+    <w:multiLevelType w:val="hybridMultilevel"/>
+    <w:tmpl w:val="645A62C6"/>
+    <w:lvl w:ilvl="0" w:tplc="040C0011">
+      <w:start w:val="1"/>
+      <w:numFmt w:val="decimal"/>
+      <w:lvlText w:val="%1)"/>
+      <w:lvlJc w:val="left"/>
+      <w:pPr>
+        <w:ind w:left="720" w:hanging="360"/>
+      </w:pPr>
+      <w:rPr>
+        <w:rFonts w:hint="default"/>
+      </w:rPr>
+    </w:lvl>
+    <w:lvl w:ilvl="1" w:tplc="040C0019" w:tentative="1">
+      <w:start w:val="1"/>
+      <w:numFmt w:val="lowerLetter"/>
+      <w:lvlText w:val="%2."/>
+      <w:lvlJc w:val="left"/>
+      <w:pPr>
+        <w:ind w:left="1440" w:hanging="360"/>
+      </w:pPr>
+    </w:lvl>
+    <w:lvl w:ilvl="2" w:tplc="040C001B" w:tentative="1">
+      <w:start w:val="1"/>
+      <w:numFmt w:val="lowerRoman"/>
+      <w:lvlText w:val="%3."/>
+      <w:lvlJc w:val="right"/>
+      <w:pPr>
+        <w:ind w:left="2160" w:hanging="180"/>
+      </w:pPr>
+    </w:lvl>
+    <w:lvl w:ilvl="3" w:tplc="040C000F" w:tentative="1">
+      <w:start w:val="1"/>
+      <w:numFmt w:val="decimal"/>
+      <w:lvlText w:val="%4."/>
+      <w:lvlJc w:val="left"/>
+      <w:pPr>
+        <w:ind w:left="2880" w:hanging="360"/>
+      </w:pPr>
+    </w:lvl>
+    <w:lvl w:ilvl="4" w:tplc="040C0019" w:tentative="1">
+      <w:start w:val="1"/>
+      <w:numFmt w:val="lowerLetter"/>
+      <w:lvlText w:val="%5."/>
+      <w:lvlJc w:val="left"/>
+      <w:pPr>
+        <w:ind w:left="3600" w:hanging="360"/>
+      </w:pPr>
+    </w:lvl>
+    <w:lvl w:ilvl="5" w:tplc="040C001B" w:tentative="1">
+      <w:start w:val="1"/>
+      <w:numFmt w:val="lowerRoman"/>
+      <w:lvlText w:val="%6."/>
+      <w:lvlJc w:val="right"/>
+      <w:pPr>
+        <w:ind w:left="4320" w:hanging="180"/>
+      </w:pPr>
+    </w:lvl>
+    <w:lvl w:ilvl="6" w:tplc="040C000F" w:tentative="1">
+      <w:start w:val="1"/>
+      <w:numFmt w:val="decimal"/>
+      <w:lvlText w:val="%7."/>
+      <w:lvlJc w:val="left"/>
+      <w:pPr>
+        <w:ind w:left="5040" w:hanging="360"/>
+      </w:pPr>
+    </w:lvl>
+    <w:lvl w:ilvl="7" w:tplc="040C0019" w:tentative="1">
+      <w:start w:val="1"/>
+      <w:numFmt w:val="lowerLetter"/>
+      <w:lvlText w:val="%8."/>
+      <w:lvlJc w:val="left"/>
+      <w:pPr>
+        <w:ind w:left="5760" w:hanging="360"/>
+      </w:pPr>
+    </w:lvl>
+    <w:lvl w:ilvl="8" w:tplc="040C001B" w:tentative="1">
+      <w:start w:val="1"/>
+      <w:numFmt w:val="lowerRoman"/>
+      <w:lvlText w:val="%9."/>
+      <w:lvlJc w:val="right"/>
+      <w:pPr>
+        <w:ind w:left="6480" w:hanging="180"/>
+      </w:pPr>
+    </w:lvl>
+  </w:abstractNum>
+  <w:abstractNum w:abstractNumId="1">
     <w:nsid w:val="33674450"/>
     <w:multiLevelType w:val="hybridMultilevel"/>
     <w:tmpl w:val="D8C2027C"/>
@@ -640,7 +1933,7 @@
       </w:rPr>
     </w:lvl>
   </w:abstractNum>
-  <w:abstractNum w:abstractNumId="1">
+  <w:abstractNum w:abstractNumId="2">
     <w:nsid w:val="45C43C27"/>
     <w:multiLevelType w:val="hybridMultilevel"/>
     <w:tmpl w:val="12849DBA"/>
@@ -753,7 +2046,156 @@
       </w:rPr>
     </w:lvl>
   </w:abstractNum>
-  <w:abstractNum w:abstractNumId="2">
+  <w:abstractNum w:abstractNumId="3">
+    <w:nsid w:val="4F122A00"/>
+    <w:multiLevelType w:val="multilevel"/>
+    <w:tmpl w:val="D5A23B52"/>
+    <w:lvl w:ilvl="0">
+      <w:start w:val="1"/>
+      <w:numFmt w:val="bullet"/>
+      <w:lvlText w:val=""/>
+      <w:lvlJc w:val="left"/>
+      <w:pPr>
+        <w:tabs>
+          <w:tab w:val="num" w:pos="720"/>
+        </w:tabs>
+        <w:ind w:left="720" w:hanging="360"/>
+      </w:pPr>
+      <w:rPr>
+        <w:rFonts w:ascii="Symbol" w:hAnsi="Symbol" w:hint="default"/>
+        <w:sz w:val="20"/>
+      </w:rPr>
+    </w:lvl>
+    <w:lvl w:ilvl="1" w:tentative="1">
+      <w:start w:val="1"/>
+      <w:numFmt w:val="bullet"/>
+      <w:lvlText w:val=""/>
+      <w:lvlJc w:val="left"/>
+      <w:pPr>
+        <w:tabs>
+          <w:tab w:val="num" w:pos="1440"/>
+        </w:tabs>
+        <w:ind w:left="1440" w:hanging="360"/>
+      </w:pPr>
+      <w:rPr>
+        <w:rFonts w:ascii="Symbol" w:hAnsi="Symbol" w:hint="default"/>
+        <w:sz w:val="20"/>
+      </w:rPr>
+    </w:lvl>
+    <w:lvl w:ilvl="2" w:tentative="1">
+      <w:start w:val="1"/>
+      <w:numFmt w:val="bullet"/>
+      <w:lvlText w:val=""/>
+      <w:lvlJc w:val="left"/>
+      <w:pPr>
+        <w:tabs>
+          <w:tab w:val="num" w:pos="2160"/>
+        </w:tabs>
+        <w:ind w:left="2160" w:hanging="360"/>
+      </w:pPr>
+      <w:rPr>
+        <w:rFonts w:ascii="Symbol" w:hAnsi="Symbol" w:hint="default"/>
+        <w:sz w:val="20"/>
+      </w:rPr>
+    </w:lvl>
+    <w:lvl w:ilvl="3" w:tentative="1">
+      <w:start w:val="1"/>
+      <w:numFmt w:val="bullet"/>
+      <w:lvlText w:val=""/>
+      <w:lvlJc w:val="left"/>
+      <w:pPr>
+        <w:tabs>
+          <w:tab w:val="num" w:pos="2880"/>
+        </w:tabs>
+        <w:ind w:left="2880" w:hanging="360"/>
+      </w:pPr>
+      <w:rPr>
+        <w:rFonts w:ascii="Symbol" w:hAnsi="Symbol" w:hint="default"/>
+        <w:sz w:val="20"/>
+      </w:rPr>
+    </w:lvl>
+    <w:lvl w:ilvl="4" w:tentative="1">
+      <w:start w:val="1"/>
+      <w:numFmt w:val="bullet"/>
+      <w:lvlText w:val=""/>
+      <w:lvlJc w:val="left"/>
+      <w:pPr>
+        <w:tabs>
+          <w:tab w:val="num" w:pos="3600"/>
+        </w:tabs>
+        <w:ind w:left="3600" w:hanging="360"/>
+      </w:pPr>
+      <w:rPr>
+        <w:rFonts w:ascii="Symbol" w:hAnsi="Symbol" w:hint="default"/>
+        <w:sz w:val="20"/>
+      </w:rPr>
+    </w:lvl>
+    <w:lvl w:ilvl="5" w:tentative="1">
+      <w:start w:val="1"/>
+      <w:numFmt w:val="bullet"/>
+      <w:lvlText w:val=""/>
+      <w:lvlJc w:val="left"/>
+      <w:pPr>
+        <w:tabs>
+          <w:tab w:val="num" w:pos="4320"/>
+        </w:tabs>
+        <w:ind w:left="4320" w:hanging="360"/>
+      </w:pPr>
+      <w:rPr>
+        <w:rFonts w:ascii="Symbol" w:hAnsi="Symbol" w:hint="default"/>
+        <w:sz w:val="20"/>
+      </w:rPr>
+    </w:lvl>
+    <w:lvl w:ilvl="6" w:tentative="1">
+      <w:start w:val="1"/>
+      <w:numFmt w:val="bullet"/>
+      <w:lvlText w:val=""/>
+      <w:lvlJc w:val="left"/>
+      <w:pPr>
+        <w:tabs>
+          <w:tab w:val="num" w:pos="5040"/>
+        </w:tabs>
+        <w:ind w:left="5040" w:hanging="360"/>
+      </w:pPr>
+      <w:rPr>
+        <w:rFonts w:ascii="Symbol" w:hAnsi="Symbol" w:hint="default"/>
+        <w:sz w:val="20"/>
+      </w:rPr>
+    </w:lvl>
+    <w:lvl w:ilvl="7" w:tentative="1">
+      <w:start w:val="1"/>
+      <w:numFmt w:val="bullet"/>
+      <w:lvlText w:val=""/>
+      <w:lvlJc w:val="left"/>
+      <w:pPr>
+        <w:tabs>
+          <w:tab w:val="num" w:pos="5760"/>
+        </w:tabs>
+        <w:ind w:left="5760" w:hanging="360"/>
+      </w:pPr>
+      <w:rPr>
+        <w:rFonts w:ascii="Symbol" w:hAnsi="Symbol" w:hint="default"/>
+        <w:sz w:val="20"/>
+      </w:rPr>
+    </w:lvl>
+    <w:lvl w:ilvl="8" w:tentative="1">
+      <w:start w:val="1"/>
+      <w:numFmt w:val="bullet"/>
+      <w:lvlText w:val=""/>
+      <w:lvlJc w:val="left"/>
+      <w:pPr>
+        <w:tabs>
+          <w:tab w:val="num" w:pos="6480"/>
+        </w:tabs>
+        <w:ind w:left="6480" w:hanging="360"/>
+      </w:pPr>
+      <w:rPr>
+        <w:rFonts w:ascii="Symbol" w:hAnsi="Symbol" w:hint="default"/>
+        <w:sz w:val="20"/>
+      </w:rPr>
+    </w:lvl>
+  </w:abstractNum>
+  <w:abstractNum w:abstractNumId="4">
     <w:nsid w:val="52F43339"/>
     <w:multiLevelType w:val="hybridMultilevel"/>
     <w:tmpl w:val="57363A6A"/>
@@ -866,7 +2308,7 @@
       </w:rPr>
     </w:lvl>
   </w:abstractNum>
-  <w:abstractNum w:abstractNumId="3">
+  <w:abstractNum w:abstractNumId="5">
     <w:nsid w:val="69331BF1"/>
     <w:multiLevelType w:val="hybridMultilevel"/>
     <w:tmpl w:val="B73C1DAE"/>
@@ -955,7 +2397,7 @@
       </w:pPr>
     </w:lvl>
   </w:abstractNum>
-  <w:abstractNum w:abstractNumId="4">
+  <w:abstractNum w:abstractNumId="6">
     <w:nsid w:val="6B584CA7"/>
     <w:multiLevelType w:val="hybridMultilevel"/>
     <w:tmpl w:val="54CC68FA"/>
@@ -1044,7 +2486,7 @@
       </w:pPr>
     </w:lvl>
   </w:abstractNum>
-  <w:abstractNum w:abstractNumId="5">
+  <w:abstractNum w:abstractNumId="7">
     <w:nsid w:val="6C4E32F8"/>
     <w:multiLevelType w:val="hybridMultilevel"/>
     <w:tmpl w:val="645A62C6"/>
@@ -1133,7 +2575,7 @@
       </w:pPr>
     </w:lvl>
   </w:abstractNum>
-  <w:abstractNum w:abstractNumId="6">
+  <w:abstractNum w:abstractNumId="8">
     <w:nsid w:val="6FF848D2"/>
     <w:multiLevelType w:val="hybridMultilevel"/>
     <w:tmpl w:val="645A62C6"/>
@@ -1222,26 +2664,124 @@
       </w:pPr>
     </w:lvl>
   </w:abstractNum>
+  <w:abstractNum w:abstractNumId="9">
+    <w:nsid w:val="73A024CB"/>
+    <w:multiLevelType w:val="hybridMultilevel"/>
+    <w:tmpl w:val="645A62C6"/>
+    <w:lvl w:ilvl="0" w:tplc="040C0011">
+      <w:start w:val="1"/>
+      <w:numFmt w:val="decimal"/>
+      <w:lvlText w:val="%1)"/>
+      <w:lvlJc w:val="left"/>
+      <w:pPr>
+        <w:ind w:left="720" w:hanging="360"/>
+      </w:pPr>
+      <w:rPr>
+        <w:rFonts w:hint="default"/>
+      </w:rPr>
+    </w:lvl>
+    <w:lvl w:ilvl="1" w:tplc="040C0019" w:tentative="1">
+      <w:start w:val="1"/>
+      <w:numFmt w:val="lowerLetter"/>
+      <w:lvlText w:val="%2."/>
+      <w:lvlJc w:val="left"/>
+      <w:pPr>
+        <w:ind w:left="1440" w:hanging="360"/>
+      </w:pPr>
+    </w:lvl>
+    <w:lvl w:ilvl="2" w:tplc="040C001B" w:tentative="1">
+      <w:start w:val="1"/>
+      <w:numFmt w:val="lowerRoman"/>
+      <w:lvlText w:val="%3."/>
+      <w:lvlJc w:val="right"/>
+      <w:pPr>
+        <w:ind w:left="2160" w:hanging="180"/>
+      </w:pPr>
+    </w:lvl>
+    <w:lvl w:ilvl="3" w:tplc="040C000F" w:tentative="1">
+      <w:start w:val="1"/>
+      <w:numFmt w:val="decimal"/>
+      <w:lvlText w:val="%4."/>
+      <w:lvlJc w:val="left"/>
+      <w:pPr>
+        <w:ind w:left="2880" w:hanging="360"/>
+      </w:pPr>
+    </w:lvl>
+    <w:lvl w:ilvl="4" w:tplc="040C0019" w:tentative="1">
+      <w:start w:val="1"/>
+      <w:numFmt w:val="lowerLetter"/>
+      <w:lvlText w:val="%5."/>
+      <w:lvlJc w:val="left"/>
+      <w:pPr>
+        <w:ind w:left="3600" w:hanging="360"/>
+      </w:pPr>
+    </w:lvl>
+    <w:lvl w:ilvl="5" w:tplc="040C001B" w:tentative="1">
+      <w:start w:val="1"/>
+      <w:numFmt w:val="lowerRoman"/>
+      <w:lvlText w:val="%6."/>
+      <w:lvlJc w:val="right"/>
+      <w:pPr>
+        <w:ind w:left="4320" w:hanging="180"/>
+      </w:pPr>
+    </w:lvl>
+    <w:lvl w:ilvl="6" w:tplc="040C000F" w:tentative="1">
+      <w:start w:val="1"/>
+      <w:numFmt w:val="decimal"/>
+      <w:lvlText w:val="%7."/>
+      <w:lvlJc w:val="left"/>
+      <w:pPr>
+        <w:ind w:left="5040" w:hanging="360"/>
+      </w:pPr>
+    </w:lvl>
+    <w:lvl w:ilvl="7" w:tplc="040C0019" w:tentative="1">
+      <w:start w:val="1"/>
+      <w:numFmt w:val="lowerLetter"/>
+      <w:lvlText w:val="%8."/>
+      <w:lvlJc w:val="left"/>
+      <w:pPr>
+        <w:ind w:left="5760" w:hanging="360"/>
+      </w:pPr>
+    </w:lvl>
+    <w:lvl w:ilvl="8" w:tplc="040C001B" w:tentative="1">
+      <w:start w:val="1"/>
+      <w:numFmt w:val="lowerRoman"/>
+      <w:lvlText w:val="%9."/>
+      <w:lvlJc w:val="right"/>
+      <w:pPr>
+        <w:ind w:left="6480" w:hanging="180"/>
+      </w:pPr>
+    </w:lvl>
+  </w:abstractNum>
   <w:num w:numId="1">
+    <w:abstractNumId w:val="1"/>
+  </w:num>
+  <w:num w:numId="2">
+    <w:abstractNumId w:val="2"/>
+  </w:num>
+  <w:num w:numId="3">
+    <w:abstractNumId w:val="4"/>
+  </w:num>
+  <w:num w:numId="4">
+    <w:abstractNumId w:val="5"/>
+  </w:num>
+  <w:num w:numId="5">
+    <w:abstractNumId w:val="6"/>
+  </w:num>
+  <w:num w:numId="6">
+    <w:abstractNumId w:val="7"/>
+  </w:num>
+  <w:num w:numId="7">
+    <w:abstractNumId w:val="8"/>
+  </w:num>
+  <w:num w:numId="8">
     <w:abstractNumId w:val="0"/>
   </w:num>
-  <w:num w:numId="2">
-    <w:abstractNumId w:val="1"/>
+  <w:num w:numId="9">
+    <w:abstractNumId w:val="9"/>
   </w:num>
-  <w:num w:numId="3">
-    <w:abstractNumId w:val="2"/>
-  </w:num>
-  <w:num w:numId="4">
+  <w:num w:numId="10">
     <w:abstractNumId w:val="3"/>
-  </w:num>
-  <w:num w:numId="5">
-    <w:abstractNumId w:val="4"/>
-  </w:num>
-  <w:num w:numId="6">
-    <w:abstractNumId w:val="5"/>
-  </w:num>
-  <w:num w:numId="7">
-    <w:abstractNumId w:val="6"/>
   </w:num>
 </w:numbering>
 </file>
@@ -1788,6 +3328,28 @@
       <w:spacing w:val="15"/>
     </w:rPr>
   </w:style>
+  <w:style w:type="paragraph" w:styleId="NormalWeb">
+    <w:name w:val="Normal (Web)"/>
+    <w:basedOn w:val="Normal"/>
+    <w:uiPriority w:val="99"/>
+    <w:semiHidden/>
+    <w:unhideWhenUsed/>
+    <w:rsid w:val="004C559C"/>
+    <w:pPr>
+      <w:spacing w:before="100" w:beforeAutospacing="1" w:after="100" w:afterAutospacing="1" w:line="240" w:lineRule="auto"/>
+    </w:pPr>
+    <w:rPr>
+      <w:rFonts w:ascii="Times New Roman" w:eastAsia="Times New Roman" w:hAnsi="Times New Roman" w:cs="Times New Roman"/>
+      <w:sz w:val="24"/>
+      <w:szCs w:val="24"/>
+      <w:lang w:eastAsia="fr-FR"/>
+    </w:rPr>
+  </w:style>
+  <w:style w:type="character" w:customStyle="1" w:styleId="apple-converted-space">
+    <w:name w:val="apple-converted-space"/>
+    <w:basedOn w:val="Policepardfaut"/>
+    <w:rsid w:val="004C559C"/>
+  </w:style>
 </w:styles>
 </file>
 

</xml_diff>

<commit_message>
avec description création schéma
</commit_message>
<xml_diff>
--- a/Rapport Projet Entrepôts de données.docx
+++ b/Rapport Projet Entrepôts de données.docx
@@ -1,6 +1,6 @@
 
 <file path=word/document.xml><?xml version="1.0" encoding="utf-8"?>
-<w:document xmlns:wpc="http://schemas.microsoft.com/office/word/2010/wordprocessingCanvas" xmlns:mc="http://schemas.openxmlformats.org/markup-compatibility/2006" xmlns:o="urn:schemas-microsoft-com:office:office" xmlns:r="http://schemas.openxmlformats.org/officeDocument/2006/relationships" xmlns:m="http://schemas.openxmlformats.org/officeDocument/2006/math" xmlns:v="urn:schemas-microsoft-com:vml" xmlns:wp14="http://schemas.microsoft.com/office/word/2010/wordprocessingDrawing" xmlns:wp="http://schemas.openxmlformats.org/drawingml/2006/wordprocessingDrawing" xmlns:w10="urn:schemas-microsoft-com:office:word" xmlns:w="http://schemas.openxmlformats.org/wordprocessingml/2006/main" xmlns:w14="http://schemas.microsoft.com/office/word/2010/wordml" xmlns:w15="http://schemas.microsoft.com/office/word/2012/wordml" xmlns:wpg="http://schemas.microsoft.com/office/word/2010/wordprocessingGroup" xmlns:wpi="http://schemas.microsoft.com/office/word/2010/wordprocessingInk" xmlns:wne="http://schemas.microsoft.com/office/word/2006/wordml" xmlns:wps="http://schemas.microsoft.com/office/word/2010/wordprocessingShape" mc:Ignorable="w14 w15 wp14">
+<w:document xmlns:wpc="http://schemas.microsoft.com/office/word/2010/wordprocessingCanvas" xmlns:mo="http://schemas.microsoft.com/office/mac/office/2008/main" xmlns:mc="http://schemas.openxmlformats.org/markup-compatibility/2006" xmlns:mv="urn:schemas-microsoft-com:mac:vml" xmlns:o="urn:schemas-microsoft-com:office:office" xmlns:r="http://schemas.openxmlformats.org/officeDocument/2006/relationships" xmlns:m="http://schemas.openxmlformats.org/officeDocument/2006/math" xmlns:v="urn:schemas-microsoft-com:vml" xmlns:wp14="http://schemas.microsoft.com/office/word/2010/wordprocessingDrawing" xmlns:wp="http://schemas.openxmlformats.org/drawingml/2006/wordprocessingDrawing" xmlns:w10="urn:schemas-microsoft-com:office:word" xmlns:w="http://schemas.openxmlformats.org/wordprocessingml/2006/main" xmlns:w14="http://schemas.microsoft.com/office/word/2010/wordml" xmlns:wpg="http://schemas.microsoft.com/office/word/2010/wordprocessingGroup" xmlns:wpi="http://schemas.microsoft.com/office/word/2010/wordprocessingInk" xmlns:wne="http://schemas.microsoft.com/office/word/2006/wordml" xmlns:wps="http://schemas.microsoft.com/office/word/2010/wordprocessingShape" mc:Ignorable="w14 wp14">
   <w:body>
     <w:p>
       <w:pPr>
@@ -53,31 +53,7 @@
         <w:jc w:val="both"/>
       </w:pPr>
       <w:r>
-        <w:t>Le but de ce projet est de monter un système BI basé sur des données libres de droit au choix (</w:t>
-      </w:r>
-      <w:proofErr w:type="spellStart"/>
-      <w:r>
-        <w:t>wikidata</w:t>
-      </w:r>
-      <w:proofErr w:type="spellEnd"/>
-      <w:r>
-        <w:t xml:space="preserve">, </w:t>
-      </w:r>
-      <w:proofErr w:type="spellStart"/>
-      <w:r>
-        <w:t>freebase</w:t>
-      </w:r>
-      <w:proofErr w:type="spellEnd"/>
-      <w:r>
-        <w:t xml:space="preserve">, </w:t>
-      </w:r>
-      <w:proofErr w:type="spellStart"/>
-      <w:r>
-        <w:t>data.gouv</w:t>
-      </w:r>
-      <w:proofErr w:type="spellEnd"/>
-      <w:r>
-        <w:t xml:space="preserve">) que l’on va croiser avec d’autres données puis construire des cubes d’analyse et générer des rapports pertinents avec les outils de notre choix également. </w:t>
+        <w:t xml:space="preserve">Le but de ce projet est de monter un système BI basé sur des données libres de droit au choix (wikidata, freebase, data.gouv) que l’on va croiser avec d’autres données puis construire des cubes d’analyse et générer des rapports pertinents avec les outils de notre choix également. </w:t>
       </w:r>
     </w:p>
     <w:p>
@@ -121,7 +97,7 @@
           <w:sz w:val="20"/>
         </w:rPr>
       </w:pPr>
-      <w:hyperlink r:id="rId5" w:history="1">
+      <w:hyperlink r:id="rId6" w:history="1">
         <w:r>
           <w:rPr>
             <w:rStyle w:val="Lienhypertexte"/>
@@ -326,11 +302,9 @@
       <w:r>
         <w:t xml:space="preserve"> étape : mise en place de l’ETL (</w:t>
       </w:r>
-      <w:proofErr w:type="spellStart"/>
       <w:r>
         <w:t>Pentaho</w:t>
       </w:r>
-      <w:proofErr w:type="spellEnd"/>
       <w:r>
         <w:t>)</w:t>
       </w:r>
@@ -353,7 +327,7 @@
           <w:lang w:eastAsia="fr-FR"/>
         </w:rPr>
         <w:drawing>
-          <wp:anchor distT="0" distB="0" distL="114300" distR="114300" simplePos="0" relativeHeight="251658240" behindDoc="0" locked="0" layoutInCell="1" allowOverlap="1" wp14:anchorId="389EDAD8" wp14:editId="413E5E3F">
+          <wp:anchor distT="0" distB="0" distL="114300" distR="114300" simplePos="0" relativeHeight="251658240" behindDoc="0" locked="0" layoutInCell="1" allowOverlap="1" wp14:anchorId="3E340949" wp14:editId="6D550FA8">
             <wp:simplePos x="0" y="0"/>
             <wp:positionH relativeFrom="column">
               <wp:posOffset>3204845</wp:posOffset>
@@ -378,7 +352,7 @@
                     </pic:cNvPicPr>
                   </pic:nvPicPr>
                   <pic:blipFill>
-                    <a:blip r:embed="rId6">
+                    <a:blip r:embed="rId7">
                       <a:extLst>
                         <a:ext uri="{28A0092B-C50C-407E-A947-70E740481C1C}">
                           <a14:useLocalDpi xmlns:a14="http://schemas.microsoft.com/office/drawing/2010/main" val="0"/>
@@ -421,14 +395,12 @@
         </w:rPr>
         <w:t xml:space="preserve">Pourquoi </w:t>
       </w:r>
-      <w:proofErr w:type="spellStart"/>
       <w:r>
         <w:rPr>
           <w:b/>
         </w:rPr>
         <w:t>Pentaho</w:t>
       </w:r>
-      <w:proofErr w:type="spellEnd"/>
       <w:r>
         <w:rPr>
           <w:b/>
@@ -447,19 +419,11 @@
         <w:ind w:firstLine="360"/>
         <w:jc w:val="both"/>
       </w:pPr>
-      <w:proofErr w:type="spellStart"/>
       <w:r>
         <w:rPr>
           <w:bCs/>
         </w:rPr>
-        <w:t>Pentaho</w:t>
-      </w:r>
-      <w:proofErr w:type="spellEnd"/>
-      <w:r>
-        <w:rPr>
-          <w:bCs/>
-        </w:rPr>
-        <w:t xml:space="preserve"> est une suite logicielle décisionnelle complète</w:t>
+        <w:t>Pentaho est une suite logicielle décisionnelle complète</w:t>
       </w:r>
       <w:r>
         <w:rPr>
@@ -472,15 +436,7 @@
         <w:t> </w:t>
       </w:r>
       <w:r>
-        <w:t xml:space="preserve">qui permet la création et la diffusion de documents décisionnels à un grand nombre de destinataires via une interface web. </w:t>
-      </w:r>
-      <w:proofErr w:type="spellStart"/>
-      <w:r>
-        <w:t>Pentaho</w:t>
-      </w:r>
-      <w:proofErr w:type="spellEnd"/>
-      <w:r>
-        <w:t xml:space="preserve"> est entièrement open source, et propose une souscription pour des services éditeurs haut de gamme, incluant </w:t>
+        <w:t xml:space="preserve">qui permet la création et la diffusion de documents décisionnels à un grand nombre de destinataires via une interface web. Pentaho est entièrement open source, et propose une souscription pour des services éditeurs haut de gamme, incluant </w:t>
       </w:r>
       <w:r>
         <w:t xml:space="preserve">le support illimité, </w:t>
@@ -499,19 +455,11 @@
           <w:lang w:eastAsia="fr-FR"/>
         </w:rPr>
       </w:pPr>
-      <w:proofErr w:type="spellStart"/>
-      <w:r>
-        <w:rPr>
-          <w:lang w:eastAsia="fr-FR"/>
-        </w:rPr>
-        <w:t>Pentaho</w:t>
-      </w:r>
-      <w:proofErr w:type="spellEnd"/>
-      <w:r>
-        <w:rPr>
-          <w:lang w:eastAsia="fr-FR"/>
-        </w:rPr>
-        <w:t xml:space="preserve"> comprend en propre tous les éléments nécessaires à un projet décisionnel, et est le seul éditeur open source capable d'en garantir l'homogénéité dans le temps.</w:t>
+      <w:r>
+        <w:rPr>
+          <w:lang w:eastAsia="fr-FR"/>
+        </w:rPr>
+        <w:t>Pentaho comprend en propre tous les éléments nécessaires à un projet décisionnel, et est le seul éditeur open source capable d'en garantir l'homogénéité dans le temps.</w:t>
       </w:r>
     </w:p>
     <w:p>
@@ -546,23 +494,13 @@
         </w:rPr>
         <w:t>, avec </w:t>
       </w:r>
-      <w:proofErr w:type="spellStart"/>
       <w:r>
         <w:rPr>
           <w:i/>
           <w:iCs/>
           <w:lang w:eastAsia="fr-FR"/>
         </w:rPr>
-        <w:t>Pentaho</w:t>
-      </w:r>
-      <w:proofErr w:type="spellEnd"/>
-      <w:r>
-        <w:rPr>
-          <w:i/>
-          <w:iCs/>
-          <w:lang w:eastAsia="fr-FR"/>
-        </w:rPr>
-        <w:t xml:space="preserve"> Report</w:t>
+        <w:t>Pentaho Report</w:t>
       </w:r>
       <w:r>
         <w:rPr>
@@ -596,52 +534,22 @@
           <w:bCs/>
           <w:lang w:eastAsia="fr-FR"/>
         </w:rPr>
-        <w:t xml:space="preserve">outil de conception de </w:t>
-      </w:r>
-      <w:proofErr w:type="spellStart"/>
-      <w:r>
-        <w:rPr>
-          <w:b/>
-          <w:bCs/>
-          <w:lang w:eastAsia="fr-FR"/>
-        </w:rPr>
-        <w:t>metamodels</w:t>
-      </w:r>
-      <w:proofErr w:type="spellEnd"/>
+        <w:t>outil de conception de metamodels</w:t>
+      </w:r>
       <w:r>
         <w:rPr>
           <w:lang w:eastAsia="fr-FR"/>
         </w:rPr>
         <w:t>, avec </w:t>
       </w:r>
-      <w:proofErr w:type="spellStart"/>
       <w:r>
         <w:rPr>
           <w:i/>
           <w:iCs/>
           <w:lang w:eastAsia="fr-FR"/>
         </w:rPr>
-        <w:t>Pentaho</w:t>
-      </w:r>
-      <w:proofErr w:type="spellEnd"/>
-      <w:r>
-        <w:rPr>
-          <w:i/>
-          <w:iCs/>
-          <w:lang w:eastAsia="fr-FR"/>
-        </w:rPr>
-        <w:t xml:space="preserve"> </w:t>
-      </w:r>
-      <w:proofErr w:type="spellStart"/>
-      <w:r>
-        <w:rPr>
-          <w:i/>
-          <w:iCs/>
-          <w:lang w:eastAsia="fr-FR"/>
-        </w:rPr>
-        <w:t>Metadata</w:t>
-      </w:r>
-      <w:proofErr w:type="spellEnd"/>
+        <w:t>Pentaho Metadata</w:t>
+      </w:r>
       <w:r>
         <w:rPr>
           <w:lang w:eastAsia="fr-FR"/>
@@ -681,53 +589,19 @@
         </w:rPr>
         <w:t>, avec </w:t>
       </w:r>
-      <w:proofErr w:type="spellStart"/>
       <w:r>
         <w:rPr>
           <w:i/>
           <w:iCs/>
           <w:lang w:eastAsia="fr-FR"/>
         </w:rPr>
-        <w:t>Pentaho</w:t>
-      </w:r>
-      <w:proofErr w:type="spellEnd"/>
-      <w:r>
-        <w:rPr>
-          <w:i/>
-          <w:iCs/>
-          <w:lang w:eastAsia="fr-FR"/>
-        </w:rPr>
-        <w:t xml:space="preserve"> </w:t>
-      </w:r>
-      <w:proofErr w:type="spellStart"/>
-      <w:r>
-        <w:rPr>
-          <w:i/>
-          <w:iCs/>
-          <w:lang w:eastAsia="fr-FR"/>
-        </w:rPr>
-        <w:t>Analysis</w:t>
-      </w:r>
-      <w:proofErr w:type="spellEnd"/>
-      <w:r>
-        <w:rPr>
-          <w:lang w:eastAsia="fr-FR"/>
-        </w:rPr>
-        <w:t xml:space="preserve"> (Mondrian), le serveur OLAP utilisé par toutes les suites décisionnelles concurrentes mais maintenu par </w:t>
-      </w:r>
-      <w:proofErr w:type="spellStart"/>
-      <w:r>
-        <w:rPr>
-          <w:lang w:eastAsia="fr-FR"/>
-        </w:rPr>
-        <w:t>Pentaho</w:t>
-      </w:r>
-      <w:proofErr w:type="spellEnd"/>
-      <w:r>
-        <w:rPr>
-          <w:lang w:eastAsia="fr-FR"/>
-        </w:rPr>
-        <w:t>. Il permet d'analyse un très grand volume de données, toujours très simplement pour l'utilisateur</w:t>
+        <w:t>Pentaho Analysis</w:t>
+      </w:r>
+      <w:r>
+        <w:rPr>
+          <w:lang w:eastAsia="fr-FR"/>
+        </w:rPr>
+        <w:t> (Mondrian), le serveur OLAP utilisé par toutes les suites décisionnelles concurrentes mais maintenu par Pentaho. Il permet d'analyse un très grand volume de données, toujours très simplement pour l'utilisateur</w:t>
       </w:r>
     </w:p>
     <w:p>
@@ -822,62 +696,26 @@
         </w:rPr>
         <w:t>, avec </w:t>
       </w:r>
-      <w:proofErr w:type="spellStart"/>
       <w:r>
         <w:rPr>
           <w:i/>
           <w:iCs/>
           <w:lang w:eastAsia="fr-FR"/>
         </w:rPr>
-        <w:t>Pentaho</w:t>
-      </w:r>
-      <w:proofErr w:type="spellEnd"/>
-      <w:r>
-        <w:rPr>
-          <w:i/>
-          <w:iCs/>
-          <w:lang w:eastAsia="fr-FR"/>
-        </w:rPr>
-        <w:t xml:space="preserve"> Data </w:t>
-      </w:r>
-      <w:proofErr w:type="spellStart"/>
-      <w:r>
-        <w:rPr>
-          <w:i/>
-          <w:iCs/>
-          <w:lang w:eastAsia="fr-FR"/>
-        </w:rPr>
-        <w:t>Integration</w:t>
-      </w:r>
-      <w:proofErr w:type="spellEnd"/>
-      <w:r>
-        <w:rPr>
-          <w:lang w:eastAsia="fr-FR"/>
-        </w:rPr>
-        <w:t xml:space="preserve"> (ex </w:t>
-      </w:r>
-      <w:proofErr w:type="spellStart"/>
-      <w:r>
-        <w:rPr>
-          <w:lang w:eastAsia="fr-FR"/>
-        </w:rPr>
-        <w:t>Kettle</w:t>
-      </w:r>
-      <w:proofErr w:type="spellEnd"/>
-      <w:r>
-        <w:rPr>
-          <w:lang w:eastAsia="fr-FR"/>
-        </w:rPr>
-        <w:t xml:space="preserve">, </w:t>
-      </w:r>
-      <w:proofErr w:type="spellStart"/>
-      <w:r>
-        <w:rPr>
-          <w:lang w:eastAsia="fr-FR"/>
-        </w:rPr>
-        <w:t>Spoon</w:t>
-      </w:r>
-      <w:proofErr w:type="spellEnd"/>
+        <w:t>Pentaho Data Integration</w:t>
+      </w:r>
+      <w:r>
+        <w:rPr>
+          <w:lang w:eastAsia="fr-FR"/>
+        </w:rPr>
+        <w:t> (ex Kettle</w:t>
+      </w:r>
+      <w:r>
+        <w:rPr>
+          <w:lang w:eastAsia="fr-FR"/>
+        </w:rPr>
+        <w:t>, Spoon</w:t>
+      </w:r>
       <w:r>
         <w:rPr>
           <w:lang w:eastAsia="fr-FR"/>
@@ -917,34 +755,14 @@
         </w:rPr>
         <w:t>, avec </w:t>
       </w:r>
-      <w:proofErr w:type="spellStart"/>
       <w:r>
         <w:rPr>
           <w:i/>
           <w:iCs/>
           <w:lang w:eastAsia="fr-FR"/>
         </w:rPr>
-        <w:t>Pentaho</w:t>
-      </w:r>
-      <w:proofErr w:type="spellEnd"/>
-      <w:r>
-        <w:rPr>
-          <w:i/>
-          <w:iCs/>
-          <w:lang w:eastAsia="fr-FR"/>
-        </w:rPr>
-        <w:t xml:space="preserve"> </w:t>
-      </w:r>
-      <w:proofErr w:type="spellStart"/>
-      <w:r>
-        <w:rPr>
-          <w:i/>
-          <w:iCs/>
-          <w:lang w:eastAsia="fr-FR"/>
-        </w:rPr>
-        <w:t>Weka</w:t>
-      </w:r>
-      <w:proofErr w:type="spellEnd"/>
+        <w:t>Pentaho Weka</w:t>
+      </w:r>
     </w:p>
     <w:p>
       <w:pPr>
@@ -974,21 +792,7 @@
         <w:rPr>
           <w:lang w:eastAsia="fr-FR"/>
         </w:rPr>
-        <w:t xml:space="preserve">ient </w:t>
-      </w:r>
-      <w:proofErr w:type="spellStart"/>
-      <w:r>
-        <w:rPr>
-          <w:lang w:eastAsia="fr-FR"/>
-        </w:rPr>
-        <w:t>MsExcel</w:t>
-      </w:r>
-      <w:proofErr w:type="spellEnd"/>
-      <w:r>
-        <w:rPr>
-          <w:lang w:eastAsia="fr-FR"/>
-        </w:rPr>
-        <w:t xml:space="preserve"> pour Mondrian</w:t>
+        <w:t>ient MsExcel pour Mondrian</w:t>
       </w:r>
     </w:p>
     <w:p>
@@ -1007,21 +811,7 @@
         <w:rPr>
           <w:lang w:eastAsia="fr-FR"/>
         </w:rPr>
-        <w:t xml:space="preserve">un connecteur avec Google </w:t>
-      </w:r>
-      <w:proofErr w:type="spellStart"/>
-      <w:r>
-        <w:rPr>
-          <w:lang w:eastAsia="fr-FR"/>
-        </w:rPr>
-        <w:t>Maps</w:t>
-      </w:r>
-      <w:proofErr w:type="spellEnd"/>
-      <w:r>
-        <w:rPr>
-          <w:lang w:eastAsia="fr-FR"/>
-        </w:rPr>
-        <w:t>, ...</w:t>
+        <w:t>un connecteur avec Google Maps, ...</w:t>
       </w:r>
     </w:p>
     <w:p>
@@ -1036,21 +826,7 @@
         <w:rPr>
           <w:lang w:eastAsia="fr-FR"/>
         </w:rPr>
-        <w:t xml:space="preserve">Finalement, </w:t>
-      </w:r>
-      <w:proofErr w:type="spellStart"/>
-      <w:r>
-        <w:rPr>
-          <w:lang w:eastAsia="fr-FR"/>
-        </w:rPr>
-        <w:t>Pentaho</w:t>
-      </w:r>
-      <w:proofErr w:type="spellEnd"/>
-      <w:r>
-        <w:rPr>
-          <w:lang w:eastAsia="fr-FR"/>
-        </w:rPr>
-        <w:t xml:space="preserve"> possède un nombre important d’applications permettant un large panel de possibilités </w:t>
+        <w:t xml:space="preserve">Finalement, Pentaho possède un nombre important d’applications permettant un large panel de possibilités </w:t>
       </w:r>
       <w:r>
         <w:rPr>
@@ -1068,63 +844,7 @@
         <w:rPr>
           <w:lang w:eastAsia="fr-FR"/>
         </w:rPr>
-        <w:t xml:space="preserve">à l’intégration des données mais aussi à l’analyse multidimensionnelle et à la rédaction de rapport. Egalement, il est possible de le connecter avec </w:t>
-      </w:r>
-      <w:proofErr w:type="spellStart"/>
-      <w:r>
-        <w:rPr>
-          <w:lang w:eastAsia="fr-FR"/>
-        </w:rPr>
-        <w:t>google</w:t>
-      </w:r>
-      <w:proofErr w:type="spellEnd"/>
-      <w:r>
-        <w:rPr>
-          <w:lang w:eastAsia="fr-FR"/>
-        </w:rPr>
-        <w:t xml:space="preserve"> </w:t>
-      </w:r>
-      <w:proofErr w:type="spellStart"/>
-      <w:r>
-        <w:rPr>
-          <w:lang w:eastAsia="fr-FR"/>
-        </w:rPr>
-        <w:t>Maps</w:t>
-      </w:r>
-      <w:proofErr w:type="spellEnd"/>
-      <w:r>
-        <w:rPr>
-          <w:lang w:eastAsia="fr-FR"/>
-        </w:rPr>
-        <w:t xml:space="preserve"> ce qui est </w:t>
-      </w:r>
-      <w:proofErr w:type="spellStart"/>
-      <w:r>
-        <w:rPr>
-          <w:lang w:eastAsia="fr-FR"/>
-        </w:rPr>
-        <w:t>intéréssant</w:t>
-      </w:r>
-      <w:proofErr w:type="spellEnd"/>
-      <w:r>
-        <w:rPr>
-          <w:lang w:eastAsia="fr-FR"/>
-        </w:rPr>
-        <w:t xml:space="preserve"> au vue du sujet que nous avons choisi. C’est pourquoi nous avons décidé d’utiliser </w:t>
-      </w:r>
-      <w:proofErr w:type="spellStart"/>
-      <w:r>
-        <w:rPr>
-          <w:lang w:eastAsia="fr-FR"/>
-        </w:rPr>
-        <w:t>Pentaho</w:t>
-      </w:r>
-      <w:proofErr w:type="spellEnd"/>
-      <w:r>
-        <w:rPr>
-          <w:lang w:eastAsia="fr-FR"/>
-        </w:rPr>
-        <w:t>.</w:t>
+        <w:t>à l’intégration des données mais aussi à l’analyse multidimensionnelle et à la rédaction de rapport. Egalement, il est possible de le connecter avec google Maps ce qui est intéréssant au vue du sujet que nous avons choisi. C’est pourquoi nous avons décidé d’utiliser Pentaho.</w:t>
       </w:r>
     </w:p>
     <w:p>
@@ -1141,7 +861,7 @@
           <w:lang w:eastAsia="fr-FR"/>
         </w:rPr>
         <w:drawing>
-          <wp:inline distT="0" distB="0" distL="0" distR="0" wp14:anchorId="2E8B2F7F" wp14:editId="2CA9DBCD">
+          <wp:inline distT="0" distB="0" distL="0" distR="0" wp14:anchorId="73468D93" wp14:editId="74B22FD1">
             <wp:extent cx="5760720" cy="2422525"/>
             <wp:effectExtent l="0" t="0" r="0" b="0"/>
             <wp:docPr id="2" name="Image 2" descr="https://www.atolcd.com/fileadmin/Images_pages_menu/Open_Source/BI/chaineBI.jpg"/>
@@ -1158,7 +878,7 @@
                     </pic:cNvPicPr>
                   </pic:nvPicPr>
                   <pic:blipFill>
-                    <a:blip r:embed="rId7">
+                    <a:blip r:embed="rId8">
                       <a:extLst>
                         <a:ext uri="{28A0092B-C50C-407E-A947-70E740481C1C}">
                           <a14:useLocalDpi xmlns:a14="http://schemas.microsoft.com/office/drawing/2010/main" val="0"/>
@@ -1205,21 +925,7 @@
         <w:rPr>
           <w:b/>
         </w:rPr>
-        <w:t xml:space="preserve">Comment mettre en place </w:t>
-      </w:r>
-      <w:proofErr w:type="spellStart"/>
-      <w:r>
-        <w:rPr>
-          <w:b/>
-        </w:rPr>
-        <w:t>Pentaho</w:t>
-      </w:r>
-      <w:proofErr w:type="spellEnd"/>
-      <w:r>
-        <w:rPr>
-          <w:b/>
-        </w:rPr>
-        <w:t> ?</w:t>
+        <w:t>Comment mettre en place Pentaho ?</w:t>
       </w:r>
     </w:p>
     <w:p>
@@ -1230,68 +936,40 @@
       <w:r>
         <w:t xml:space="preserve">La première chose à faire est d’installer </w:t>
       </w:r>
-      <w:proofErr w:type="spellStart"/>
       <w:r>
         <w:rPr>
           <w:b/>
         </w:rPr>
-        <w:t>Pentaho</w:t>
-      </w:r>
-      <w:proofErr w:type="spellEnd"/>
+        <w:t>Pentaho Data Integration</w:t>
+      </w:r>
+      <w:r>
+        <w:t xml:space="preserve">, si possible la version complète afin </w:t>
+      </w:r>
+      <w:r>
+        <w:t xml:space="preserve">de pouvoir utiliser </w:t>
+      </w:r>
       <w:r>
         <w:rPr>
           <w:b/>
         </w:rPr>
-        <w:t xml:space="preserve"> Data </w:t>
-      </w:r>
-      <w:proofErr w:type="spellStart"/>
+        <w:t>Spoon</w:t>
+      </w:r>
+      <w:r>
+        <w:t xml:space="preserve"> ou </w:t>
+      </w:r>
       <w:r>
         <w:rPr>
           <w:b/>
         </w:rPr>
-        <w:t>Integration</w:t>
-      </w:r>
-      <w:proofErr w:type="spellEnd"/>
-      <w:r>
-        <w:t xml:space="preserve">, si possible la version complète afin </w:t>
-      </w:r>
-      <w:r>
-        <w:t xml:space="preserve">de pouvoir utiliser </w:t>
-      </w:r>
-      <w:proofErr w:type="spellStart"/>
-      <w:r>
-        <w:rPr>
-          <w:b/>
-        </w:rPr>
-        <w:t>Spoon</w:t>
-      </w:r>
-      <w:proofErr w:type="spellEnd"/>
-      <w:r>
-        <w:t xml:space="preserve"> ou </w:t>
-      </w:r>
-      <w:proofErr w:type="spellStart"/>
-      <w:r>
-        <w:rPr>
-          <w:b/>
-        </w:rPr>
         <w:t>Kettle</w:t>
       </w:r>
-      <w:proofErr w:type="spellEnd"/>
       <w:r>
         <w:t>, des briques permettant la connexion à une ou plusieurs BDD et les transformations à appliquées sur les données afin de générer</w:t>
       </w:r>
       <w:r>
-        <w:t xml:space="preserve"> notre datawarehouse. (Disponible sur </w:t>
-      </w:r>
-      <w:proofErr w:type="spellStart"/>
-      <w:r>
-        <w:t>Sourceforge</w:t>
-      </w:r>
-      <w:proofErr w:type="spellEnd"/>
-      <w:r>
-        <w:t xml:space="preserve"> - </w:t>
-      </w:r>
-      <w:hyperlink r:id="rId8" w:history="1">
+        <w:t xml:space="preserve"> notre datawarehouse. (Disponible sur Sourceforge - </w:t>
+      </w:r>
+      <w:hyperlink r:id="rId9" w:history="1">
         <w:r>
           <w:rPr>
             <w:rStyle w:val="Lienhypertexte"/>
@@ -1312,55 +990,7 @@
         <w:t xml:space="preserve">Une fois </w:t>
       </w:r>
       <w:r>
-        <w:t>installé, Il faut alors aller dans le dossier C\</w:t>
-      </w:r>
-      <w:proofErr w:type="spellStart"/>
-      <w:r>
-        <w:t>Pentaho</w:t>
-      </w:r>
-      <w:proofErr w:type="spellEnd"/>
-      <w:r>
-        <w:t>\design-</w:t>
-      </w:r>
-      <w:proofErr w:type="spellStart"/>
-      <w:r>
-        <w:t>tools</w:t>
-      </w:r>
-      <w:proofErr w:type="spellEnd"/>
-      <w:r>
-        <w:t>\data-</w:t>
-      </w:r>
-      <w:proofErr w:type="spellStart"/>
-      <w:r>
-        <w:t>integration</w:t>
-      </w:r>
-      <w:proofErr w:type="spellEnd"/>
-      <w:r>
-        <w:t xml:space="preserve"> et lancer le fichier de commande : </w:t>
-      </w:r>
-      <w:proofErr w:type="spellStart"/>
-      <w:r>
-        <w:t>Spoon</w:t>
-      </w:r>
-      <w:proofErr w:type="spellEnd"/>
-      <w:r>
-        <w:t xml:space="preserve">. Celui-ci lancera </w:t>
-      </w:r>
-      <w:proofErr w:type="spellStart"/>
-      <w:r>
-        <w:t>Pentaho</w:t>
-      </w:r>
-      <w:proofErr w:type="spellEnd"/>
-      <w:r>
-        <w:t xml:space="preserve"> Data </w:t>
-      </w:r>
-      <w:proofErr w:type="spellStart"/>
-      <w:r>
-        <w:t>Integration</w:t>
-      </w:r>
-      <w:proofErr w:type="spellEnd"/>
-      <w:r>
-        <w:t xml:space="preserve"> et vous pourrez alors commencer l’intégration de vos données dans l’ETL.</w:t>
+        <w:t>installé, Il faut alors aller dans le dossier C\Pentaho\design-tools\data-integration et lancer le fichier de commande : Spoon. Celui-ci lancera Pentaho Data Integration et vous pourrez alors commencer l’intégration de vos données dans l’ETL.</w:t>
       </w:r>
     </w:p>
     <w:p>
@@ -1386,6 +1016,7 @@
         <w:ind w:firstLine="360"/>
       </w:pPr>
       <w:r>
+        <w:lastRenderedPageBreak/>
         <w:t xml:space="preserve">Pour créer notre ETL, </w:t>
       </w:r>
       <w:r>
@@ -1397,7 +1028,6 @@
         <w:ind w:firstLine="360"/>
       </w:pPr>
       <w:r>
-        <w:lastRenderedPageBreak/>
         <w:t xml:space="preserve">Tout d’abord, étant donné que nos données sont issues de fichiers CSV, nous devons les extraire via la transformation associée au format CSV. </w:t>
       </w:r>
     </w:p>
@@ -1407,23 +1037,7 @@
         <w:jc w:val="both"/>
       </w:pPr>
       <w:r>
-        <w:t>Puis une fois nos données extraites, nous devons faire une jointure à partir d’une clef de référence. La jointure entre les accidents et les véhicules se fait via le « </w:t>
-      </w:r>
-      <w:proofErr w:type="spellStart"/>
-      <w:r>
-        <w:t>numAcc</w:t>
-      </w:r>
-      <w:proofErr w:type="spellEnd"/>
-      <w:r>
-        <w:t> » où numéro d’accidents. La jointure entre les accidents et la localisation se fait via l’attribut « </w:t>
-      </w:r>
-      <w:proofErr w:type="spellStart"/>
-      <w:r>
-        <w:t>com</w:t>
-      </w:r>
-      <w:proofErr w:type="spellEnd"/>
-      <w:r>
-        <w:t> » (numéro INCEE de la commune où a eu lieu l’accident)</w:t>
+        <w:t>Puis une fois nos données extraites, nous devons faire une jointure à partir d’une clef de référence. La jointure entre les accidents et les véhicules se fait via le « numAcc » où numéro d’accidents. La jointure entre les accidents et la localisation se fait via l’attribut « com » (numéro INCEE de la commune où a eu lieu l’accident)</w:t>
       </w:r>
     </w:p>
     <w:p>
@@ -1455,7 +1069,7 @@
           <w:lang w:eastAsia="fr-FR"/>
         </w:rPr>
         <w:drawing>
-          <wp:inline distT="0" distB="0" distL="0" distR="0">
+          <wp:inline distT="0" distB="0" distL="0" distR="0" wp14:anchorId="72E16906" wp14:editId="4C86EE02">
             <wp:extent cx="5753100" cy="4038600"/>
             <wp:effectExtent l="0" t="0" r="0" b="0"/>
             <wp:docPr id="6" name="Image 6"/>
@@ -1472,7 +1086,7 @@
                     </pic:cNvPicPr>
                   </pic:nvPicPr>
                   <pic:blipFill>
-                    <a:blip r:embed="rId9">
+                    <a:blip r:embed="rId10">
                       <a:extLst>
                         <a:ext uri="{28A0092B-C50C-407E-A947-70E740481C1C}">
                           <a14:useLocalDpi xmlns:a14="http://schemas.microsoft.com/office/drawing/2010/main" val="0"/>
@@ -1656,64 +1270,36 @@
         <w:rPr>
           <w:b/>
         </w:rPr>
-        <w:t>‘</w:t>
-      </w:r>
-      <w:proofErr w:type="spellStart"/>
+        <w:t>‘I</w:t>
+      </w:r>
       <w:r>
         <w:rPr>
           <w:b/>
         </w:rPr>
-        <w:t>I</w:t>
+        <w:t>nsertV</w:t>
       </w:r>
       <w:r>
         <w:rPr>
           <w:b/>
         </w:rPr>
-        <w:t>nsertV</w:t>
-      </w:r>
+        <w:t>éhicule’</w:t>
+      </w:r>
+      <w:r>
+        <w:t xml:space="preserve"> insère les accidents dans la table de fait</w:t>
+      </w:r>
+      <w:r>
+        <w:t>s</w:t>
+      </w:r>
+      <w:r>
+        <w:t xml:space="preserve"> de notre datawarehouse.</w:t>
+      </w:r>
+    </w:p>
+    <w:p>
       <w:r>
         <w:rPr>
           <w:b/>
         </w:rPr>
-        <w:t>éhicule</w:t>
-      </w:r>
-      <w:proofErr w:type="spellEnd"/>
-      <w:r>
-        <w:rPr>
-          <w:b/>
-        </w:rPr>
-        <w:t>’</w:t>
-      </w:r>
-      <w:r>
-        <w:t xml:space="preserve"> insère les accidents dans la table de fait</w:t>
-      </w:r>
-      <w:r>
-        <w:t>s</w:t>
-      </w:r>
-      <w:r>
-        <w:t xml:space="preserve"> de notre datawarehouse.</w:t>
-      </w:r>
-    </w:p>
-    <w:p>
-      <w:r>
-        <w:rPr>
-          <w:b/>
-        </w:rPr>
-        <w:t>‘</w:t>
-      </w:r>
-      <w:proofErr w:type="spellStart"/>
-      <w:r>
-        <w:rPr>
-          <w:b/>
-        </w:rPr>
-        <w:t>ExportLocalisation</w:t>
-      </w:r>
-      <w:proofErr w:type="spellEnd"/>
-      <w:r>
-        <w:rPr>
-          <w:b/>
-        </w:rPr>
-        <w:t>’</w:t>
+        <w:t>‘ExportLocalisation’</w:t>
       </w:r>
       <w:r>
         <w:t xml:space="preserve"> insère les données de localisation dans la table de Dimension Localisation.</w:t>
@@ -1736,7 +1322,6 @@
         <w:rPr>
           <w:b/>
         </w:rPr>
-        <w:lastRenderedPageBreak/>
         <w:t>Description du datawarehouse obtenu</w:t>
       </w:r>
     </w:p>
@@ -1760,7 +1345,7 @@
           <w:lang w:eastAsia="fr-FR"/>
         </w:rPr>
         <w:drawing>
-          <wp:inline distT="0" distB="0" distL="0" distR="0">
+          <wp:inline distT="0" distB="0" distL="0" distR="0" wp14:anchorId="6F65B30B" wp14:editId="2B92918D">
             <wp:extent cx="5760720" cy="5008603"/>
             <wp:effectExtent l="0" t="0" r="0" b="1905"/>
             <wp:docPr id="4" name="Image 4" descr="https://fbcdn-sphotos-h-a.akamaihd.net/hphotos-ak-xpa1/v/t34.0-12/11225609_10206577751622994_569898628_n.jpg?oh=97ca7e8f3c649ab70fea53dda527076c&amp;oe=554ACD3D&amp;__gda__=1430984044_94a316d5e07fa5ce2d45e8cfcbf0ec59"/>
@@ -1777,7 +1362,7 @@
                     </pic:cNvPicPr>
                   </pic:nvPicPr>
                   <pic:blipFill>
-                    <a:blip r:embed="rId10">
+                    <a:blip r:embed="rId11">
                       <a:extLst>
                         <a:ext uri="{28A0092B-C50C-407E-A947-70E740481C1C}">
                           <a14:useLocalDpi xmlns:a14="http://schemas.microsoft.com/office/drawing/2010/main" val="0"/>
@@ -1858,60 +1443,34 @@
         <w:rPr>
           <w:b/>
         </w:rPr>
-        <w:t>‘</w:t>
-      </w:r>
-      <w:proofErr w:type="spellStart"/>
-      <w:r>
-        <w:rPr>
-          <w:b/>
-        </w:rPr>
-        <w:t>Pentaho</w:t>
-      </w:r>
-      <w:proofErr w:type="spellEnd"/>
-      <w:r>
-        <w:rPr>
-          <w:b/>
-        </w:rPr>
-        <w:t xml:space="preserve"> </w:t>
-      </w:r>
-      <w:proofErr w:type="spellStart"/>
-      <w:r>
-        <w:rPr>
-          <w:b/>
-        </w:rPr>
-        <w:t>schema</w:t>
-      </w:r>
-      <w:proofErr w:type="spellEnd"/>
-      <w:r>
-        <w:rPr>
-          <w:b/>
-        </w:rPr>
-        <w:t xml:space="preserve"> </w:t>
-      </w:r>
-      <w:proofErr w:type="spellStart"/>
+        <w:t xml:space="preserve">‘Pentaho schema </w:t>
+      </w:r>
       <w:r>
         <w:rPr>
           <w:b/>
           <w:i/>
         </w:rPr>
-        <w:t>workbench</w:t>
-      </w:r>
-      <w:proofErr w:type="spellEnd"/>
+        <w:t>workbench’</w:t>
+      </w:r>
       <w:r>
         <w:rPr>
           <w:b/>
-          <w:i/>
-        </w:rPr>
-        <w:t>’</w:t>
-      </w:r>
-      <w:r>
-        <w:rPr>
-          <w:b/>
         </w:rPr>
         <w:t xml:space="preserve"> </w:t>
       </w:r>
       <w:r>
         <w:t xml:space="preserve">comme suit : </w:t>
+      </w:r>
+    </w:p>
+    <w:p>
+      <w:pPr>
+        <w:pStyle w:val="Titre2"/>
+      </w:pPr>
+      <w:r>
+        <w:t xml:space="preserve">Etape 1 : </w:t>
+      </w:r>
+      <w:r>
+        <w:t>Cube</w:t>
       </w:r>
     </w:p>
     <w:p>
@@ -1919,11 +1478,20 @@
         <w:pStyle w:val="Paragraphedeliste"/>
         <w:numPr>
           <w:ilvl w:val="0"/>
-          <w:numId w:val="11"/>
+          <w:numId w:val="12"/>
         </w:numPr>
       </w:pPr>
       <w:r>
-        <w:t xml:space="preserve">Etape 1 : </w:t>
+        <w:t xml:space="preserve">Création du cube </w:t>
+      </w:r>
+    </w:p>
+    <w:p>
+      <w:pPr>
+        <w:pStyle w:val="Titre2"/>
+      </w:pPr>
+      <w:r>
+        <w:lastRenderedPageBreak/>
+        <w:t>Etape 2 : Faits</w:t>
       </w:r>
     </w:p>
     <w:p>
@@ -1931,20 +1499,158 @@
         <w:pStyle w:val="Paragraphedeliste"/>
         <w:numPr>
           <w:ilvl w:val="0"/>
-          <w:numId w:val="11"/>
+          <w:numId w:val="12"/>
         </w:numPr>
       </w:pPr>
       <w:r>
-        <w:t>…</w:t>
+        <w:t>Définir la table de faits</w:t>
+      </w:r>
+    </w:p>
+    <w:p>
+      <w:pPr>
+        <w:pStyle w:val="Titre2"/>
+      </w:pPr>
+      <w:r>
+        <w:t>Etape 3 : Dimensions</w:t>
+      </w:r>
+    </w:p>
+    <w:p>
+      <w:pPr>
+        <w:pStyle w:val="Paragraphedeliste"/>
+        <w:numPr>
+          <w:ilvl w:val="0"/>
+          <w:numId w:val="12"/>
+        </w:numPr>
+      </w:pPr>
+      <w:r>
+        <w:t>Définir chacune des dimensions</w:t>
+      </w:r>
+    </w:p>
+    <w:p>
+      <w:pPr>
+        <w:pStyle w:val="Paragraphedeliste"/>
+        <w:numPr>
+          <w:ilvl w:val="0"/>
+          <w:numId w:val="12"/>
+        </w:numPr>
+      </w:pPr>
+      <w:r>
+        <w:t>Lié la table de la base de données correspondantes à la dite dimension</w:t>
+      </w:r>
+    </w:p>
+    <w:p>
+      <w:pPr>
+        <w:pStyle w:val="Paragraphedeliste"/>
+        <w:numPr>
+          <w:ilvl w:val="0"/>
+          <w:numId w:val="12"/>
+        </w:numPr>
+      </w:pPr>
+      <w:r>
+        <w:t>Définir la hiérarchie (différents niveaux de « zoom »)</w:t>
+      </w:r>
+    </w:p>
+    <w:p>
+      <w:pPr>
+        <w:pStyle w:val="Titre2"/>
+      </w:pPr>
+      <w:r>
+        <w:t>Etape 4 : Mesures</w:t>
+      </w:r>
+    </w:p>
+    <w:p>
+      <w:pPr>
+        <w:pStyle w:val="Paragraphedeliste"/>
+        <w:numPr>
+          <w:ilvl w:val="0"/>
+          <w:numId w:val="12"/>
+        </w:numPr>
+      </w:pPr>
+      <w:r>
+        <w:t>Définir les différentes mesures que nous souhaitons effectuer sur le cube de l’étape 1. (Sum, Count, min, max…)</w:t>
+      </w:r>
+    </w:p>
+    <w:p>
+      <w:r>
+        <w:t>Voici le schéma crée :</w:t>
+      </w:r>
+      <w:bookmarkStart w:id="0" w:name="_GoBack"/>
+      <w:bookmarkEnd w:id="0"/>
+    </w:p>
+    <w:p>
+      <w:pPr>
+        <w:pStyle w:val="Paragraphedeliste"/>
+        <w:jc w:val="center"/>
+      </w:pPr>
+    </w:p>
+    <w:p>
+      <w:pPr>
+        <w:pStyle w:val="Paragraphedeliste"/>
+        <w:jc w:val="center"/>
+      </w:pPr>
+      <w:r>
+        <w:rPr>
+          <w:noProof/>
+          <w:lang w:eastAsia="fr-FR"/>
+        </w:rPr>
+        <w:drawing>
+          <wp:inline distT="0" distB="0" distL="0" distR="0" wp14:anchorId="64EC0CC8" wp14:editId="67614714">
+            <wp:extent cx="1943906" cy="3397786"/>
+            <wp:effectExtent l="0" t="0" r="12065" b="6350"/>
+            <wp:docPr id="5" name="Image 5" descr="Macintosh HD:Users:Nico:Desktop:Capture d’écran 2015-05-12 à 09.58.31.png"/>
+            <wp:cNvGraphicFramePr>
+              <a:graphicFrameLocks xmlns:a="http://schemas.openxmlformats.org/drawingml/2006/main" noChangeAspect="1"/>
+            </wp:cNvGraphicFramePr>
+            <a:graphic xmlns:a="http://schemas.openxmlformats.org/drawingml/2006/main">
+              <a:graphicData uri="http://schemas.openxmlformats.org/drawingml/2006/picture">
+                <pic:pic xmlns:pic="http://schemas.openxmlformats.org/drawingml/2006/picture">
+                  <pic:nvPicPr>
+                    <pic:cNvPr id="0" name="Picture 1" descr="Macintosh HD:Users:Nico:Desktop:Capture d’écran 2015-05-12 à 09.58.31.png"/>
+                    <pic:cNvPicPr>
+                      <a:picLocks noChangeAspect="1" noChangeArrowheads="1"/>
+                    </pic:cNvPicPr>
+                  </pic:nvPicPr>
+                  <pic:blipFill>
+                    <a:blip r:embed="rId12">
+                      <a:extLst>
+                        <a:ext uri="{28A0092B-C50C-407E-A947-70E740481C1C}">
+                          <a14:useLocalDpi xmlns:a14="http://schemas.microsoft.com/office/drawing/2010/main" val="0"/>
+                        </a:ext>
+                      </a:extLst>
+                    </a:blip>
+                    <a:srcRect/>
+                    <a:stretch>
+                      <a:fillRect/>
+                    </a:stretch>
+                  </pic:blipFill>
+                  <pic:spPr bwMode="auto">
+                    <a:xfrm>
+                      <a:off x="0" y="0"/>
+                      <a:ext cx="1944579" cy="3398963"/>
+                    </a:xfrm>
+                    <a:prstGeom prst="rect">
+                      <a:avLst/>
+                    </a:prstGeom>
+                    <a:noFill/>
+                    <a:ln>
+                      <a:noFill/>
+                    </a:ln>
+                  </pic:spPr>
+                </pic:pic>
+              </a:graphicData>
+            </a:graphic>
+          </wp:inline>
+        </w:drawing>
       </w:r>
     </w:p>
     <w:p>
       <w:r>
         <w:t xml:space="preserve">Au final,  nous obtenons un fichier XML permettant de définir la structure du cube OLAP et ses différentes caractéristiques : </w:t>
       </w:r>
-    </w:p>
-    <w:p/>
-    <w:p/>
+      <w:r>
+        <w:t>’</w:t>
+      </w:r>
+    </w:p>
     <w:p>
       <w:pPr>
         <w:pStyle w:val="Sansinterligne"/>
@@ -1967,7 +1673,6 @@
           <w:szCs w:val="18"/>
           <w:lang w:val="en-US"/>
         </w:rPr>
-        <w:lastRenderedPageBreak/>
         <w:t>&lt;Schema name="New Schema1"&gt;</w:t>
       </w:r>
     </w:p>
@@ -2068,61 +1773,7 @@
           <w:szCs w:val="18"/>
           <w:lang w:val="en-US"/>
         </w:rPr>
-        <w:t xml:space="preserve">    &lt;Dimension type="</w:t>
-      </w:r>
-      <w:proofErr w:type="spellStart"/>
-      <w:r>
-        <w:rPr>
-          <w:sz w:val="18"/>
-          <w:szCs w:val="18"/>
-          <w:lang w:val="en-US"/>
-        </w:rPr>
-        <w:t>StandardDimension</w:t>
-      </w:r>
-      <w:proofErr w:type="spellEnd"/>
-      <w:r>
-        <w:rPr>
-          <w:sz w:val="18"/>
-          <w:szCs w:val="18"/>
-          <w:lang w:val="en-US"/>
-        </w:rPr>
-        <w:t xml:space="preserve">" visible="true" </w:t>
-      </w:r>
-      <w:proofErr w:type="spellStart"/>
-      <w:r>
-        <w:rPr>
-          <w:sz w:val="18"/>
-          <w:szCs w:val="18"/>
-          <w:lang w:val="en-US"/>
-        </w:rPr>
-        <w:t>foreignKey</w:t>
-      </w:r>
-      <w:proofErr w:type="spellEnd"/>
-      <w:r>
-        <w:rPr>
-          <w:sz w:val="18"/>
-          <w:szCs w:val="18"/>
-          <w:lang w:val="en-US"/>
-        </w:rPr>
-        <w:t>="com" name="</w:t>
-      </w:r>
-      <w:proofErr w:type="spellStart"/>
-      <w:r>
-        <w:rPr>
-          <w:sz w:val="18"/>
-          <w:szCs w:val="18"/>
-          <w:lang w:val="en-US"/>
-        </w:rPr>
-        <w:t>localisation</w:t>
-      </w:r>
-      <w:proofErr w:type="spellEnd"/>
-      <w:r>
-        <w:rPr>
-          <w:sz w:val="18"/>
-          <w:szCs w:val="18"/>
-          <w:lang w:val="en-US"/>
-        </w:rPr>
-        <w:t>"&gt;</w:t>
+        <w:t xml:space="preserve">    &lt;Dimension type="StandardDimension" visible="true" foreignKey="com" name="localisation"&gt;</w:t>
       </w:r>
     </w:p>
     <w:p>
@@ -2147,61 +1798,7 @@
           <w:szCs w:val="18"/>
           <w:lang w:val="en-US"/>
         </w:rPr>
-        <w:t xml:space="preserve">      &lt;Hierarchy name="</w:t>
-      </w:r>
-      <w:proofErr w:type="spellStart"/>
-      <w:r>
-        <w:rPr>
-          <w:sz w:val="18"/>
-          <w:szCs w:val="18"/>
-          <w:lang w:val="en-US"/>
-        </w:rPr>
-        <w:t>ville</w:t>
-      </w:r>
-      <w:proofErr w:type="spellEnd"/>
-      <w:r>
-        <w:rPr>
-          <w:sz w:val="18"/>
-          <w:szCs w:val="18"/>
-          <w:lang w:val="en-US"/>
-        </w:rPr>
-        <w:t xml:space="preserve">" visible="true" </w:t>
-      </w:r>
-      <w:proofErr w:type="spellStart"/>
-      <w:r>
-        <w:rPr>
-          <w:sz w:val="18"/>
-          <w:szCs w:val="18"/>
-          <w:lang w:val="en-US"/>
-        </w:rPr>
-        <w:t>hasAll</w:t>
-      </w:r>
-      <w:proofErr w:type="spellEnd"/>
-      <w:r>
-        <w:rPr>
-          <w:sz w:val="18"/>
-          <w:szCs w:val="18"/>
-          <w:lang w:val="en-US"/>
-        </w:rPr>
-        <w:t xml:space="preserve">="true" </w:t>
-      </w:r>
-      <w:proofErr w:type="spellStart"/>
-      <w:r>
-        <w:rPr>
-          <w:sz w:val="18"/>
-          <w:szCs w:val="18"/>
-          <w:lang w:val="en-US"/>
-        </w:rPr>
-        <w:t>primaryKey</w:t>
-      </w:r>
-      <w:proofErr w:type="spellEnd"/>
-      <w:r>
-        <w:rPr>
-          <w:sz w:val="18"/>
-          <w:szCs w:val="18"/>
-          <w:lang w:val="en-US"/>
-        </w:rPr>
-        <w:t>="com"&gt;</w:t>
+        <w:t xml:space="preserve">      &lt;Hierarchy name="ville" visible="true" hasAll="true" primaryKey="com"&gt;</w:t>
       </w:r>
     </w:p>
     <w:p>
@@ -2226,25 +1823,7 @@
           <w:szCs w:val="18"/>
           <w:lang w:val="en-US"/>
         </w:rPr>
-        <w:t xml:space="preserve">        &lt;Table name="</w:t>
-      </w:r>
-      <w:proofErr w:type="spellStart"/>
-      <w:r>
-        <w:rPr>
-          <w:sz w:val="18"/>
-          <w:szCs w:val="18"/>
-          <w:lang w:val="en-US"/>
-        </w:rPr>
-        <w:t>ville</w:t>
-      </w:r>
-      <w:proofErr w:type="spellEnd"/>
-      <w:r>
-        <w:rPr>
-          <w:sz w:val="18"/>
-          <w:szCs w:val="18"/>
-          <w:lang w:val="en-US"/>
-        </w:rPr>
-        <w:t>" alias=""&gt;</w:t>
+        <w:t xml:space="preserve">        &lt;Table name="ville" alias=""&gt;</w:t>
       </w:r>
     </w:p>
     <w:p>
@@ -2294,43 +1873,7 @@
           <w:szCs w:val="18"/>
           <w:lang w:val="en-US"/>
         </w:rPr>
-        <w:t xml:space="preserve">        &lt;Level name="</w:t>
-      </w:r>
-      <w:proofErr w:type="spellStart"/>
-      <w:r>
-        <w:rPr>
-          <w:sz w:val="18"/>
-          <w:szCs w:val="18"/>
-          <w:lang w:val="en-US"/>
-        </w:rPr>
-        <w:t>ville</w:t>
-      </w:r>
-      <w:proofErr w:type="spellEnd"/>
-      <w:r>
-        <w:rPr>
-          <w:sz w:val="18"/>
-          <w:szCs w:val="18"/>
-          <w:lang w:val="en-US"/>
-        </w:rPr>
-        <w:t xml:space="preserve">" visible="true" column="com" </w:t>
-      </w:r>
-      <w:proofErr w:type="spellStart"/>
-      <w:r>
-        <w:rPr>
-          <w:sz w:val="18"/>
-          <w:szCs w:val="18"/>
-          <w:lang w:val="en-US"/>
-        </w:rPr>
-        <w:t>uniqueMembers</w:t>
-      </w:r>
-      <w:proofErr w:type="spellEnd"/>
-      <w:r>
-        <w:rPr>
-          <w:sz w:val="18"/>
-          <w:szCs w:val="18"/>
-          <w:lang w:val="en-US"/>
-        </w:rPr>
-        <w:t>="false"&gt;</w:t>
+        <w:t xml:space="preserve">        &lt;Level name="ville" visible="true" column="com" uniqueMembers="false"&gt;</w:t>
       </w:r>
     </w:p>
     <w:p>
@@ -2405,79 +1948,7 @@
           <w:szCs w:val="18"/>
           <w:lang w:val="en-US"/>
         </w:rPr>
-        <w:t xml:space="preserve">      &lt;Hierarchy name="</w:t>
-      </w:r>
-      <w:proofErr w:type="spellStart"/>
-      <w:r>
-        <w:rPr>
-          <w:sz w:val="18"/>
-          <w:szCs w:val="18"/>
-          <w:lang w:val="en-US"/>
-        </w:rPr>
-        <w:t>dpt</w:t>
-      </w:r>
-      <w:proofErr w:type="spellEnd"/>
-      <w:r>
-        <w:rPr>
-          <w:sz w:val="18"/>
-          <w:szCs w:val="18"/>
-          <w:lang w:val="en-US"/>
-        </w:rPr>
-        <w:t xml:space="preserve">" visible="true" </w:t>
-      </w:r>
-      <w:proofErr w:type="spellStart"/>
-      <w:r>
-        <w:rPr>
-          <w:sz w:val="18"/>
-          <w:szCs w:val="18"/>
-          <w:lang w:val="en-US"/>
-        </w:rPr>
-        <w:t>hasAll</w:t>
-      </w:r>
-      <w:proofErr w:type="spellEnd"/>
-      <w:r>
-        <w:rPr>
-          <w:sz w:val="18"/>
-          <w:szCs w:val="18"/>
-          <w:lang w:val="en-US"/>
-        </w:rPr>
-        <w:t xml:space="preserve">="true" </w:t>
-      </w:r>
-      <w:proofErr w:type="spellStart"/>
-      <w:r>
-        <w:rPr>
-          <w:sz w:val="18"/>
-          <w:szCs w:val="18"/>
-          <w:lang w:val="en-US"/>
-        </w:rPr>
-        <w:t>primaryKey</w:t>
-      </w:r>
-      <w:proofErr w:type="spellEnd"/>
-      <w:r>
-        <w:rPr>
-          <w:sz w:val="18"/>
-          <w:szCs w:val="18"/>
-          <w:lang w:val="en-US"/>
-        </w:rPr>
-        <w:t>="</w:t>
-      </w:r>
-      <w:proofErr w:type="spellStart"/>
-      <w:r>
-        <w:rPr>
-          <w:sz w:val="18"/>
-          <w:szCs w:val="18"/>
-          <w:lang w:val="en-US"/>
-        </w:rPr>
-        <w:t>dpt</w:t>
-      </w:r>
-      <w:proofErr w:type="spellEnd"/>
-      <w:r>
-        <w:rPr>
-          <w:sz w:val="18"/>
-          <w:szCs w:val="18"/>
-          <w:lang w:val="en-US"/>
-        </w:rPr>
-        <w:t>"&gt;</w:t>
+        <w:t xml:space="preserve">      &lt;Hierarchy name="dpt" visible="true" hasAll="true" primaryKey="dpt"&gt;</w:t>
       </w:r>
     </w:p>
     <w:p>
@@ -2502,25 +1973,7 @@
           <w:szCs w:val="18"/>
           <w:lang w:val="en-US"/>
         </w:rPr>
-        <w:t xml:space="preserve">        &lt;Table name="</w:t>
-      </w:r>
-      <w:proofErr w:type="spellStart"/>
-      <w:r>
-        <w:rPr>
-          <w:sz w:val="18"/>
-          <w:szCs w:val="18"/>
-          <w:lang w:val="en-US"/>
-        </w:rPr>
-        <w:t>ville</w:t>
-      </w:r>
-      <w:proofErr w:type="spellEnd"/>
-      <w:r>
-        <w:rPr>
-          <w:sz w:val="18"/>
-          <w:szCs w:val="18"/>
-          <w:lang w:val="en-US"/>
-        </w:rPr>
-        <w:t>" alias=""&gt;</w:t>
+        <w:t xml:space="preserve">        &lt;Table name="ville" alias=""&gt;</w:t>
       </w:r>
     </w:p>
     <w:p>
@@ -2570,61 +2023,7 @@
           <w:szCs w:val="18"/>
           <w:lang w:val="en-US"/>
         </w:rPr>
-        <w:t xml:space="preserve">        &lt;Level name="</w:t>
-      </w:r>
-      <w:proofErr w:type="spellStart"/>
-      <w:r>
-        <w:rPr>
-          <w:sz w:val="18"/>
-          <w:szCs w:val="18"/>
-          <w:lang w:val="en-US"/>
-        </w:rPr>
-        <w:t>dpt</w:t>
-      </w:r>
-      <w:proofErr w:type="spellEnd"/>
-      <w:r>
-        <w:rPr>
-          <w:sz w:val="18"/>
-          <w:szCs w:val="18"/>
-          <w:lang w:val="en-US"/>
-        </w:rPr>
-        <w:t>" visible="true" column="</w:t>
-      </w:r>
-      <w:proofErr w:type="spellStart"/>
-      <w:r>
-        <w:rPr>
-          <w:sz w:val="18"/>
-          <w:szCs w:val="18"/>
-          <w:lang w:val="en-US"/>
-        </w:rPr>
-        <w:t>dpt</w:t>
-      </w:r>
-      <w:proofErr w:type="spellEnd"/>
-      <w:r>
-        <w:rPr>
-          <w:sz w:val="18"/>
-          <w:szCs w:val="18"/>
-          <w:lang w:val="en-US"/>
-        </w:rPr>
-        <w:t xml:space="preserve">" </w:t>
-      </w:r>
-      <w:proofErr w:type="spellStart"/>
-      <w:r>
-        <w:rPr>
-          <w:sz w:val="18"/>
-          <w:szCs w:val="18"/>
-          <w:lang w:val="en-US"/>
-        </w:rPr>
-        <w:t>uniqueMembers</w:t>
-      </w:r>
-      <w:proofErr w:type="spellEnd"/>
-      <w:r>
-        <w:rPr>
-          <w:sz w:val="18"/>
-          <w:szCs w:val="18"/>
-          <w:lang w:val="en-US"/>
-        </w:rPr>
-        <w:t>="false"&gt;</w:t>
+        <w:t xml:space="preserve">        &lt;Level name="dpt" visible="true" column="dpt" uniqueMembers="false"&gt;</w:t>
       </w:r>
     </w:p>
     <w:p>
@@ -2699,6 +2098,7 @@
           <w:szCs w:val="18"/>
           <w:lang w:val="en-US"/>
         </w:rPr>
+        <w:lastRenderedPageBreak/>
         <w:t xml:space="preserve">    &lt;/Dimension&gt;</w:t>
       </w:r>
     </w:p>
@@ -2724,61 +2124,7 @@
           <w:szCs w:val="18"/>
           <w:lang w:val="en-US"/>
         </w:rPr>
-        <w:t xml:space="preserve">    &lt;Dimension type="</w:t>
-      </w:r>
-      <w:proofErr w:type="spellStart"/>
-      <w:r>
-        <w:rPr>
-          <w:sz w:val="18"/>
-          <w:szCs w:val="18"/>
-          <w:lang w:val="en-US"/>
-        </w:rPr>
-        <w:t>StandardDimension</w:t>
-      </w:r>
-      <w:proofErr w:type="spellEnd"/>
-      <w:r>
-        <w:rPr>
-          <w:sz w:val="18"/>
-          <w:szCs w:val="18"/>
-          <w:lang w:val="en-US"/>
-        </w:rPr>
-        <w:t xml:space="preserve">" visible="true" </w:t>
-      </w:r>
-      <w:proofErr w:type="spellStart"/>
-      <w:r>
-        <w:rPr>
-          <w:sz w:val="18"/>
-          <w:szCs w:val="18"/>
-          <w:lang w:val="en-US"/>
-        </w:rPr>
-        <w:t>foreignKey</w:t>
-      </w:r>
-      <w:proofErr w:type="spellEnd"/>
-      <w:r>
-        <w:rPr>
-          <w:sz w:val="18"/>
-          <w:szCs w:val="18"/>
-          <w:lang w:val="en-US"/>
-        </w:rPr>
-        <w:t>="</w:t>
-      </w:r>
-      <w:proofErr w:type="spellStart"/>
-      <w:r>
-        <w:rPr>
-          <w:sz w:val="18"/>
-          <w:szCs w:val="18"/>
-          <w:lang w:val="en-US"/>
-        </w:rPr>
-        <w:t>catr</w:t>
-      </w:r>
-      <w:proofErr w:type="spellEnd"/>
-      <w:r>
-        <w:rPr>
-          <w:sz w:val="18"/>
-          <w:szCs w:val="18"/>
-          <w:lang w:val="en-US"/>
-        </w:rPr>
-        <w:t>" name="route"&gt;</w:t>
+        <w:t xml:space="preserve">    &lt;Dimension type="StandardDimension" visible="true" foreignKey="catr" name="route"&gt;</w:t>
       </w:r>
     </w:p>
     <w:p>
@@ -2803,61 +2149,7 @@
           <w:szCs w:val="18"/>
           <w:lang w:val="en-US"/>
         </w:rPr>
-        <w:t xml:space="preserve">      &lt;Hierarchy name="route" visible="true" </w:t>
-      </w:r>
-      <w:proofErr w:type="spellStart"/>
-      <w:r>
-        <w:rPr>
-          <w:sz w:val="18"/>
-          <w:szCs w:val="18"/>
-          <w:lang w:val="en-US"/>
-        </w:rPr>
-        <w:t>hasAll</w:t>
-      </w:r>
-      <w:proofErr w:type="spellEnd"/>
-      <w:r>
-        <w:rPr>
-          <w:sz w:val="18"/>
-          <w:szCs w:val="18"/>
-          <w:lang w:val="en-US"/>
-        </w:rPr>
-        <w:t xml:space="preserve">="true" </w:t>
-      </w:r>
-      <w:proofErr w:type="spellStart"/>
-      <w:r>
-        <w:rPr>
-          <w:sz w:val="18"/>
-          <w:szCs w:val="18"/>
-          <w:lang w:val="en-US"/>
-        </w:rPr>
-        <w:t>primaryKey</w:t>
-      </w:r>
-      <w:proofErr w:type="spellEnd"/>
-      <w:r>
-        <w:rPr>
-          <w:sz w:val="18"/>
-          <w:szCs w:val="18"/>
-          <w:lang w:val="en-US"/>
-        </w:rPr>
-        <w:t>="</w:t>
-      </w:r>
-      <w:proofErr w:type="spellStart"/>
-      <w:r>
-        <w:rPr>
-          <w:sz w:val="18"/>
-          <w:szCs w:val="18"/>
-          <w:lang w:val="en-US"/>
-        </w:rPr>
-        <w:t>catr</w:t>
-      </w:r>
-      <w:proofErr w:type="spellEnd"/>
-      <w:r>
-        <w:rPr>
-          <w:sz w:val="18"/>
-          <w:szCs w:val="18"/>
-          <w:lang w:val="en-US"/>
-        </w:rPr>
-        <w:t>"&gt;</w:t>
+        <w:t xml:space="preserve">      &lt;Hierarchy name="route" visible="true" hasAll="true" primaryKey="catr"&gt;</w:t>
       </w:r>
     </w:p>
     <w:p>
@@ -2932,43 +2224,7 @@
           <w:szCs w:val="18"/>
           <w:lang w:val="en-US"/>
         </w:rPr>
-        <w:t xml:space="preserve">        &lt;Level name="route" visible="true" column="</w:t>
-      </w:r>
-      <w:proofErr w:type="spellStart"/>
-      <w:r>
-        <w:rPr>
-          <w:sz w:val="18"/>
-          <w:szCs w:val="18"/>
-          <w:lang w:val="en-US"/>
-        </w:rPr>
-        <w:t>catr</w:t>
-      </w:r>
-      <w:proofErr w:type="spellEnd"/>
-      <w:r>
-        <w:rPr>
-          <w:sz w:val="18"/>
-          <w:szCs w:val="18"/>
-          <w:lang w:val="en-US"/>
-        </w:rPr>
-        <w:t xml:space="preserve">" </w:t>
-      </w:r>
-      <w:proofErr w:type="spellStart"/>
-      <w:r>
-        <w:rPr>
-          <w:sz w:val="18"/>
-          <w:szCs w:val="18"/>
-          <w:lang w:val="en-US"/>
-        </w:rPr>
-        <w:t>uniqueMembers</w:t>
-      </w:r>
-      <w:proofErr w:type="spellEnd"/>
-      <w:r>
-        <w:rPr>
-          <w:sz w:val="18"/>
-          <w:szCs w:val="18"/>
-          <w:lang w:val="en-US"/>
-        </w:rPr>
-        <w:t>="false"&gt;</w:t>
+        <w:t xml:space="preserve">        &lt;Level name="route" visible="true" column="catr" uniqueMembers="false"&gt;</w:t>
       </w:r>
     </w:p>
     <w:p>
@@ -2999,23 +2255,7 @@
           <w:sz w:val="18"/>
           <w:szCs w:val="18"/>
         </w:rPr>
-        <w:t>&lt;/</w:t>
-      </w:r>
-      <w:proofErr w:type="spellStart"/>
-      <w:r>
-        <w:rPr>
-          <w:sz w:val="18"/>
-          <w:szCs w:val="18"/>
-        </w:rPr>
-        <w:t>Level</w:t>
-      </w:r>
-      <w:proofErr w:type="spellEnd"/>
-      <w:r>
-        <w:rPr>
-          <w:sz w:val="18"/>
-          <w:szCs w:val="18"/>
-        </w:rPr>
-        <w:t>&gt;</w:t>
+        <w:t>&lt;/Level&gt;</w:t>
       </w:r>
     </w:p>
     <w:p>
@@ -3038,23 +2278,7 @@
           <w:sz w:val="18"/>
           <w:szCs w:val="18"/>
         </w:rPr>
-        <w:t xml:space="preserve">      &lt;/</w:t>
-      </w:r>
-      <w:proofErr w:type="spellStart"/>
-      <w:r>
-        <w:rPr>
-          <w:sz w:val="18"/>
-          <w:szCs w:val="18"/>
-        </w:rPr>
-        <w:t>Hierarchy</w:t>
-      </w:r>
-      <w:proofErr w:type="spellEnd"/>
-      <w:r>
-        <w:rPr>
-          <w:sz w:val="18"/>
-          <w:szCs w:val="18"/>
-        </w:rPr>
-        <w:t>&gt;</w:t>
+        <w:t xml:space="preserve">      &lt;/Hierarchy&gt;</w:t>
       </w:r>
     </w:p>
     <w:p>
@@ -3100,103 +2324,7 @@
           <w:sz w:val="18"/>
           <w:szCs w:val="18"/>
         </w:rPr>
-        <w:t xml:space="preserve">    &lt;Dimension type="</w:t>
-      </w:r>
-      <w:proofErr w:type="spellStart"/>
-      <w:r>
-        <w:rPr>
-          <w:sz w:val="18"/>
-          <w:szCs w:val="18"/>
-        </w:rPr>
-        <w:t>StandardDimension</w:t>
-      </w:r>
-      <w:proofErr w:type="spellEnd"/>
-      <w:r>
-        <w:rPr>
-          <w:sz w:val="18"/>
-          <w:szCs w:val="18"/>
-        </w:rPr>
-        <w:t>" visible="</w:t>
-      </w:r>
-      <w:proofErr w:type="spellStart"/>
-      <w:r>
-        <w:rPr>
-          <w:sz w:val="18"/>
-          <w:szCs w:val="18"/>
-        </w:rPr>
-        <w:t>true</w:t>
-      </w:r>
-      <w:proofErr w:type="spellEnd"/>
-      <w:r>
-        <w:rPr>
-          <w:sz w:val="18"/>
-          <w:szCs w:val="18"/>
-        </w:rPr>
-        <w:t xml:space="preserve">" </w:t>
-      </w:r>
-      <w:proofErr w:type="spellStart"/>
-      <w:r>
-        <w:rPr>
-          <w:sz w:val="18"/>
-          <w:szCs w:val="18"/>
-        </w:rPr>
-        <w:t>foreignKey</w:t>
-      </w:r>
-      <w:proofErr w:type="spellEnd"/>
-      <w:r>
-        <w:rPr>
-          <w:sz w:val="18"/>
-          <w:szCs w:val="18"/>
-        </w:rPr>
-        <w:t>="</w:t>
-      </w:r>
-      <w:proofErr w:type="spellStart"/>
-      <w:r>
-        <w:rPr>
-          <w:sz w:val="18"/>
-          <w:szCs w:val="18"/>
-        </w:rPr>
-        <w:t>catv</w:t>
-      </w:r>
-      <w:proofErr w:type="spellEnd"/>
-      <w:r>
-        <w:rPr>
-          <w:sz w:val="18"/>
-          <w:szCs w:val="18"/>
-        </w:rPr>
-        <w:t xml:space="preserve">" </w:t>
-      </w:r>
-      <w:proofErr w:type="spellStart"/>
-      <w:r>
-        <w:rPr>
-          <w:sz w:val="18"/>
-          <w:szCs w:val="18"/>
-        </w:rPr>
-        <w:t>name</w:t>
-      </w:r>
-      <w:proofErr w:type="spellEnd"/>
-      <w:r>
-        <w:rPr>
-          <w:sz w:val="18"/>
-          <w:szCs w:val="18"/>
-        </w:rPr>
-        <w:t>="</w:t>
-      </w:r>
-      <w:proofErr w:type="spellStart"/>
-      <w:r>
-        <w:rPr>
-          <w:sz w:val="18"/>
-          <w:szCs w:val="18"/>
-        </w:rPr>
-        <w:t>typeV</w:t>
-      </w:r>
-      <w:proofErr w:type="spellEnd"/>
-      <w:r>
-        <w:rPr>
-          <w:sz w:val="18"/>
-          <w:szCs w:val="18"/>
-        </w:rPr>
-        <w:t>"&gt;</w:t>
+        <w:t xml:space="preserve">    &lt;Dimension type="StandardDimension" visible="true" foreignKey="catv" name="typeV"&gt;</w:t>
       </w:r>
     </w:p>
     <w:p>
@@ -3221,43 +2349,7 @@
           <w:szCs w:val="18"/>
           <w:lang w:val="en-US"/>
         </w:rPr>
-        <w:t xml:space="preserve">      &lt;Hierarchy name="</w:t>
-      </w:r>
-      <w:proofErr w:type="spellStart"/>
-      <w:r>
-        <w:rPr>
-          <w:sz w:val="18"/>
-          <w:szCs w:val="18"/>
-          <w:lang w:val="en-US"/>
-        </w:rPr>
-        <w:t>vehicule</w:t>
-      </w:r>
-      <w:proofErr w:type="spellEnd"/>
-      <w:r>
-        <w:rPr>
-          <w:sz w:val="18"/>
-          <w:szCs w:val="18"/>
-          <w:lang w:val="en-US"/>
-        </w:rPr>
-        <w:t xml:space="preserve">" visible="true" </w:t>
-      </w:r>
-      <w:proofErr w:type="spellStart"/>
-      <w:r>
-        <w:rPr>
-          <w:sz w:val="18"/>
-          <w:szCs w:val="18"/>
-          <w:lang w:val="en-US"/>
-        </w:rPr>
-        <w:t>hasAll</w:t>
-      </w:r>
-      <w:proofErr w:type="spellEnd"/>
-      <w:r>
-        <w:rPr>
-          <w:sz w:val="18"/>
-          <w:szCs w:val="18"/>
-          <w:lang w:val="en-US"/>
-        </w:rPr>
-        <w:t>="true"&gt;</w:t>
+        <w:t xml:space="preserve">      &lt;Hierarchy name="vehicule" visible="true" hasAll="true"&gt;</w:t>
       </w:r>
     </w:p>
     <w:p>
@@ -3282,25 +2374,7 @@
           <w:szCs w:val="18"/>
           <w:lang w:val="en-US"/>
         </w:rPr>
-        <w:t xml:space="preserve">        &lt;Table name="</w:t>
-      </w:r>
-      <w:proofErr w:type="spellStart"/>
-      <w:r>
-        <w:rPr>
-          <w:sz w:val="18"/>
-          <w:szCs w:val="18"/>
-          <w:lang w:val="en-US"/>
-        </w:rPr>
-        <w:t>vehicule</w:t>
-      </w:r>
-      <w:proofErr w:type="spellEnd"/>
-      <w:r>
-        <w:rPr>
-          <w:sz w:val="18"/>
-          <w:szCs w:val="18"/>
-          <w:lang w:val="en-US"/>
-        </w:rPr>
-        <w:t>" alias=""&gt;</w:t>
+        <w:t xml:space="preserve">        &lt;Table name="vehicule" alias=""&gt;</w:t>
       </w:r>
     </w:p>
     <w:p>
@@ -3350,61 +2424,7 @@
           <w:szCs w:val="18"/>
           <w:lang w:val="en-US"/>
         </w:rPr>
-        <w:t xml:space="preserve">        &lt;Level name="</w:t>
-      </w:r>
-      <w:proofErr w:type="spellStart"/>
-      <w:r>
-        <w:rPr>
-          <w:sz w:val="18"/>
-          <w:szCs w:val="18"/>
-          <w:lang w:val="en-US"/>
-        </w:rPr>
-        <w:t>vehicule</w:t>
-      </w:r>
-      <w:proofErr w:type="spellEnd"/>
-      <w:r>
-        <w:rPr>
-          <w:sz w:val="18"/>
-          <w:szCs w:val="18"/>
-          <w:lang w:val="en-US"/>
-        </w:rPr>
-        <w:t>" visible="true" column="</w:t>
-      </w:r>
-      <w:proofErr w:type="spellStart"/>
-      <w:r>
-        <w:rPr>
-          <w:sz w:val="18"/>
-          <w:szCs w:val="18"/>
-          <w:lang w:val="en-US"/>
-        </w:rPr>
-        <w:t>catv</w:t>
-      </w:r>
-      <w:proofErr w:type="spellEnd"/>
-      <w:r>
-        <w:rPr>
-          <w:sz w:val="18"/>
-          <w:szCs w:val="18"/>
-          <w:lang w:val="en-US"/>
-        </w:rPr>
-        <w:t xml:space="preserve">" </w:t>
-      </w:r>
-      <w:proofErr w:type="spellStart"/>
-      <w:r>
-        <w:rPr>
-          <w:sz w:val="18"/>
-          <w:szCs w:val="18"/>
-          <w:lang w:val="en-US"/>
-        </w:rPr>
-        <w:t>uniqueMembers</w:t>
-      </w:r>
-      <w:proofErr w:type="spellEnd"/>
-      <w:r>
-        <w:rPr>
-          <w:sz w:val="18"/>
-          <w:szCs w:val="18"/>
-          <w:lang w:val="en-US"/>
-        </w:rPr>
-        <w:t>="false"&gt;</w:t>
+        <w:t xml:space="preserve">        &lt;Level name="vehicule" visible="true" column="catv" uniqueMembers="false"&gt;</w:t>
       </w:r>
     </w:p>
     <w:p>
@@ -3504,25 +2524,7 @@
           <w:szCs w:val="18"/>
           <w:lang w:val="en-US"/>
         </w:rPr>
-        <w:t xml:space="preserve">    &lt;Measure name="BG" column="</w:t>
-      </w:r>
-      <w:proofErr w:type="spellStart"/>
-      <w:r>
-        <w:rPr>
-          <w:sz w:val="18"/>
-          <w:szCs w:val="18"/>
-          <w:lang w:val="en-US"/>
-        </w:rPr>
-        <w:t>nbBlesseGrave</w:t>
-      </w:r>
-      <w:proofErr w:type="spellEnd"/>
-      <w:r>
-        <w:rPr>
-          <w:sz w:val="18"/>
-          <w:szCs w:val="18"/>
-          <w:lang w:val="en-US"/>
-        </w:rPr>
-        <w:t>" aggregator="sum" visible="true"&gt;</w:t>
+        <w:t xml:space="preserve">    &lt;Measure name="BG" column="nbBlesseGrave" aggregator="sum" visible="true"&gt;</w:t>
       </w:r>
     </w:p>
     <w:p>
@@ -3572,25 +2574,7 @@
           <w:szCs w:val="18"/>
           <w:lang w:val="en-US"/>
         </w:rPr>
-        <w:t xml:space="preserve">    &lt;Measure name="BL" column="</w:t>
-      </w:r>
-      <w:proofErr w:type="spellStart"/>
-      <w:r>
-        <w:rPr>
-          <w:sz w:val="18"/>
-          <w:szCs w:val="18"/>
-          <w:lang w:val="en-US"/>
-        </w:rPr>
-        <w:t>nbBlesseLeger</w:t>
-      </w:r>
-      <w:proofErr w:type="spellEnd"/>
-      <w:r>
-        <w:rPr>
-          <w:sz w:val="18"/>
-          <w:szCs w:val="18"/>
-          <w:lang w:val="en-US"/>
-        </w:rPr>
-        <w:t>" aggregator="sum" visible="true"&gt;</w:t>
+        <w:t xml:space="preserve">    &lt;Measure name="BL" column="nbBlesseLeger" aggregator="sum" visible="true"&gt;</w:t>
       </w:r>
     </w:p>
     <w:p>
@@ -3640,25 +2624,7 @@
           <w:szCs w:val="18"/>
           <w:lang w:val="en-US"/>
         </w:rPr>
-        <w:t xml:space="preserve">    &lt;Measure name="MORT" column="</w:t>
-      </w:r>
-      <w:proofErr w:type="spellStart"/>
-      <w:r>
-        <w:rPr>
-          <w:sz w:val="18"/>
-          <w:szCs w:val="18"/>
-          <w:lang w:val="en-US"/>
-        </w:rPr>
-        <w:t>nbMort</w:t>
-      </w:r>
-      <w:proofErr w:type="spellEnd"/>
-      <w:r>
-        <w:rPr>
-          <w:sz w:val="18"/>
-          <w:szCs w:val="18"/>
-          <w:lang w:val="en-US"/>
-        </w:rPr>
-        <w:t>" aggregator="sum" visible="true"&gt;</w:t>
+        <w:t xml:space="preserve">    &lt;Measure name="MORT" column="nbMort" aggregator="sum" visible="true"&gt;</w:t>
       </w:r>
     </w:p>
     <w:p>
@@ -3689,23 +2655,7 @@
           <w:sz w:val="18"/>
           <w:szCs w:val="18"/>
         </w:rPr>
-        <w:t>&lt;/</w:t>
-      </w:r>
-      <w:proofErr w:type="spellStart"/>
-      <w:r>
-        <w:rPr>
-          <w:sz w:val="18"/>
-          <w:szCs w:val="18"/>
-        </w:rPr>
-        <w:t>Measure</w:t>
-      </w:r>
-      <w:proofErr w:type="spellEnd"/>
-      <w:r>
-        <w:rPr>
-          <w:sz w:val="18"/>
-          <w:szCs w:val="18"/>
-        </w:rPr>
-        <w:t>&gt;</w:t>
+        <w:t>&lt;/Measure&gt;</w:t>
       </w:r>
     </w:p>
     <w:p>
@@ -3751,23 +2701,7 @@
           <w:sz w:val="18"/>
           <w:szCs w:val="18"/>
         </w:rPr>
-        <w:t>&lt;/</w:t>
-      </w:r>
-      <w:proofErr w:type="spellStart"/>
-      <w:r>
-        <w:rPr>
-          <w:sz w:val="18"/>
-          <w:szCs w:val="18"/>
-        </w:rPr>
-        <w:t>Schema</w:t>
-      </w:r>
-      <w:proofErr w:type="spellEnd"/>
-      <w:r>
-        <w:rPr>
-          <w:sz w:val="18"/>
-          <w:szCs w:val="18"/>
-        </w:rPr>
-        <w:t>&gt;</w:t>
+        <w:t>&lt;/Schema&gt;</w:t>
       </w:r>
     </w:p>
     <w:p>
@@ -3861,7 +2795,6 @@
         <w:pStyle w:val="Titre1"/>
       </w:pPr>
       <w:r>
-        <w:lastRenderedPageBreak/>
         <w:t>4</w:t>
       </w:r>
       <w:r>
@@ -3882,7 +2815,7 @@
       <w:r>
         <w:t xml:space="preserve">start-pentaho.bat. Une fois démarré, nous pouvons accéder à notre interface de reporting via l’adresse : </w:t>
       </w:r>
-      <w:hyperlink r:id="rId11" w:history="1">
+      <w:hyperlink r:id="rId13" w:history="1">
         <w:r>
           <w:rPr>
             <w:rStyle w:val="Lienhypertexte"/>
@@ -3897,8 +2830,9 @@
           <w:noProof/>
           <w:lang w:eastAsia="fr-FR"/>
         </w:rPr>
+        <w:lastRenderedPageBreak/>
         <w:drawing>
-          <wp:inline distT="0" distB="0" distL="0" distR="0" wp14:anchorId="541EE909" wp14:editId="3858BCEE">
+          <wp:inline distT="0" distB="0" distL="0" distR="0" wp14:anchorId="30E69F12" wp14:editId="1A714F02">
             <wp:extent cx="5760720" cy="3240405"/>
             <wp:effectExtent l="0" t="0" r="0" b="0"/>
             <wp:docPr id="3" name="Image 3"/>
@@ -3913,7 +2847,7 @@
                     <pic:cNvPicPr/>
                   </pic:nvPicPr>
                   <pic:blipFill>
-                    <a:blip r:embed="rId12"/>
+                    <a:blip r:embed="rId14"/>
                     <a:stretch>
                       <a:fillRect/>
                     </a:stretch>
@@ -3946,8 +2880,6 @@
       <w:r>
         <w:t xml:space="preserve"> et enfin utiliser notre data source afin de créer nos rapports via des actions sur le cube : </w:t>
       </w:r>
-      <w:bookmarkStart w:id="0" w:name="_GoBack"/>
-      <w:bookmarkEnd w:id="0"/>
     </w:p>
     <w:p>
       <w:pPr>
@@ -3968,7 +2900,7 @@
 </file>
 
 <file path=word/numbering.xml><?xml version="1.0" encoding="utf-8"?>
-<w:numbering xmlns:wpc="http://schemas.microsoft.com/office/word/2010/wordprocessingCanvas" xmlns:mc="http://schemas.openxmlformats.org/markup-compatibility/2006" xmlns:o="urn:schemas-microsoft-com:office:office" xmlns:r="http://schemas.openxmlformats.org/officeDocument/2006/relationships" xmlns:m="http://schemas.openxmlformats.org/officeDocument/2006/math" xmlns:v="urn:schemas-microsoft-com:vml" xmlns:wp14="http://schemas.microsoft.com/office/word/2010/wordprocessingDrawing" xmlns:wp="http://schemas.openxmlformats.org/drawingml/2006/wordprocessingDrawing" xmlns:w10="urn:schemas-microsoft-com:office:word" xmlns:w="http://schemas.openxmlformats.org/wordprocessingml/2006/main" xmlns:w14="http://schemas.microsoft.com/office/word/2010/wordml" xmlns:w15="http://schemas.microsoft.com/office/word/2012/wordml" xmlns:wpg="http://schemas.microsoft.com/office/word/2010/wordprocessingGroup" xmlns:wpi="http://schemas.microsoft.com/office/word/2010/wordprocessingInk" xmlns:wne="http://schemas.microsoft.com/office/word/2006/wordml" xmlns:wps="http://schemas.microsoft.com/office/word/2010/wordprocessingShape" mc:Ignorable="w14 w15 wp14">
+<w:numbering xmlns:wpc="http://schemas.microsoft.com/office/word/2010/wordprocessingCanvas" xmlns:mo="http://schemas.microsoft.com/office/mac/office/2008/main" xmlns:mc="http://schemas.openxmlformats.org/markup-compatibility/2006" xmlns:mv="urn:schemas-microsoft-com:mac:vml" xmlns:o="urn:schemas-microsoft-com:office:office" xmlns:r="http://schemas.openxmlformats.org/officeDocument/2006/relationships" xmlns:m="http://schemas.openxmlformats.org/officeDocument/2006/math" xmlns:v="urn:schemas-microsoft-com:vml" xmlns:wp14="http://schemas.microsoft.com/office/word/2010/wordprocessingDrawing" xmlns:wp="http://schemas.openxmlformats.org/drawingml/2006/wordprocessingDrawing" xmlns:w10="urn:schemas-microsoft-com:office:word" xmlns:w="http://schemas.openxmlformats.org/wordprocessingml/2006/main" xmlns:w14="http://schemas.microsoft.com/office/word/2010/wordml" xmlns:wpg="http://schemas.microsoft.com/office/word/2010/wordprocessingGroup" xmlns:wpi="http://schemas.microsoft.com/office/word/2010/wordprocessingInk" xmlns:wne="http://schemas.microsoft.com/office/word/2006/wordml" xmlns:wps="http://schemas.microsoft.com/office/word/2010/wordprocessingShape" mc:Ignorable="w14 wp14">
   <w:abstractNum w:abstractNumId="0">
     <w:nsid w:val="009B6955"/>
     <w:multiLevelType w:val="hybridMultilevel"/>
@@ -4059,6 +2991,118 @@
     </w:lvl>
   </w:abstractNum>
   <w:abstractNum w:abstractNumId="1">
+    <w:nsid w:val="137D4536"/>
+    <w:multiLevelType w:val="hybridMultilevel"/>
+    <w:tmpl w:val="6D3280AA"/>
+    <w:lvl w:ilvl="0" w:tplc="74DC8A9E">
+      <w:numFmt w:val="bullet"/>
+      <w:lvlText w:val="-"/>
+      <w:lvlJc w:val="left"/>
+      <w:pPr>
+        <w:ind w:left="720" w:hanging="360"/>
+      </w:pPr>
+      <w:rPr>
+        <w:rFonts w:ascii="Calibri" w:eastAsiaTheme="minorHAnsi" w:hAnsi="Calibri" w:cstheme="minorBidi" w:hint="default"/>
+      </w:rPr>
+    </w:lvl>
+    <w:lvl w:ilvl="1" w:tplc="040C0003" w:tentative="1">
+      <w:start w:val="1"/>
+      <w:numFmt w:val="bullet"/>
+      <w:lvlText w:val="o"/>
+      <w:lvlJc w:val="left"/>
+      <w:pPr>
+        <w:ind w:left="1440" w:hanging="360"/>
+      </w:pPr>
+      <w:rPr>
+        <w:rFonts w:ascii="Courier New" w:hAnsi="Courier New" w:hint="default"/>
+      </w:rPr>
+    </w:lvl>
+    <w:lvl w:ilvl="2" w:tplc="040C0005" w:tentative="1">
+      <w:start w:val="1"/>
+      <w:numFmt w:val="bullet"/>
+      <w:lvlText w:val=""/>
+      <w:lvlJc w:val="left"/>
+      <w:pPr>
+        <w:ind w:left="2160" w:hanging="360"/>
+      </w:pPr>
+      <w:rPr>
+        <w:rFonts w:ascii="Wingdings" w:hAnsi="Wingdings" w:hint="default"/>
+      </w:rPr>
+    </w:lvl>
+    <w:lvl w:ilvl="3" w:tplc="040C0001" w:tentative="1">
+      <w:start w:val="1"/>
+      <w:numFmt w:val="bullet"/>
+      <w:lvlText w:val=""/>
+      <w:lvlJc w:val="left"/>
+      <w:pPr>
+        <w:ind w:left="2880" w:hanging="360"/>
+      </w:pPr>
+      <w:rPr>
+        <w:rFonts w:ascii="Symbol" w:hAnsi="Symbol" w:hint="default"/>
+      </w:rPr>
+    </w:lvl>
+    <w:lvl w:ilvl="4" w:tplc="040C0003" w:tentative="1">
+      <w:start w:val="1"/>
+      <w:numFmt w:val="bullet"/>
+      <w:lvlText w:val="o"/>
+      <w:lvlJc w:val="left"/>
+      <w:pPr>
+        <w:ind w:left="3600" w:hanging="360"/>
+      </w:pPr>
+      <w:rPr>
+        <w:rFonts w:ascii="Courier New" w:hAnsi="Courier New" w:hint="default"/>
+      </w:rPr>
+    </w:lvl>
+    <w:lvl w:ilvl="5" w:tplc="040C0005" w:tentative="1">
+      <w:start w:val="1"/>
+      <w:numFmt w:val="bullet"/>
+      <w:lvlText w:val=""/>
+      <w:lvlJc w:val="left"/>
+      <w:pPr>
+        <w:ind w:left="4320" w:hanging="360"/>
+      </w:pPr>
+      <w:rPr>
+        <w:rFonts w:ascii="Wingdings" w:hAnsi="Wingdings" w:hint="default"/>
+      </w:rPr>
+    </w:lvl>
+    <w:lvl w:ilvl="6" w:tplc="040C0001" w:tentative="1">
+      <w:start w:val="1"/>
+      <w:numFmt w:val="bullet"/>
+      <w:lvlText w:val=""/>
+      <w:lvlJc w:val="left"/>
+      <w:pPr>
+        <w:ind w:left="5040" w:hanging="360"/>
+      </w:pPr>
+      <w:rPr>
+        <w:rFonts w:ascii="Symbol" w:hAnsi="Symbol" w:hint="default"/>
+      </w:rPr>
+    </w:lvl>
+    <w:lvl w:ilvl="7" w:tplc="040C0003" w:tentative="1">
+      <w:start w:val="1"/>
+      <w:numFmt w:val="bullet"/>
+      <w:lvlText w:val="o"/>
+      <w:lvlJc w:val="left"/>
+      <w:pPr>
+        <w:ind w:left="5760" w:hanging="360"/>
+      </w:pPr>
+      <w:rPr>
+        <w:rFonts w:ascii="Courier New" w:hAnsi="Courier New" w:hint="default"/>
+      </w:rPr>
+    </w:lvl>
+    <w:lvl w:ilvl="8" w:tplc="040C0005" w:tentative="1">
+      <w:start w:val="1"/>
+      <w:numFmt w:val="bullet"/>
+      <w:lvlText w:val=""/>
+      <w:lvlJc w:val="left"/>
+      <w:pPr>
+        <w:ind w:left="6480" w:hanging="360"/>
+      </w:pPr>
+      <w:rPr>
+        <w:rFonts w:ascii="Wingdings" w:hAnsi="Wingdings" w:hint="default"/>
+      </w:rPr>
+    </w:lvl>
+  </w:abstractNum>
+  <w:abstractNum w:abstractNumId="2">
     <w:nsid w:val="33674450"/>
     <w:multiLevelType w:val="hybridMultilevel"/>
     <w:tmpl w:val="D8C2027C"/>
@@ -4171,7 +3215,7 @@
       </w:rPr>
     </w:lvl>
   </w:abstractNum>
-  <w:abstractNum w:abstractNumId="2">
+  <w:abstractNum w:abstractNumId="3">
     <w:nsid w:val="45C43C27"/>
     <w:multiLevelType w:val="hybridMultilevel"/>
     <w:tmpl w:val="12849DBA"/>
@@ -4284,7 +3328,7 @@
       </w:rPr>
     </w:lvl>
   </w:abstractNum>
-  <w:abstractNum w:abstractNumId="3">
+  <w:abstractNum w:abstractNumId="4">
     <w:nsid w:val="4F122A00"/>
     <w:multiLevelType w:val="multilevel"/>
     <w:tmpl w:val="D5A23B52"/>
@@ -4433,7 +3477,7 @@
       </w:rPr>
     </w:lvl>
   </w:abstractNum>
-  <w:abstractNum w:abstractNumId="4">
+  <w:abstractNum w:abstractNumId="5">
     <w:nsid w:val="52F43339"/>
     <w:multiLevelType w:val="hybridMultilevel"/>
     <w:tmpl w:val="57363A6A"/>
@@ -4546,7 +3590,7 @@
       </w:rPr>
     </w:lvl>
   </w:abstractNum>
-  <w:abstractNum w:abstractNumId="5">
+  <w:abstractNum w:abstractNumId="6">
     <w:nsid w:val="55A14673"/>
     <w:multiLevelType w:val="hybridMultilevel"/>
     <w:tmpl w:val="33603784"/>
@@ -4658,7 +3702,7 @@
       </w:rPr>
     </w:lvl>
   </w:abstractNum>
-  <w:abstractNum w:abstractNumId="6">
+  <w:abstractNum w:abstractNumId="7">
     <w:nsid w:val="69331BF1"/>
     <w:multiLevelType w:val="hybridMultilevel"/>
     <w:tmpl w:val="B73C1DAE"/>
@@ -4747,7 +3791,7 @@
       </w:pPr>
     </w:lvl>
   </w:abstractNum>
-  <w:abstractNum w:abstractNumId="7">
+  <w:abstractNum w:abstractNumId="8">
     <w:nsid w:val="6B584CA7"/>
     <w:multiLevelType w:val="hybridMultilevel"/>
     <w:tmpl w:val="54CC68FA"/>
@@ -4836,7 +3880,7 @@
       </w:pPr>
     </w:lvl>
   </w:abstractNum>
-  <w:abstractNum w:abstractNumId="8">
+  <w:abstractNum w:abstractNumId="9">
     <w:nsid w:val="6C4E32F8"/>
     <w:multiLevelType w:val="hybridMultilevel"/>
     <w:tmpl w:val="645A62C6"/>
@@ -4925,7 +3969,7 @@
       </w:pPr>
     </w:lvl>
   </w:abstractNum>
-  <w:abstractNum w:abstractNumId="9">
+  <w:abstractNum w:abstractNumId="10">
     <w:nsid w:val="6FF848D2"/>
     <w:multiLevelType w:val="hybridMultilevel"/>
     <w:tmpl w:val="645A62C6"/>
@@ -5014,7 +4058,7 @@
       </w:pPr>
     </w:lvl>
   </w:abstractNum>
-  <w:abstractNum w:abstractNumId="10">
+  <w:abstractNum w:abstractNumId="11">
     <w:nsid w:val="73A024CB"/>
     <w:multiLevelType w:val="hybridMultilevel"/>
     <w:tmpl w:val="645A62C6"/>
@@ -5104,43 +4148,46 @@
     </w:lvl>
   </w:abstractNum>
   <w:num w:numId="1">
-    <w:abstractNumId w:val="1"/>
+    <w:abstractNumId w:val="2"/>
   </w:num>
   <w:num w:numId="2">
-    <w:abstractNumId w:val="2"/>
+    <w:abstractNumId w:val="3"/>
   </w:num>
   <w:num w:numId="3">
-    <w:abstractNumId w:val="4"/>
+    <w:abstractNumId w:val="5"/>
   </w:num>
   <w:num w:numId="4">
-    <w:abstractNumId w:val="6"/>
+    <w:abstractNumId w:val="7"/>
   </w:num>
   <w:num w:numId="5">
-    <w:abstractNumId w:val="7"/>
+    <w:abstractNumId w:val="8"/>
   </w:num>
   <w:num w:numId="6">
-    <w:abstractNumId w:val="8"/>
+    <w:abstractNumId w:val="9"/>
   </w:num>
   <w:num w:numId="7">
-    <w:abstractNumId w:val="9"/>
+    <w:abstractNumId w:val="10"/>
   </w:num>
   <w:num w:numId="8">
     <w:abstractNumId w:val="0"/>
   </w:num>
   <w:num w:numId="9">
-    <w:abstractNumId w:val="10"/>
+    <w:abstractNumId w:val="11"/>
   </w:num>
   <w:num w:numId="10">
-    <w:abstractNumId w:val="3"/>
+    <w:abstractNumId w:val="4"/>
   </w:num>
   <w:num w:numId="11">
-    <w:abstractNumId w:val="5"/>
+    <w:abstractNumId w:val="6"/>
+  </w:num>
+  <w:num w:numId="12">
+    <w:abstractNumId w:val="1"/>
   </w:num>
 </w:numbering>
 </file>
 
 <file path=word/styles.xml><?xml version="1.0" encoding="utf-8"?>
-<w:styles xmlns:mc="http://schemas.openxmlformats.org/markup-compatibility/2006" xmlns:r="http://schemas.openxmlformats.org/officeDocument/2006/relationships" xmlns:w="http://schemas.openxmlformats.org/wordprocessingml/2006/main" xmlns:w14="http://schemas.microsoft.com/office/word/2010/wordml" xmlns:w15="http://schemas.microsoft.com/office/word/2012/wordml" mc:Ignorable="w14 w15">
+<w:styles xmlns:mc="http://schemas.openxmlformats.org/markup-compatibility/2006" xmlns:r="http://schemas.openxmlformats.org/officeDocument/2006/relationships" xmlns:w="http://schemas.openxmlformats.org/wordprocessingml/2006/main" xmlns:w14="http://schemas.microsoft.com/office/word/2010/wordml" mc:Ignorable="w14">
   <w:docDefaults>
     <w:rPrDefault>
       <w:rPr>
@@ -5156,378 +4203,153 @@
       </w:pPr>
     </w:pPrDefault>
   </w:docDefaults>
-  <w:latentStyles w:defLockedState="0" w:defUIPriority="99" w:defSemiHidden="0" w:defUnhideWhenUsed="0" w:defQFormat="0" w:count="371">
-    <w:lsdException w:name="Normal" w:uiPriority="0" w:qFormat="1"/>
-    <w:lsdException w:name="heading 1" w:uiPriority="9" w:qFormat="1"/>
-    <w:lsdException w:name="heading 2" w:semiHidden="1" w:uiPriority="9" w:unhideWhenUsed="1" w:qFormat="1"/>
-    <w:lsdException w:name="heading 3" w:semiHidden="1" w:uiPriority="9" w:unhideWhenUsed="1" w:qFormat="1"/>
-    <w:lsdException w:name="heading 4" w:semiHidden="1" w:uiPriority="9" w:unhideWhenUsed="1" w:qFormat="1"/>
-    <w:lsdException w:name="heading 5" w:semiHidden="1" w:uiPriority="9" w:unhideWhenUsed="1" w:qFormat="1"/>
-    <w:lsdException w:name="heading 6" w:semiHidden="1" w:uiPriority="9" w:unhideWhenUsed="1" w:qFormat="1"/>
-    <w:lsdException w:name="heading 7" w:semiHidden="1" w:uiPriority="9" w:unhideWhenUsed="1" w:qFormat="1"/>
-    <w:lsdException w:name="heading 8" w:semiHidden="1" w:uiPriority="9" w:unhideWhenUsed="1" w:qFormat="1"/>
-    <w:lsdException w:name="heading 9" w:semiHidden="1" w:uiPriority="9" w:unhideWhenUsed="1" w:qFormat="1"/>
-    <w:lsdException w:name="index 1" w:semiHidden="1" w:unhideWhenUsed="1"/>
-    <w:lsdException w:name="index 2" w:semiHidden="1" w:unhideWhenUsed="1"/>
-    <w:lsdException w:name="index 3" w:semiHidden="1" w:unhideWhenUsed="1"/>
-    <w:lsdException w:name="index 4" w:semiHidden="1" w:unhideWhenUsed="1"/>
-    <w:lsdException w:name="index 5" w:semiHidden="1" w:unhideWhenUsed="1"/>
-    <w:lsdException w:name="index 6" w:semiHidden="1" w:unhideWhenUsed="1"/>
-    <w:lsdException w:name="index 7" w:semiHidden="1" w:unhideWhenUsed="1"/>
-    <w:lsdException w:name="index 8" w:semiHidden="1" w:unhideWhenUsed="1"/>
-    <w:lsdException w:name="index 9" w:semiHidden="1" w:unhideWhenUsed="1"/>
-    <w:lsdException w:name="toc 1" w:semiHidden="1" w:uiPriority="39" w:unhideWhenUsed="1"/>
-    <w:lsdException w:name="toc 2" w:semiHidden="1" w:uiPriority="39" w:unhideWhenUsed="1"/>
-    <w:lsdException w:name="toc 3" w:semiHidden="1" w:uiPriority="39" w:unhideWhenUsed="1"/>
-    <w:lsdException w:name="toc 4" w:semiHidden="1" w:uiPriority="39" w:unhideWhenUsed="1"/>
-    <w:lsdException w:name="toc 5" w:semiHidden="1" w:uiPriority="39" w:unhideWhenUsed="1"/>
-    <w:lsdException w:name="toc 6" w:semiHidden="1" w:uiPriority="39" w:unhideWhenUsed="1"/>
-    <w:lsdException w:name="toc 7" w:semiHidden="1" w:uiPriority="39" w:unhideWhenUsed="1"/>
-    <w:lsdException w:name="toc 8" w:semiHidden="1" w:uiPriority="39" w:unhideWhenUsed="1"/>
-    <w:lsdException w:name="toc 9" w:semiHidden="1" w:uiPriority="39" w:unhideWhenUsed="1"/>
-    <w:lsdException w:name="Normal Indent" w:semiHidden="1" w:unhideWhenUsed="1"/>
-    <w:lsdException w:name="footnote text" w:semiHidden="1" w:unhideWhenUsed="1"/>
-    <w:lsdException w:name="annotation text" w:semiHidden="1" w:unhideWhenUsed="1"/>
-    <w:lsdException w:name="header" w:semiHidden="1" w:unhideWhenUsed="1"/>
-    <w:lsdException w:name="footer" w:semiHidden="1" w:unhideWhenUsed="1"/>
-    <w:lsdException w:name="index heading" w:semiHidden="1" w:unhideWhenUsed="1"/>
-    <w:lsdException w:name="caption" w:semiHidden="1" w:uiPriority="35" w:unhideWhenUsed="1" w:qFormat="1"/>
-    <w:lsdException w:name="table of figures" w:semiHidden="1" w:unhideWhenUsed="1"/>
-    <w:lsdException w:name="envelope address" w:semiHidden="1" w:unhideWhenUsed="1"/>
-    <w:lsdException w:name="envelope return" w:semiHidden="1" w:unhideWhenUsed="1"/>
-    <w:lsdException w:name="footnote reference" w:semiHidden="1" w:unhideWhenUsed="1"/>
-    <w:lsdException w:name="annotation reference" w:semiHidden="1" w:unhideWhenUsed="1"/>
-    <w:lsdException w:name="line number" w:semiHidden="1" w:unhideWhenUsed="1"/>
-    <w:lsdException w:name="page number" w:semiHidden="1" w:unhideWhenUsed="1"/>
-    <w:lsdException w:name="endnote reference" w:semiHidden="1" w:unhideWhenUsed="1"/>
-    <w:lsdException w:name="endnote text" w:semiHidden="1" w:unhideWhenUsed="1"/>
-    <w:lsdException w:name="table of authorities" w:semiHidden="1" w:unhideWhenUsed="1"/>
-    <w:lsdException w:name="macro" w:semiHidden="1" w:unhideWhenUsed="1"/>
-    <w:lsdException w:name="toa heading" w:semiHidden="1" w:unhideWhenUsed="1"/>
-    <w:lsdException w:name="List" w:semiHidden="1" w:unhideWhenUsed="1"/>
-    <w:lsdException w:name="List Bullet" w:semiHidden="1" w:unhideWhenUsed="1"/>
-    <w:lsdException w:name="List Number" w:semiHidden="1" w:unhideWhenUsed="1"/>
-    <w:lsdException w:name="List 2" w:semiHidden="1" w:unhideWhenUsed="1"/>
-    <w:lsdException w:name="List 3" w:semiHidden="1" w:unhideWhenUsed="1"/>
-    <w:lsdException w:name="List 4" w:semiHidden="1" w:unhideWhenUsed="1"/>
-    <w:lsdException w:name="List 5" w:semiHidden="1" w:unhideWhenUsed="1"/>
-    <w:lsdException w:name="List Bullet 2" w:semiHidden="1" w:unhideWhenUsed="1"/>
-    <w:lsdException w:name="List Bullet 3" w:semiHidden="1" w:unhideWhenUsed="1"/>
-    <w:lsdException w:name="List Bullet 4" w:semiHidden="1" w:unhideWhenUsed="1"/>
-    <w:lsdException w:name="List Bullet 5" w:semiHidden="1" w:unhideWhenUsed="1"/>
-    <w:lsdException w:name="List Number 2" w:semiHidden="1" w:unhideWhenUsed="1"/>
-    <w:lsdException w:name="List Number 3" w:semiHidden="1" w:unhideWhenUsed="1"/>
-    <w:lsdException w:name="List Number 4" w:semiHidden="1" w:unhideWhenUsed="1"/>
-    <w:lsdException w:name="List Number 5" w:semiHidden="1" w:unhideWhenUsed="1"/>
-    <w:lsdException w:name="Title" w:uiPriority="10" w:qFormat="1"/>
-    <w:lsdException w:name="Closing" w:semiHidden="1" w:unhideWhenUsed="1"/>
-    <w:lsdException w:name="Signature" w:semiHidden="1" w:unhideWhenUsed="1"/>
-    <w:lsdException w:name="Default Paragraph Font" w:semiHidden="1" w:uiPriority="1" w:unhideWhenUsed="1"/>
-    <w:lsdException w:name="Body Text" w:semiHidden="1" w:unhideWhenUsed="1"/>
-    <w:lsdException w:name="Body Text Indent" w:semiHidden="1" w:unhideWhenUsed="1"/>
-    <w:lsdException w:name="List Continue" w:semiHidden="1" w:unhideWhenUsed="1"/>
-    <w:lsdException w:name="List Continue 2" w:semiHidden="1" w:unhideWhenUsed="1"/>
-    <w:lsdException w:name="List Continue 3" w:semiHidden="1" w:unhideWhenUsed="1"/>
-    <w:lsdException w:name="List Continue 4" w:semiHidden="1" w:unhideWhenUsed="1"/>
-    <w:lsdException w:name="List Continue 5" w:semiHidden="1" w:unhideWhenUsed="1"/>
-    <w:lsdException w:name="Message Header" w:semiHidden="1" w:unhideWhenUsed="1"/>
-    <w:lsdException w:name="Subtitle" w:uiPriority="11" w:qFormat="1"/>
-    <w:lsdException w:name="Salutation" w:semiHidden="1" w:unhideWhenUsed="1"/>
-    <w:lsdException w:name="Date" w:semiHidden="1" w:unhideWhenUsed="1"/>
-    <w:lsdException w:name="Body Text First Indent" w:semiHidden="1" w:unhideWhenUsed="1"/>
-    <w:lsdException w:name="Body Text First Indent 2" w:semiHidden="1" w:unhideWhenUsed="1"/>
-    <w:lsdException w:name="Note Heading" w:semiHidden="1" w:unhideWhenUsed="1"/>
-    <w:lsdException w:name="Body Text 2" w:semiHidden="1" w:unhideWhenUsed="1"/>
-    <w:lsdException w:name="Body Text 3" w:semiHidden="1" w:unhideWhenUsed="1"/>
-    <w:lsdException w:name="Body Text Indent 2" w:semiHidden="1" w:unhideWhenUsed="1"/>
-    <w:lsdException w:name="Body Text Indent 3" w:semiHidden="1" w:unhideWhenUsed="1"/>
-    <w:lsdException w:name="Block Text" w:semiHidden="1" w:unhideWhenUsed="1"/>
-    <w:lsdException w:name="Hyperlink" w:semiHidden="1" w:unhideWhenUsed="1"/>
-    <w:lsdException w:name="FollowedHyperlink" w:semiHidden="1" w:unhideWhenUsed="1"/>
-    <w:lsdException w:name="Strong" w:uiPriority="22" w:qFormat="1"/>
-    <w:lsdException w:name="Emphasis" w:uiPriority="20" w:qFormat="1"/>
-    <w:lsdException w:name="Document Map" w:semiHidden="1" w:unhideWhenUsed="1"/>
-    <w:lsdException w:name="Plain Text" w:semiHidden="1" w:unhideWhenUsed="1"/>
-    <w:lsdException w:name="E-mail Signature" w:semiHidden="1" w:unhideWhenUsed="1"/>
-    <w:lsdException w:name="HTML Top of Form" w:semiHidden="1" w:unhideWhenUsed="1"/>
-    <w:lsdException w:name="HTML Bottom of Form" w:semiHidden="1" w:unhideWhenUsed="1"/>
-    <w:lsdException w:name="Normal (Web)" w:semiHidden="1" w:unhideWhenUsed="1"/>
-    <w:lsdException w:name="HTML Acronym" w:semiHidden="1" w:unhideWhenUsed="1"/>
-    <w:lsdException w:name="HTML Address" w:semiHidden="1" w:unhideWhenUsed="1"/>
-    <w:lsdException w:name="HTML Cite" w:semiHidden="1" w:unhideWhenUsed="1"/>
-    <w:lsdException w:name="HTML Code" w:semiHidden="1" w:unhideWhenUsed="1"/>
-    <w:lsdException w:name="HTML Definition" w:semiHidden="1" w:unhideWhenUsed="1"/>
-    <w:lsdException w:name="HTML Keyboard" w:semiHidden="1" w:unhideWhenUsed="1"/>
-    <w:lsdException w:name="HTML Preformatted" w:semiHidden="1" w:unhideWhenUsed="1"/>
-    <w:lsdException w:name="HTML Sample" w:semiHidden="1" w:unhideWhenUsed="1"/>
-    <w:lsdException w:name="HTML Typewriter" w:semiHidden="1" w:unhideWhenUsed="1"/>
-    <w:lsdException w:name="HTML Variable" w:semiHidden="1" w:unhideWhenUsed="1"/>
-    <w:lsdException w:name="Normal Table" w:semiHidden="1" w:unhideWhenUsed="1"/>
-    <w:lsdException w:name="annotation subject" w:semiHidden="1" w:unhideWhenUsed="1"/>
-    <w:lsdException w:name="No List" w:semiHidden="1" w:unhideWhenUsed="1"/>
-    <w:lsdException w:name="Outline List 1" w:semiHidden="1" w:unhideWhenUsed="1"/>
-    <w:lsdException w:name="Outline List 2" w:semiHidden="1" w:unhideWhenUsed="1"/>
-    <w:lsdException w:name="Outline List 3" w:semiHidden="1" w:unhideWhenUsed="1"/>
-    <w:lsdException w:name="Table Simple 1" w:semiHidden="1" w:unhideWhenUsed="1"/>
-    <w:lsdException w:name="Table Simple 2" w:semiHidden="1" w:unhideWhenUsed="1"/>
-    <w:lsdException w:name="Table Simple 3" w:semiHidden="1" w:unhideWhenUsed="1"/>
-    <w:lsdException w:name="Table Classic 1" w:semiHidden="1" w:unhideWhenUsed="1"/>
-    <w:lsdException w:name="Table Classic 2" w:semiHidden="1" w:unhideWhenUsed="1"/>
-    <w:lsdException w:name="Table Classic 3" w:semiHidden="1" w:unhideWhenUsed="1"/>
-    <w:lsdException w:name="Table Classic 4" w:semiHidden="1" w:unhideWhenUsed="1"/>
-    <w:lsdException w:name="Table Colorful 1" w:semiHidden="1" w:unhideWhenUsed="1"/>
-    <w:lsdException w:name="Table Colorful 2" w:semiHidden="1" w:unhideWhenUsed="1"/>
-    <w:lsdException w:name="Table Colorful 3" w:semiHidden="1" w:unhideWhenUsed="1"/>
-    <w:lsdException w:name="Table Columns 1" w:semiHidden="1" w:unhideWhenUsed="1"/>
-    <w:lsdException w:name="Table Columns 2" w:semiHidden="1" w:unhideWhenUsed="1"/>
-    <w:lsdException w:name="Table Columns 3" w:semiHidden="1" w:unhideWhenUsed="1"/>
-    <w:lsdException w:name="Table Columns 4" w:semiHidden="1" w:unhideWhenUsed="1"/>
-    <w:lsdException w:name="Table Columns 5" w:semiHidden="1" w:unhideWhenUsed="1"/>
-    <w:lsdException w:name="Table Grid 1" w:semiHidden="1" w:unhideWhenUsed="1"/>
-    <w:lsdException w:name="Table Grid 2" w:semiHidden="1" w:unhideWhenUsed="1"/>
-    <w:lsdException w:name="Table Grid 3" w:semiHidden="1" w:unhideWhenUsed="1"/>
-    <w:lsdException w:name="Table Grid 4" w:semiHidden="1" w:unhideWhenUsed="1"/>
-    <w:lsdException w:name="Table Grid 5" w:semiHidden="1" w:unhideWhenUsed="1"/>
-    <w:lsdException w:name="Table Grid 6" w:semiHidden="1" w:unhideWhenUsed="1"/>
-    <w:lsdException w:name="Table Grid 7" w:semiHidden="1" w:unhideWhenUsed="1"/>
-    <w:lsdException w:name="Table Grid 8" w:semiHidden="1" w:unhideWhenUsed="1"/>
-    <w:lsdException w:name="Table List 1" w:semiHidden="1" w:unhideWhenUsed="1"/>
-    <w:lsdException w:name="Table List 2" w:semiHidden="1" w:unhideWhenUsed="1"/>
-    <w:lsdException w:name="Table List 3" w:semiHidden="1" w:unhideWhenUsed="1"/>
-    <w:lsdException w:name="Table List 4" w:semiHidden="1" w:unhideWhenUsed="1"/>
-    <w:lsdException w:name="Table List 5" w:semiHidden="1" w:unhideWhenUsed="1"/>
-    <w:lsdException w:name="Table List 6" w:semiHidden="1" w:unhideWhenUsed="1"/>
-    <w:lsdException w:name="Table List 7" w:semiHidden="1" w:unhideWhenUsed="1"/>
-    <w:lsdException w:name="Table List 8" w:semiHidden="1" w:unhideWhenUsed="1"/>
-    <w:lsdException w:name="Table 3D effects 1" w:semiHidden="1" w:unhideWhenUsed="1"/>
-    <w:lsdException w:name="Table 3D effects 2" w:semiHidden="1" w:unhideWhenUsed="1"/>
-    <w:lsdException w:name="Table 3D effects 3" w:semiHidden="1" w:unhideWhenUsed="1"/>
-    <w:lsdException w:name="Table Contemporary" w:semiHidden="1" w:unhideWhenUsed="1"/>
-    <w:lsdException w:name="Table Elegant" w:semiHidden="1" w:unhideWhenUsed="1"/>
-    <w:lsdException w:name="Table Professional" w:semiHidden="1" w:unhideWhenUsed="1"/>
-    <w:lsdException w:name="Table Subtle 1" w:semiHidden="1" w:unhideWhenUsed="1"/>
-    <w:lsdException w:name="Table Subtle 2" w:semiHidden="1" w:unhideWhenUsed="1"/>
-    <w:lsdException w:name="Table Web 1" w:semiHidden="1" w:unhideWhenUsed="1"/>
-    <w:lsdException w:name="Table Web 2" w:semiHidden="1" w:unhideWhenUsed="1"/>
-    <w:lsdException w:name="Table Web 3" w:semiHidden="1" w:unhideWhenUsed="1"/>
-    <w:lsdException w:name="Balloon Text" w:semiHidden="1" w:unhideWhenUsed="1"/>
-    <w:lsdException w:name="Table Grid" w:uiPriority="39"/>
-    <w:lsdException w:name="Table Theme" w:semiHidden="1" w:unhideWhenUsed="1"/>
-    <w:lsdException w:name="Placeholder Text" w:semiHidden="1"/>
-    <w:lsdException w:name="No Spacing" w:uiPriority="1" w:qFormat="1"/>
-    <w:lsdException w:name="Light Shading" w:uiPriority="60"/>
-    <w:lsdException w:name="Light List" w:uiPriority="61"/>
-    <w:lsdException w:name="Light Grid" w:uiPriority="62"/>
-    <w:lsdException w:name="Medium Shading 1" w:uiPriority="63"/>
-    <w:lsdException w:name="Medium Shading 2" w:uiPriority="64"/>
-    <w:lsdException w:name="Medium List 1" w:uiPriority="65"/>
-    <w:lsdException w:name="Medium List 2" w:uiPriority="66"/>
-    <w:lsdException w:name="Medium Grid 1" w:uiPriority="67"/>
-    <w:lsdException w:name="Medium Grid 2" w:uiPriority="68"/>
-    <w:lsdException w:name="Medium Grid 3" w:uiPriority="69"/>
-    <w:lsdException w:name="Dark List" w:uiPriority="70"/>
-    <w:lsdException w:name="Colorful Shading" w:uiPriority="71"/>
-    <w:lsdException w:name="Colorful List" w:uiPriority="72"/>
-    <w:lsdException w:name="Colorful Grid" w:uiPriority="73"/>
-    <w:lsdException w:name="Light Shading Accent 1" w:uiPriority="60"/>
-    <w:lsdException w:name="Light List Accent 1" w:uiPriority="61"/>
-    <w:lsdException w:name="Light Grid Accent 1" w:uiPriority="62"/>
-    <w:lsdException w:name="Medium Shading 1 Accent 1" w:uiPriority="63"/>
-    <w:lsdException w:name="Medium Shading 2 Accent 1" w:uiPriority="64"/>
-    <w:lsdException w:name="Medium List 1 Accent 1" w:uiPriority="65"/>
-    <w:lsdException w:name="Revision" w:semiHidden="1"/>
-    <w:lsdException w:name="List Paragraph" w:uiPriority="34" w:qFormat="1"/>
-    <w:lsdException w:name="Quote" w:uiPriority="29" w:qFormat="1"/>
-    <w:lsdException w:name="Intense Quote" w:uiPriority="30" w:qFormat="1"/>
-    <w:lsdException w:name="Medium List 2 Accent 1" w:uiPriority="66"/>
-    <w:lsdException w:name="Medium Grid 1 Accent 1" w:uiPriority="67"/>
-    <w:lsdException w:name="Medium Grid 2 Accent 1" w:uiPriority="68"/>
-    <w:lsdException w:name="Medium Grid 3 Accent 1" w:uiPriority="69"/>
-    <w:lsdException w:name="Dark List Accent 1" w:uiPriority="70"/>
-    <w:lsdException w:name="Colorful Shading Accent 1" w:uiPriority="71"/>
-    <w:lsdException w:name="Colorful List Accent 1" w:uiPriority="72"/>
-    <w:lsdException w:name="Colorful Grid Accent 1" w:uiPriority="73"/>
-    <w:lsdException w:name="Light Shading Accent 2" w:uiPriority="60"/>
-    <w:lsdException w:name="Light List Accent 2" w:uiPriority="61"/>
-    <w:lsdException w:name="Light Grid Accent 2" w:uiPriority="62"/>
-    <w:lsdException w:name="Medium Shading 1 Accent 2" w:uiPriority="63"/>
-    <w:lsdException w:name="Medium Shading 2 Accent 2" w:uiPriority="64"/>
-    <w:lsdException w:name="Medium List 1 Accent 2" w:uiPriority="65"/>
-    <w:lsdException w:name="Medium List 2 Accent 2" w:uiPriority="66"/>
-    <w:lsdException w:name="Medium Grid 1 Accent 2" w:uiPriority="67"/>
-    <w:lsdException w:name="Medium Grid 2 Accent 2" w:uiPriority="68"/>
-    <w:lsdException w:name="Medium Grid 3 Accent 2" w:uiPriority="69"/>
-    <w:lsdException w:name="Dark List Accent 2" w:uiPriority="70"/>
-    <w:lsdException w:name="Colorful Shading Accent 2" w:uiPriority="71"/>
-    <w:lsdException w:name="Colorful List Accent 2" w:uiPriority="72"/>
-    <w:lsdException w:name="Colorful Grid Accent 2" w:uiPriority="73"/>
-    <w:lsdException w:name="Light Shading Accent 3" w:uiPriority="60"/>
-    <w:lsdException w:name="Light List Accent 3" w:uiPriority="61"/>
-    <w:lsdException w:name="Light Grid Accent 3" w:uiPriority="62"/>
-    <w:lsdException w:name="Medium Shading 1 Accent 3" w:uiPriority="63"/>
-    <w:lsdException w:name="Medium Shading 2 Accent 3" w:uiPriority="64"/>
-    <w:lsdException w:name="Medium List 1 Accent 3" w:uiPriority="65"/>
-    <w:lsdException w:name="Medium List 2 Accent 3" w:uiPriority="66"/>
-    <w:lsdException w:name="Medium Grid 1 Accent 3" w:uiPriority="67"/>
-    <w:lsdException w:name="Medium Grid 2 Accent 3" w:uiPriority="68"/>
-    <w:lsdException w:name="Medium Grid 3 Accent 3" w:uiPriority="69"/>
-    <w:lsdException w:name="Dark List Accent 3" w:uiPriority="70"/>
-    <w:lsdException w:name="Colorful Shading Accent 3" w:uiPriority="71"/>
-    <w:lsdException w:name="Colorful List Accent 3" w:uiPriority="72"/>
-    <w:lsdException w:name="Colorful Grid Accent 3" w:uiPriority="73"/>
-    <w:lsdException w:name="Light Shading Accent 4" w:uiPriority="60"/>
-    <w:lsdException w:name="Light List Accent 4" w:uiPriority="61"/>
-    <w:lsdException w:name="Light Grid Accent 4" w:uiPriority="62"/>
-    <w:lsdException w:name="Medium Shading 1 Accent 4" w:uiPriority="63"/>
-    <w:lsdException w:name="Medium Shading 2 Accent 4" w:uiPriority="64"/>
-    <w:lsdException w:name="Medium List 1 Accent 4" w:uiPriority="65"/>
-    <w:lsdException w:name="Medium List 2 Accent 4" w:uiPriority="66"/>
-    <w:lsdException w:name="Medium Grid 1 Accent 4" w:uiPriority="67"/>
-    <w:lsdException w:name="Medium Grid 2 Accent 4" w:uiPriority="68"/>
-    <w:lsdException w:name="Medium Grid 3 Accent 4" w:uiPriority="69"/>
-    <w:lsdException w:name="Dark List Accent 4" w:uiPriority="70"/>
-    <w:lsdException w:name="Colorful Shading Accent 4" w:uiPriority="71"/>
-    <w:lsdException w:name="Colorful List Accent 4" w:uiPriority="72"/>
-    <w:lsdException w:name="Colorful Grid Accent 4" w:uiPriority="73"/>
-    <w:lsdException w:name="Light Shading Accent 5" w:uiPriority="60"/>
-    <w:lsdException w:name="Light List Accent 5" w:uiPriority="61"/>
-    <w:lsdException w:name="Light Grid Accent 5" w:uiPriority="62"/>
-    <w:lsdException w:name="Medium Shading 1 Accent 5" w:uiPriority="63"/>
-    <w:lsdException w:name="Medium Shading 2 Accent 5" w:uiPriority="64"/>
-    <w:lsdException w:name="Medium List 1 Accent 5" w:uiPriority="65"/>
-    <w:lsdException w:name="Medium List 2 Accent 5" w:uiPriority="66"/>
-    <w:lsdException w:name="Medium Grid 1 Accent 5" w:uiPriority="67"/>
-    <w:lsdException w:name="Medium Grid 2 Accent 5" w:uiPriority="68"/>
-    <w:lsdException w:name="Medium Grid 3 Accent 5" w:uiPriority="69"/>
-    <w:lsdException w:name="Dark List Accent 5" w:uiPriority="70"/>
-    <w:lsdException w:name="Colorful Shading Accent 5" w:uiPriority="71"/>
-    <w:lsdException w:name="Colorful List Accent 5" w:uiPriority="72"/>
-    <w:lsdException w:name="Colorful Grid Accent 5" w:uiPriority="73"/>
-    <w:lsdException w:name="Light Shading Accent 6" w:uiPriority="60"/>
-    <w:lsdException w:name="Light List Accent 6" w:uiPriority="61"/>
-    <w:lsdException w:name="Light Grid Accent 6" w:uiPriority="62"/>
-    <w:lsdException w:name="Medium Shading 1 Accent 6" w:uiPriority="63"/>
-    <w:lsdException w:name="Medium Shading 2 Accent 6" w:uiPriority="64"/>
-    <w:lsdException w:name="Medium List 1 Accent 6" w:uiPriority="65"/>
-    <w:lsdException w:name="Medium List 2 Accent 6" w:uiPriority="66"/>
-    <w:lsdException w:name="Medium Grid 1 Accent 6" w:uiPriority="67"/>
-    <w:lsdException w:name="Medium Grid 2 Accent 6" w:uiPriority="68"/>
-    <w:lsdException w:name="Medium Grid 3 Accent 6" w:uiPriority="69"/>
-    <w:lsdException w:name="Dark List Accent 6" w:uiPriority="70"/>
-    <w:lsdException w:name="Colorful Shading Accent 6" w:uiPriority="71"/>
-    <w:lsdException w:name="Colorful List Accent 6" w:uiPriority="72"/>
-    <w:lsdException w:name="Colorful Grid Accent 6" w:uiPriority="73"/>
-    <w:lsdException w:name="Subtle Emphasis" w:uiPriority="19" w:qFormat="1"/>
-    <w:lsdException w:name="Intense Emphasis" w:uiPriority="21" w:qFormat="1"/>
-    <w:lsdException w:name="Subtle Reference" w:uiPriority="31" w:qFormat="1"/>
-    <w:lsdException w:name="Intense Reference" w:uiPriority="32" w:qFormat="1"/>
-    <w:lsdException w:name="Book Title" w:uiPriority="33" w:qFormat="1"/>
-    <w:lsdException w:name="Bibliography" w:semiHidden="1" w:uiPriority="37" w:unhideWhenUsed="1"/>
-    <w:lsdException w:name="TOC Heading" w:semiHidden="1" w:uiPriority="39" w:unhideWhenUsed="1" w:qFormat="1"/>
-    <w:lsdException w:name="Plain Table 1" w:uiPriority="41"/>
-    <w:lsdException w:name="Plain Table 2" w:uiPriority="42"/>
-    <w:lsdException w:name="Plain Table 3" w:uiPriority="43"/>
-    <w:lsdException w:name="Plain Table 4" w:uiPriority="44"/>
-    <w:lsdException w:name="Plain Table 5" w:uiPriority="45"/>
-    <w:lsdException w:name="Grid Table Light" w:uiPriority="40"/>
-    <w:lsdException w:name="Grid Table 1 Light" w:uiPriority="46"/>
-    <w:lsdException w:name="Grid Table 2" w:uiPriority="47"/>
-    <w:lsdException w:name="Grid Table 3" w:uiPriority="48"/>
-    <w:lsdException w:name="Grid Table 4" w:uiPriority="49"/>
-    <w:lsdException w:name="Grid Table 5 Dark" w:uiPriority="50"/>
-    <w:lsdException w:name="Grid Table 6 Colorful" w:uiPriority="51"/>
-    <w:lsdException w:name="Grid Table 7 Colorful" w:uiPriority="52"/>
-    <w:lsdException w:name="Grid Table 1 Light Accent 1" w:uiPriority="46"/>
-    <w:lsdException w:name="Grid Table 2 Accent 1" w:uiPriority="47"/>
-    <w:lsdException w:name="Grid Table 3 Accent 1" w:uiPriority="48"/>
-    <w:lsdException w:name="Grid Table 4 Accent 1" w:uiPriority="49"/>
-    <w:lsdException w:name="Grid Table 5 Dark Accent 1" w:uiPriority="50"/>
-    <w:lsdException w:name="Grid Table 6 Colorful Accent 1" w:uiPriority="51"/>
-    <w:lsdException w:name="Grid Table 7 Colorful Accent 1" w:uiPriority="52"/>
-    <w:lsdException w:name="Grid Table 1 Light Accent 2" w:uiPriority="46"/>
-    <w:lsdException w:name="Grid Table 2 Accent 2" w:uiPriority="47"/>
-    <w:lsdException w:name="Grid Table 3 Accent 2" w:uiPriority="48"/>
-    <w:lsdException w:name="Grid Table 4 Accent 2" w:uiPriority="49"/>
-    <w:lsdException w:name="Grid Table 5 Dark Accent 2" w:uiPriority="50"/>
-    <w:lsdException w:name="Grid Table 6 Colorful Accent 2" w:uiPriority="51"/>
-    <w:lsdException w:name="Grid Table 7 Colorful Accent 2" w:uiPriority="52"/>
-    <w:lsdException w:name="Grid Table 1 Light Accent 3" w:uiPriority="46"/>
-    <w:lsdException w:name="Grid Table 2 Accent 3" w:uiPriority="47"/>
-    <w:lsdException w:name="Grid Table 3 Accent 3" w:uiPriority="48"/>
-    <w:lsdException w:name="Grid Table 4 Accent 3" w:uiPriority="49"/>
-    <w:lsdException w:name="Grid Table 5 Dark Accent 3" w:uiPriority="50"/>
-    <w:lsdException w:name="Grid Table 6 Colorful Accent 3" w:uiPriority="51"/>
-    <w:lsdException w:name="Grid Table 7 Colorful Accent 3" w:uiPriority="52"/>
-    <w:lsdException w:name="Grid Table 1 Light Accent 4" w:uiPriority="46"/>
-    <w:lsdException w:name="Grid Table 2 Accent 4" w:uiPriority="47"/>
-    <w:lsdException w:name="Grid Table 3 Accent 4" w:uiPriority="48"/>
-    <w:lsdException w:name="Grid Table 4 Accent 4" w:uiPriority="49"/>
-    <w:lsdException w:name="Grid Table 5 Dark Accent 4" w:uiPriority="50"/>
-    <w:lsdException w:name="Grid Table 6 Colorful Accent 4" w:uiPriority="51"/>
-    <w:lsdException w:name="Grid Table 7 Colorful Accent 4" w:uiPriority="52"/>
-    <w:lsdException w:name="Grid Table 1 Light Accent 5" w:uiPriority="46"/>
-    <w:lsdException w:name="Grid Table 2 Accent 5" w:uiPriority="47"/>
-    <w:lsdException w:name="Grid Table 3 Accent 5" w:uiPriority="48"/>
-    <w:lsdException w:name="Grid Table 4 Accent 5" w:uiPriority="49"/>
-    <w:lsdException w:name="Grid Table 5 Dark Accent 5" w:uiPriority="50"/>
-    <w:lsdException w:name="Grid Table 6 Colorful Accent 5" w:uiPriority="51"/>
-    <w:lsdException w:name="Grid Table 7 Colorful Accent 5" w:uiPriority="52"/>
-    <w:lsdException w:name="Grid Table 1 Light Accent 6" w:uiPriority="46"/>
-    <w:lsdException w:name="Grid Table 2 Accent 6" w:uiPriority="47"/>
-    <w:lsdException w:name="Grid Table 3 Accent 6" w:uiPriority="48"/>
-    <w:lsdException w:name="Grid Table 4 Accent 6" w:uiPriority="49"/>
-    <w:lsdException w:name="Grid Table 5 Dark Accent 6" w:uiPriority="50"/>
-    <w:lsdException w:name="Grid Table 6 Colorful Accent 6" w:uiPriority="51"/>
-    <w:lsdException w:name="Grid Table 7 Colorful Accent 6" w:uiPriority="52"/>
-    <w:lsdException w:name="List Table 1 Light" w:uiPriority="46"/>
-    <w:lsdException w:name="List Table 2" w:uiPriority="47"/>
-    <w:lsdException w:name="List Table 3" w:uiPriority="48"/>
-    <w:lsdException w:name="List Table 4" w:uiPriority="49"/>
-    <w:lsdException w:name="List Table 5 Dark" w:uiPriority="50"/>
-    <w:lsdException w:name="List Table 6 Colorful" w:uiPriority="51"/>
-    <w:lsdException w:name="List Table 7 Colorful" w:uiPriority="52"/>
-    <w:lsdException w:name="List Table 1 Light Accent 1" w:uiPriority="46"/>
-    <w:lsdException w:name="List Table 2 Accent 1" w:uiPriority="47"/>
-    <w:lsdException w:name="List Table 3 Accent 1" w:uiPriority="48"/>
-    <w:lsdException w:name="List Table 4 Accent 1" w:uiPriority="49"/>
-    <w:lsdException w:name="List Table 5 Dark Accent 1" w:uiPriority="50"/>
-    <w:lsdException w:name="List Table 6 Colorful Accent 1" w:uiPriority="51"/>
-    <w:lsdException w:name="List Table 7 Colorful Accent 1" w:uiPriority="52"/>
-    <w:lsdException w:name="List Table 1 Light Accent 2" w:uiPriority="46"/>
-    <w:lsdException w:name="List Table 2 Accent 2" w:uiPriority="47"/>
-    <w:lsdException w:name="List Table 3 Accent 2" w:uiPriority="48"/>
-    <w:lsdException w:name="List Table 4 Accent 2" w:uiPriority="49"/>
-    <w:lsdException w:name="List Table 5 Dark Accent 2" w:uiPriority="50"/>
-    <w:lsdException w:name="List Table 6 Colorful Accent 2" w:uiPriority="51"/>
-    <w:lsdException w:name="List Table 7 Colorful Accent 2" w:uiPriority="52"/>
-    <w:lsdException w:name="List Table 1 Light Accent 3" w:uiPriority="46"/>
-    <w:lsdException w:name="List Table 2 Accent 3" w:uiPriority="47"/>
-    <w:lsdException w:name="List Table 3 Accent 3" w:uiPriority="48"/>
-    <w:lsdException w:name="List Table 4 Accent 3" w:uiPriority="49"/>
-    <w:lsdException w:name="List Table 5 Dark Accent 3" w:uiPriority="50"/>
-    <w:lsdException w:name="List Table 6 Colorful Accent 3" w:uiPriority="51"/>
-    <w:lsdException w:name="List Table 7 Colorful Accent 3" w:uiPriority="52"/>
-    <w:lsdException w:name="List Table 1 Light Accent 4" w:uiPriority="46"/>
-    <w:lsdException w:name="List Table 2 Accent 4" w:uiPriority="47"/>
-    <w:lsdException w:name="List Table 3 Accent 4" w:uiPriority="48"/>
-    <w:lsdException w:name="List Table 4 Accent 4" w:uiPriority="49"/>
-    <w:lsdException w:name="List Table 5 Dark Accent 4" w:uiPriority="50"/>
-    <w:lsdException w:name="List Table 6 Colorful Accent 4" w:uiPriority="51"/>
-    <w:lsdException w:name="List Table 7 Colorful Accent 4" w:uiPriority="52"/>
-    <w:lsdException w:name="List Table 1 Light Accent 5" w:uiPriority="46"/>
-    <w:lsdException w:name="List Table 2 Accent 5" w:uiPriority="47"/>
-    <w:lsdException w:name="List Table 3 Accent 5" w:uiPriority="48"/>
-    <w:lsdException w:name="List Table 4 Accent 5" w:uiPriority="49"/>
-    <w:lsdException w:name="List Table 5 Dark Accent 5" w:uiPriority="50"/>
-    <w:lsdException w:name="List Table 6 Colorful Accent 5" w:uiPriority="51"/>
-    <w:lsdException w:name="List Table 7 Colorful Accent 5" w:uiPriority="52"/>
-    <w:lsdException w:name="List Table 1 Light Accent 6" w:uiPriority="46"/>
-    <w:lsdException w:name="List Table 2 Accent 6" w:uiPriority="47"/>
-    <w:lsdException w:name="List Table 3 Accent 6" w:uiPriority="48"/>
-    <w:lsdException w:name="List Table 4 Accent 6" w:uiPriority="49"/>
-    <w:lsdException w:name="List Table 5 Dark Accent 6" w:uiPriority="50"/>
-    <w:lsdException w:name="List Table 6 Colorful Accent 6" w:uiPriority="51"/>
-    <w:lsdException w:name="List Table 7 Colorful Accent 6" w:uiPriority="52"/>
+  <w:latentStyles w:defLockedState="0" w:defUIPriority="99" w:defSemiHidden="1" w:defUnhideWhenUsed="1" w:defQFormat="0" w:count="276">
+    <w:lsdException w:name="Normal" w:semiHidden="0" w:uiPriority="0" w:unhideWhenUsed="0" w:qFormat="1"/>
+    <w:lsdException w:name="heading 1" w:semiHidden="0" w:uiPriority="9" w:unhideWhenUsed="0" w:qFormat="1"/>
+    <w:lsdException w:name="heading 2" w:uiPriority="9" w:qFormat="1"/>
+    <w:lsdException w:name="heading 3" w:uiPriority="9" w:qFormat="1"/>
+    <w:lsdException w:name="heading 4" w:uiPriority="9" w:qFormat="1"/>
+    <w:lsdException w:name="heading 5" w:uiPriority="9" w:qFormat="1"/>
+    <w:lsdException w:name="heading 6" w:uiPriority="9" w:qFormat="1"/>
+    <w:lsdException w:name="heading 7" w:uiPriority="9" w:qFormat="1"/>
+    <w:lsdException w:name="heading 8" w:uiPriority="9" w:qFormat="1"/>
+    <w:lsdException w:name="heading 9" w:uiPriority="9" w:qFormat="1"/>
+    <w:lsdException w:name="toc 1" w:uiPriority="39"/>
+    <w:lsdException w:name="toc 2" w:uiPriority="39"/>
+    <w:lsdException w:name="toc 3" w:uiPriority="39"/>
+    <w:lsdException w:name="toc 4" w:uiPriority="39"/>
+    <w:lsdException w:name="toc 5" w:uiPriority="39"/>
+    <w:lsdException w:name="toc 6" w:uiPriority="39"/>
+    <w:lsdException w:name="toc 7" w:uiPriority="39"/>
+    <w:lsdException w:name="toc 8" w:uiPriority="39"/>
+    <w:lsdException w:name="toc 9" w:uiPriority="39"/>
+    <w:lsdException w:name="caption" w:uiPriority="35" w:qFormat="1"/>
+    <w:lsdException w:name="Title" w:semiHidden="0" w:uiPriority="10" w:unhideWhenUsed="0" w:qFormat="1"/>
+    <w:lsdException w:name="Default Paragraph Font" w:uiPriority="1"/>
+    <w:lsdException w:name="Subtitle" w:semiHidden="0" w:uiPriority="11" w:unhideWhenUsed="0" w:qFormat="1"/>
+    <w:lsdException w:name="Strong" w:semiHidden="0" w:uiPriority="22" w:unhideWhenUsed="0" w:qFormat="1"/>
+    <w:lsdException w:name="Emphasis" w:semiHidden="0" w:uiPriority="20" w:unhideWhenUsed="0" w:qFormat="1"/>
+    <w:lsdException w:name="Table Grid" w:semiHidden="0" w:uiPriority="39" w:unhideWhenUsed="0"/>
+    <w:lsdException w:name="Note Level 1" w:semiHidden="0" w:unhideWhenUsed="0"/>
+    <w:lsdException w:name="Note Level 2" w:semiHidden="0" w:unhideWhenUsed="0"/>
+    <w:lsdException w:name="Note Level 3" w:semiHidden="0" w:unhideWhenUsed="0"/>
+    <w:lsdException w:name="Note Level 4" w:semiHidden="0" w:unhideWhenUsed="0"/>
+    <w:lsdException w:name="Note Level 5" w:semiHidden="0" w:unhideWhenUsed="0"/>
+    <w:lsdException w:name="Note Level 6" w:semiHidden="0" w:unhideWhenUsed="0"/>
+    <w:lsdException w:name="Note Level 7" w:semiHidden="0" w:unhideWhenUsed="0"/>
+    <w:lsdException w:name="Note Level 8" w:semiHidden="0" w:unhideWhenUsed="0"/>
+    <w:lsdException w:name="Note Level 9" w:semiHidden="0" w:unhideWhenUsed="0"/>
+    <w:lsdException w:name="Placeholder Text" w:unhideWhenUsed="0"/>
+    <w:lsdException w:name="No Spacing" w:semiHidden="0" w:uiPriority="1" w:unhideWhenUsed="0" w:qFormat="1"/>
+    <w:lsdException w:name="Light Shading" w:semiHidden="0" w:uiPriority="60" w:unhideWhenUsed="0"/>
+    <w:lsdException w:name="Light List" w:semiHidden="0" w:uiPriority="61" w:unhideWhenUsed="0"/>
+    <w:lsdException w:name="Light Grid" w:semiHidden="0" w:uiPriority="62" w:unhideWhenUsed="0"/>
+    <w:lsdException w:name="Medium Shading 1" w:semiHidden="0" w:uiPriority="63" w:unhideWhenUsed="0"/>
+    <w:lsdException w:name="Medium Shading 2" w:semiHidden="0" w:uiPriority="64" w:unhideWhenUsed="0"/>
+    <w:lsdException w:name="Medium List 1" w:semiHidden="0" w:uiPriority="65" w:unhideWhenUsed="0"/>
+    <w:lsdException w:name="Medium List 2" w:semiHidden="0" w:uiPriority="66" w:unhideWhenUsed="0"/>
+    <w:lsdException w:name="Medium Grid 1" w:semiHidden="0" w:uiPriority="67" w:unhideWhenUsed="0"/>
+    <w:lsdException w:name="Medium Grid 2" w:semiHidden="0" w:uiPriority="68" w:unhideWhenUsed="0"/>
+    <w:lsdException w:name="Medium Grid 3" w:semiHidden="0" w:uiPriority="69" w:unhideWhenUsed="0"/>
+    <w:lsdException w:name="Dark List" w:semiHidden="0" w:uiPriority="70" w:unhideWhenUsed="0"/>
+    <w:lsdException w:name="Colorful Shading" w:semiHidden="0" w:uiPriority="71" w:unhideWhenUsed="0"/>
+    <w:lsdException w:name="Colorful List" w:semiHidden="0" w:uiPriority="72" w:unhideWhenUsed="0"/>
+    <w:lsdException w:name="Colorful Grid" w:semiHidden="0" w:uiPriority="73" w:unhideWhenUsed="0"/>
+    <w:lsdException w:name="Light Shading Accent 1" w:semiHidden="0" w:uiPriority="60" w:unhideWhenUsed="0"/>
+    <w:lsdException w:name="Light List Accent 1" w:semiHidden="0" w:uiPriority="61" w:unhideWhenUsed="0"/>
+    <w:lsdException w:name="Light Grid Accent 1" w:semiHidden="0" w:uiPriority="62" w:unhideWhenUsed="0"/>
+    <w:lsdException w:name="Medium Shading 1 Accent 1" w:semiHidden="0" w:uiPriority="63" w:unhideWhenUsed="0"/>
+    <w:lsdException w:name="Medium Shading 2 Accent 1" w:semiHidden="0" w:uiPriority="64" w:unhideWhenUsed="0"/>
+    <w:lsdException w:name="Medium List 1 Accent 1" w:semiHidden="0" w:uiPriority="65" w:unhideWhenUsed="0"/>
+    <w:lsdException w:name="Revision" w:unhideWhenUsed="0"/>
+    <w:lsdException w:name="List Paragraph" w:semiHidden="0" w:uiPriority="34" w:unhideWhenUsed="0" w:qFormat="1"/>
+    <w:lsdException w:name="Quote" w:semiHidden="0" w:uiPriority="29" w:unhideWhenUsed="0" w:qFormat="1"/>
+    <w:lsdException w:name="Intense Quote" w:semiHidden="0" w:uiPriority="30" w:unhideWhenUsed="0" w:qFormat="1"/>
+    <w:lsdException w:name="Medium List 2 Accent 1" w:semiHidden="0" w:uiPriority="66" w:unhideWhenUsed="0"/>
+    <w:lsdException w:name="Medium Grid 1 Accent 1" w:semiHidden="0" w:uiPriority="67" w:unhideWhenUsed="0"/>
+    <w:lsdException w:name="Medium Grid 2 Accent 1" w:semiHidden="0" w:uiPriority="68" w:unhideWhenUsed="0"/>
+    <w:lsdException w:name="Medium Grid 3 Accent 1" w:semiHidden="0" w:uiPriority="69" w:unhideWhenUsed="0"/>
+    <w:lsdException w:name="Dark List Accent 1" w:semiHidden="0" w:uiPriority="70" w:unhideWhenUsed="0"/>
+    <w:lsdException w:name="Colorful Shading Accent 1" w:semiHidden="0" w:uiPriority="71" w:unhideWhenUsed="0"/>
+    <w:lsdException w:name="Colorful List Accent 1" w:semiHidden="0" w:uiPriority="72" w:unhideWhenUsed="0"/>
+    <w:lsdException w:name="Colorful Grid Accent 1" w:semiHidden="0" w:uiPriority="73" w:unhideWhenUsed="0"/>
+    <w:lsdException w:name="Light Shading Accent 2" w:semiHidden="0" w:uiPriority="60" w:unhideWhenUsed="0"/>
+    <w:lsdException w:name="Light List Accent 2" w:semiHidden="0" w:uiPriority="61" w:unhideWhenUsed="0"/>
+    <w:lsdException w:name="Light Grid Accent 2" w:semiHidden="0" w:uiPriority="62" w:unhideWhenUsed="0"/>
+    <w:lsdException w:name="Medium Shading 1 Accent 2" w:semiHidden="0" w:uiPriority="63" w:unhideWhenUsed="0"/>
+    <w:lsdException w:name="Medium Shading 2 Accent 2" w:semiHidden="0" w:uiPriority="64" w:unhideWhenUsed="0"/>
+    <w:lsdException w:name="Medium List 1 Accent 2" w:semiHidden="0" w:uiPriority="65" w:unhideWhenUsed="0"/>
+    <w:lsdException w:name="Medium List 2 Accent 2" w:semiHidden="0" w:uiPriority="66" w:unhideWhenUsed="0"/>
+    <w:lsdException w:name="Medium Grid 1 Accent 2" w:semiHidden="0" w:uiPriority="67" w:unhideWhenUsed="0"/>
+    <w:lsdException w:name="Medium Grid 2 Accent 2" w:semiHidden="0" w:uiPriority="68" w:unhideWhenUsed="0"/>
+    <w:lsdException w:name="Medium Grid 3 Accent 2" w:semiHidden="0" w:uiPriority="69" w:unhideWhenUsed="0"/>
+    <w:lsdException w:name="Dark List Accent 2" w:semiHidden="0" w:uiPriority="70" w:unhideWhenUsed="0"/>
+    <w:lsdException w:name="Colorful Shading Accent 2" w:semiHidden="0" w:uiPriority="71" w:unhideWhenUsed="0"/>
+    <w:lsdException w:name="Colorful List Accent 2" w:semiHidden="0" w:uiPriority="72" w:unhideWhenUsed="0"/>
+    <w:lsdException w:name="Colorful Grid Accent 2" w:semiHidden="0" w:uiPriority="73" w:unhideWhenUsed="0"/>
+    <w:lsdException w:name="Light Shading Accent 3" w:semiHidden="0" w:uiPriority="60" w:unhideWhenUsed="0"/>
+    <w:lsdException w:name="Light List Accent 3" w:semiHidden="0" w:uiPriority="61" w:unhideWhenUsed="0"/>
+    <w:lsdException w:name="Light Grid Accent 3" w:semiHidden="0" w:uiPriority="62" w:unhideWhenUsed="0"/>
+    <w:lsdException w:name="Medium Shading 1 Accent 3" w:semiHidden="0" w:uiPriority="63" w:unhideWhenUsed="0"/>
+    <w:lsdException w:name="Medium Shading 2 Accent 3" w:semiHidden="0" w:uiPriority="64" w:unhideWhenUsed="0"/>
+    <w:lsdException w:name="Medium List 1 Accent 3" w:semiHidden="0" w:uiPriority="65" w:unhideWhenUsed="0"/>
+    <w:lsdException w:name="Medium List 2 Accent 3" w:semiHidden="0" w:uiPriority="66" w:unhideWhenUsed="0"/>
+    <w:lsdException w:name="Medium Grid 1 Accent 3" w:semiHidden="0" w:uiPriority="67" w:unhideWhenUsed="0"/>
+    <w:lsdException w:name="Medium Grid 2 Accent 3" w:semiHidden="0" w:uiPriority="68" w:unhideWhenUsed="0"/>
+    <w:lsdException w:name="Medium Grid 3 Accent 3" w:semiHidden="0" w:uiPriority="69" w:unhideWhenUsed="0"/>
+    <w:lsdException w:name="Dark List Accent 3" w:semiHidden="0" w:uiPriority="70" w:unhideWhenUsed="0"/>
+    <w:lsdException w:name="Colorful Shading Accent 3" w:semiHidden="0" w:uiPriority="71" w:unhideWhenUsed="0"/>
+    <w:lsdException w:name="Colorful List Accent 3" w:semiHidden="0" w:uiPriority="72" w:unhideWhenUsed="0"/>
+    <w:lsdException w:name="Colorful Grid Accent 3" w:semiHidden="0" w:uiPriority="73" w:unhideWhenUsed="0"/>
+    <w:lsdException w:name="Light Shading Accent 4" w:semiHidden="0" w:uiPriority="60" w:unhideWhenUsed="0"/>
+    <w:lsdException w:name="Light List Accent 4" w:semiHidden="0" w:uiPriority="61" w:unhideWhenUsed="0"/>
+    <w:lsdException w:name="Light Grid Accent 4" w:semiHidden="0" w:uiPriority="62" w:unhideWhenUsed="0"/>
+    <w:lsdException w:name="Medium Shading 1 Accent 4" w:semiHidden="0" w:uiPriority="63" w:unhideWhenUsed="0"/>
+    <w:lsdException w:name="Medium Shading 2 Accent 4" w:semiHidden="0" w:uiPriority="64" w:unhideWhenUsed="0"/>
+    <w:lsdException w:name="Medium List 1 Accent 4" w:semiHidden="0" w:uiPriority="65" w:unhideWhenUsed="0"/>
+    <w:lsdException w:name="Medium List 2 Accent 4" w:semiHidden="0" w:uiPriority="66" w:unhideWhenUsed="0"/>
+    <w:lsdException w:name="Medium Grid 1 Accent 4" w:semiHidden="0" w:uiPriority="67" w:unhideWhenUsed="0"/>
+    <w:lsdException w:name="Medium Grid 2 Accent 4" w:semiHidden="0" w:uiPriority="68" w:unhideWhenUsed="0"/>
+    <w:lsdException w:name="Medium Grid 3 Accent 4" w:semiHidden="0" w:uiPriority="69" w:unhideWhenUsed="0"/>
+    <w:lsdException w:name="Dark List Accent 4" w:semiHidden="0" w:uiPriority="70" w:unhideWhenUsed="0"/>
+    <w:lsdException w:name="Colorful Shading Accent 4" w:semiHidden="0" w:uiPriority="71" w:unhideWhenUsed="0"/>
+    <w:lsdException w:name="Colorful List Accent 4" w:semiHidden="0" w:uiPriority="72" w:unhideWhenUsed="0"/>
+    <w:lsdException w:name="Colorful Grid Accent 4" w:semiHidden="0" w:uiPriority="73" w:unhideWhenUsed="0"/>
+    <w:lsdException w:name="Light Shading Accent 5" w:semiHidden="0" w:uiPriority="60" w:unhideWhenUsed="0"/>
+    <w:lsdException w:name="Light List Accent 5" w:semiHidden="0" w:uiPriority="61" w:unhideWhenUsed="0"/>
+    <w:lsdException w:name="Light Grid Accent 5" w:semiHidden="0" w:uiPriority="62" w:unhideWhenUsed="0"/>
+    <w:lsdException w:name="Medium Shading 1 Accent 5" w:semiHidden="0" w:uiPriority="63" w:unhideWhenUsed="0"/>
+    <w:lsdException w:name="Medium Shading 2 Accent 5" w:semiHidden="0" w:uiPriority="64" w:unhideWhenUsed="0"/>
+    <w:lsdException w:name="Medium List 1 Accent 5" w:semiHidden="0" w:uiPriority="65" w:unhideWhenUsed="0"/>
+    <w:lsdException w:name="Medium List 2 Accent 5" w:semiHidden="0" w:uiPriority="66" w:unhideWhenUsed="0"/>
+    <w:lsdException w:name="Medium Grid 1 Accent 5" w:semiHidden="0" w:uiPriority="67" w:unhideWhenUsed="0"/>
+    <w:lsdException w:name="Medium Grid 2 Accent 5" w:semiHidden="0" w:uiPriority="68" w:unhideWhenUsed="0"/>
+    <w:lsdException w:name="Medium Grid 3 Accent 5" w:semiHidden="0" w:uiPriority="69" w:unhideWhenUsed="0"/>
+    <w:lsdException w:name="Dark List Accent 5" w:semiHidden="0" w:uiPriority="70" w:unhideWhenUsed="0"/>
+    <w:lsdException w:name="Colorful Shading Accent 5" w:semiHidden="0" w:uiPriority="71" w:unhideWhenUsed="0"/>
+    <w:lsdException w:name="Colorful List Accent 5" w:semiHidden="0" w:uiPriority="72" w:unhideWhenUsed="0"/>
+    <w:lsdException w:name="Colorful Grid Accent 5" w:semiHidden="0" w:uiPriority="73" w:unhideWhenUsed="0"/>
+    <w:lsdException w:name="Light Shading Accent 6" w:semiHidden="0" w:uiPriority="60" w:unhideWhenUsed="0"/>
+    <w:lsdException w:name="Light List Accent 6" w:semiHidden="0" w:uiPriority="61" w:unhideWhenUsed="0"/>
+    <w:lsdException w:name="Light Grid Accent 6" w:semiHidden="0" w:uiPriority="62" w:unhideWhenUsed="0"/>
+    <w:lsdException w:name="Medium Shading 1 Accent 6" w:semiHidden="0" w:uiPriority="63" w:unhideWhenUsed="0"/>
+    <w:lsdException w:name="Medium Shading 2 Accent 6" w:semiHidden="0" w:uiPriority="64" w:unhideWhenUsed="0"/>
+    <w:lsdException w:name="Medium List 1 Accent 6" w:semiHidden="0" w:uiPriority="65" w:unhideWhenUsed="0"/>
+    <w:lsdException w:name="Medium List 2 Accent 6" w:semiHidden="0" w:uiPriority="66" w:unhideWhenUsed="0"/>
+    <w:lsdException w:name="Medium Grid 1 Accent 6" w:semiHidden="0" w:uiPriority="67" w:unhideWhenUsed="0"/>
+    <w:lsdException w:name="Medium Grid 2 Accent 6" w:semiHidden="0" w:uiPriority="68" w:unhideWhenUsed="0"/>
+    <w:lsdException w:name="Medium Grid 3 Accent 6" w:semiHidden="0" w:uiPriority="69" w:unhideWhenUsed="0"/>
+    <w:lsdException w:name="Dark List Accent 6" w:semiHidden="0" w:uiPriority="70" w:unhideWhenUsed="0"/>
+    <w:lsdException w:name="Colorful Shading Accent 6" w:semiHidden="0" w:uiPriority="71" w:unhideWhenUsed="0"/>
+    <w:lsdException w:name="Colorful List Accent 6" w:semiHidden="0" w:uiPriority="72" w:unhideWhenUsed="0"/>
+    <w:lsdException w:name="Colorful Grid Accent 6" w:semiHidden="0" w:uiPriority="73" w:unhideWhenUsed="0"/>
+    <w:lsdException w:name="Subtle Emphasis" w:semiHidden="0" w:uiPriority="19" w:unhideWhenUsed="0" w:qFormat="1"/>
+    <w:lsdException w:name="Intense Emphasis" w:semiHidden="0" w:uiPriority="21" w:unhideWhenUsed="0" w:qFormat="1"/>
+    <w:lsdException w:name="Subtle Reference" w:semiHidden="0" w:uiPriority="31" w:unhideWhenUsed="0" w:qFormat="1"/>
+    <w:lsdException w:name="Intense Reference" w:semiHidden="0" w:uiPriority="32" w:unhideWhenUsed="0" w:qFormat="1"/>
+    <w:lsdException w:name="Book Title" w:semiHidden="0" w:uiPriority="33" w:unhideWhenUsed="0" w:qFormat="1"/>
+    <w:lsdException w:name="Bibliography" w:uiPriority="37"/>
+    <w:lsdException w:name="TOC Heading" w:uiPriority="39" w:qFormat="1"/>
   </w:latentStyles>
   <w:style w:type="paragraph" w:default="1" w:styleId="Normal">
     <w:name w:val="Normal"/>
@@ -5552,6 +4374,30 @@
       <w:color w:val="2E74B5" w:themeColor="accent1" w:themeShade="BF"/>
       <w:sz w:val="32"/>
       <w:szCs w:val="32"/>
+    </w:rPr>
+  </w:style>
+  <w:style w:type="paragraph" w:styleId="Titre2">
+    <w:name w:val="heading 2"/>
+    <w:basedOn w:val="Normal"/>
+    <w:next w:val="Normal"/>
+    <w:link w:val="Titre2Car"/>
+    <w:uiPriority w:val="9"/>
+    <w:unhideWhenUsed/>
+    <w:qFormat/>
+    <w:rsid w:val="002F4E79"/>
+    <w:pPr>
+      <w:keepNext/>
+      <w:keepLines/>
+      <w:spacing w:before="200" w:after="0"/>
+      <w:outlineLvl w:val="1"/>
+    </w:pPr>
+    <w:rPr>
+      <w:rFonts w:asciiTheme="majorHAnsi" w:eastAsiaTheme="majorEastAsia" w:hAnsiTheme="majorHAnsi" w:cstheme="majorBidi"/>
+      <w:b/>
+      <w:bCs/>
+      <w:color w:val="5B9BD5" w:themeColor="accent1"/>
+      <w:sz w:val="26"/>
+      <w:szCs w:val="26"/>
     </w:rPr>
   </w:style>
   <w:style w:type="character" w:default="1" w:styleId="Policepardfaut">
@@ -5712,6 +4558,471 @@
       <w:spacing w:after="0" w:line="240" w:lineRule="auto"/>
     </w:pPr>
   </w:style>
+  <w:style w:type="paragraph" w:styleId="Textedebulles">
+    <w:name w:val="Balloon Text"/>
+    <w:basedOn w:val="Normal"/>
+    <w:link w:val="TextedebullesCar"/>
+    <w:uiPriority w:val="99"/>
+    <w:semiHidden/>
+    <w:unhideWhenUsed/>
+    <w:rsid w:val="002F4E79"/>
+    <w:pPr>
+      <w:spacing w:after="0" w:line="240" w:lineRule="auto"/>
+    </w:pPr>
+    <w:rPr>
+      <w:rFonts w:ascii="Lucida Grande" w:hAnsi="Lucida Grande"/>
+      <w:sz w:val="18"/>
+      <w:szCs w:val="18"/>
+    </w:rPr>
+  </w:style>
+  <w:style w:type="character" w:customStyle="1" w:styleId="TextedebullesCar">
+    <w:name w:val="Texte de bulles Car"/>
+    <w:basedOn w:val="Policepardfaut"/>
+    <w:link w:val="Textedebulles"/>
+    <w:uiPriority w:val="99"/>
+    <w:semiHidden/>
+    <w:rsid w:val="002F4E79"/>
+    <w:rPr>
+      <w:rFonts w:ascii="Lucida Grande" w:hAnsi="Lucida Grande"/>
+      <w:sz w:val="18"/>
+      <w:szCs w:val="18"/>
+    </w:rPr>
+  </w:style>
+  <w:style w:type="character" w:customStyle="1" w:styleId="Titre2Car">
+    <w:name w:val="Titre 2 Car"/>
+    <w:basedOn w:val="Policepardfaut"/>
+    <w:link w:val="Titre2"/>
+    <w:uiPriority w:val="9"/>
+    <w:rsid w:val="002F4E79"/>
+    <w:rPr>
+      <w:rFonts w:asciiTheme="majorHAnsi" w:eastAsiaTheme="majorEastAsia" w:hAnsiTheme="majorHAnsi" w:cstheme="majorBidi"/>
+      <w:b/>
+      <w:bCs/>
+      <w:color w:val="5B9BD5" w:themeColor="accent1"/>
+      <w:sz w:val="26"/>
+      <w:szCs w:val="26"/>
+    </w:rPr>
+  </w:style>
+</w:styles>
+</file>
+
+<file path=word/stylesWithEffects.xml><?xml version="1.0" encoding="utf-8"?>
+<w:styles xmlns:wpc="http://schemas.microsoft.com/office/word/2010/wordprocessingCanvas" xmlns:mo="http://schemas.microsoft.com/office/mac/office/2008/main" xmlns:mc="http://schemas.openxmlformats.org/markup-compatibility/2006" xmlns:mv="urn:schemas-microsoft-com:mac:vml" xmlns:o="urn:schemas-microsoft-com:office:office" xmlns:r="http://schemas.openxmlformats.org/officeDocument/2006/relationships" xmlns:m="http://schemas.openxmlformats.org/officeDocument/2006/math" xmlns:v="urn:schemas-microsoft-com:vml" xmlns:wp14="http://schemas.microsoft.com/office/word/2010/wordprocessingDrawing" xmlns:wp="http://schemas.openxmlformats.org/drawingml/2006/wordprocessingDrawing" xmlns:w10="urn:schemas-microsoft-com:office:word" xmlns:w="http://schemas.openxmlformats.org/wordprocessingml/2006/main" xmlns:w14="http://schemas.microsoft.com/office/word/2010/wordml" xmlns:wpg="http://schemas.microsoft.com/office/word/2010/wordprocessingGroup" xmlns:wpi="http://schemas.microsoft.com/office/word/2010/wordprocessingInk" xmlns:wne="http://schemas.microsoft.com/office/word/2006/wordml" xmlns:wps="http://schemas.microsoft.com/office/word/2010/wordprocessingShape" mc:Ignorable="w14 wp14">
+  <w:docDefaults>
+    <w:rPrDefault>
+      <w:rPr>
+        <w:rFonts w:asciiTheme="minorHAnsi" w:eastAsiaTheme="minorHAnsi" w:hAnsiTheme="minorHAnsi" w:cstheme="minorBidi"/>
+        <w:sz w:val="22"/>
+        <w:szCs w:val="22"/>
+        <w:lang w:val="fr-FR" w:eastAsia="en-US" w:bidi="ar-SA"/>
+      </w:rPr>
+    </w:rPrDefault>
+    <w:pPrDefault>
+      <w:pPr>
+        <w:spacing w:after="160" w:line="259" w:lineRule="auto"/>
+      </w:pPr>
+    </w:pPrDefault>
+  </w:docDefaults>
+  <w:latentStyles w:defLockedState="0" w:defUIPriority="99" w:defSemiHidden="1" w:defUnhideWhenUsed="1" w:defQFormat="0" w:count="276">
+    <w:lsdException w:name="Normal" w:semiHidden="0" w:uiPriority="0" w:unhideWhenUsed="0" w:qFormat="1"/>
+    <w:lsdException w:name="heading 1" w:semiHidden="0" w:uiPriority="9" w:unhideWhenUsed="0" w:qFormat="1"/>
+    <w:lsdException w:name="heading 2" w:uiPriority="9" w:qFormat="1"/>
+    <w:lsdException w:name="heading 3" w:uiPriority="9" w:qFormat="1"/>
+    <w:lsdException w:name="heading 4" w:uiPriority="9" w:qFormat="1"/>
+    <w:lsdException w:name="heading 5" w:uiPriority="9" w:qFormat="1"/>
+    <w:lsdException w:name="heading 6" w:uiPriority="9" w:qFormat="1"/>
+    <w:lsdException w:name="heading 7" w:uiPriority="9" w:qFormat="1"/>
+    <w:lsdException w:name="heading 8" w:uiPriority="9" w:qFormat="1"/>
+    <w:lsdException w:name="heading 9" w:uiPriority="9" w:qFormat="1"/>
+    <w:lsdException w:name="toc 1" w:uiPriority="39"/>
+    <w:lsdException w:name="toc 2" w:uiPriority="39"/>
+    <w:lsdException w:name="toc 3" w:uiPriority="39"/>
+    <w:lsdException w:name="toc 4" w:uiPriority="39"/>
+    <w:lsdException w:name="toc 5" w:uiPriority="39"/>
+    <w:lsdException w:name="toc 6" w:uiPriority="39"/>
+    <w:lsdException w:name="toc 7" w:uiPriority="39"/>
+    <w:lsdException w:name="toc 8" w:uiPriority="39"/>
+    <w:lsdException w:name="toc 9" w:uiPriority="39"/>
+    <w:lsdException w:name="caption" w:uiPriority="35" w:qFormat="1"/>
+    <w:lsdException w:name="Title" w:semiHidden="0" w:uiPriority="10" w:unhideWhenUsed="0" w:qFormat="1"/>
+    <w:lsdException w:name="Default Paragraph Font" w:uiPriority="1"/>
+    <w:lsdException w:name="Subtitle" w:semiHidden="0" w:uiPriority="11" w:unhideWhenUsed="0" w:qFormat="1"/>
+    <w:lsdException w:name="Strong" w:semiHidden="0" w:uiPriority="22" w:unhideWhenUsed="0" w:qFormat="1"/>
+    <w:lsdException w:name="Emphasis" w:semiHidden="0" w:uiPriority="20" w:unhideWhenUsed="0" w:qFormat="1"/>
+    <w:lsdException w:name="Table Grid" w:semiHidden="0" w:uiPriority="39" w:unhideWhenUsed="0"/>
+    <w:lsdException w:name="Note Level 1" w:semiHidden="0" w:unhideWhenUsed="0"/>
+    <w:lsdException w:name="Note Level 2" w:semiHidden="0" w:unhideWhenUsed="0"/>
+    <w:lsdException w:name="Note Level 3" w:semiHidden="0" w:unhideWhenUsed="0"/>
+    <w:lsdException w:name="Note Level 4" w:semiHidden="0" w:unhideWhenUsed="0"/>
+    <w:lsdException w:name="Note Level 5" w:semiHidden="0" w:unhideWhenUsed="0"/>
+    <w:lsdException w:name="Note Level 6" w:semiHidden="0" w:unhideWhenUsed="0"/>
+    <w:lsdException w:name="Note Level 7" w:semiHidden="0" w:unhideWhenUsed="0"/>
+    <w:lsdException w:name="Note Level 8" w:semiHidden="0" w:unhideWhenUsed="0"/>
+    <w:lsdException w:name="Note Level 9" w:semiHidden="0" w:unhideWhenUsed="0"/>
+    <w:lsdException w:name="Placeholder Text" w:unhideWhenUsed="0"/>
+    <w:lsdException w:name="No Spacing" w:semiHidden="0" w:uiPriority="1" w:unhideWhenUsed="0" w:qFormat="1"/>
+    <w:lsdException w:name="Light Shading" w:semiHidden="0" w:uiPriority="60" w:unhideWhenUsed="0"/>
+    <w:lsdException w:name="Light List" w:semiHidden="0" w:uiPriority="61" w:unhideWhenUsed="0"/>
+    <w:lsdException w:name="Light Grid" w:semiHidden="0" w:uiPriority="62" w:unhideWhenUsed="0"/>
+    <w:lsdException w:name="Medium Shading 1" w:semiHidden="0" w:uiPriority="63" w:unhideWhenUsed="0"/>
+    <w:lsdException w:name="Medium Shading 2" w:semiHidden="0" w:uiPriority="64" w:unhideWhenUsed="0"/>
+    <w:lsdException w:name="Medium List 1" w:semiHidden="0" w:uiPriority="65" w:unhideWhenUsed="0"/>
+    <w:lsdException w:name="Medium List 2" w:semiHidden="0" w:uiPriority="66" w:unhideWhenUsed="0"/>
+    <w:lsdException w:name="Medium Grid 1" w:semiHidden="0" w:uiPriority="67" w:unhideWhenUsed="0"/>
+    <w:lsdException w:name="Medium Grid 2" w:semiHidden="0" w:uiPriority="68" w:unhideWhenUsed="0"/>
+    <w:lsdException w:name="Medium Grid 3" w:semiHidden="0" w:uiPriority="69" w:unhideWhenUsed="0"/>
+    <w:lsdException w:name="Dark List" w:semiHidden="0" w:uiPriority="70" w:unhideWhenUsed="0"/>
+    <w:lsdException w:name="Colorful Shading" w:semiHidden="0" w:uiPriority="71" w:unhideWhenUsed="0"/>
+    <w:lsdException w:name="Colorful List" w:semiHidden="0" w:uiPriority="72" w:unhideWhenUsed="0"/>
+    <w:lsdException w:name="Colorful Grid" w:semiHidden="0" w:uiPriority="73" w:unhideWhenUsed="0"/>
+    <w:lsdException w:name="Light Shading Accent 1" w:semiHidden="0" w:uiPriority="60" w:unhideWhenUsed="0"/>
+    <w:lsdException w:name="Light List Accent 1" w:semiHidden="0" w:uiPriority="61" w:unhideWhenUsed="0"/>
+    <w:lsdException w:name="Light Grid Accent 1" w:semiHidden="0" w:uiPriority="62" w:unhideWhenUsed="0"/>
+    <w:lsdException w:name="Medium Shading 1 Accent 1" w:semiHidden="0" w:uiPriority="63" w:unhideWhenUsed="0"/>
+    <w:lsdException w:name="Medium Shading 2 Accent 1" w:semiHidden="0" w:uiPriority="64" w:unhideWhenUsed="0"/>
+    <w:lsdException w:name="Medium List 1 Accent 1" w:semiHidden="0" w:uiPriority="65" w:unhideWhenUsed="0"/>
+    <w:lsdException w:name="Revision" w:unhideWhenUsed="0"/>
+    <w:lsdException w:name="List Paragraph" w:semiHidden="0" w:uiPriority="34" w:unhideWhenUsed="0" w:qFormat="1"/>
+    <w:lsdException w:name="Quote" w:semiHidden="0" w:uiPriority="29" w:unhideWhenUsed="0" w:qFormat="1"/>
+    <w:lsdException w:name="Intense Quote" w:semiHidden="0" w:uiPriority="30" w:unhideWhenUsed="0" w:qFormat="1"/>
+    <w:lsdException w:name="Medium List 2 Accent 1" w:semiHidden="0" w:uiPriority="66" w:unhideWhenUsed="0"/>
+    <w:lsdException w:name="Medium Grid 1 Accent 1" w:semiHidden="0" w:uiPriority="67" w:unhideWhenUsed="0"/>
+    <w:lsdException w:name="Medium Grid 2 Accent 1" w:semiHidden="0" w:uiPriority="68" w:unhideWhenUsed="0"/>
+    <w:lsdException w:name="Medium Grid 3 Accent 1" w:semiHidden="0" w:uiPriority="69" w:unhideWhenUsed="0"/>
+    <w:lsdException w:name="Dark List Accent 1" w:semiHidden="0" w:uiPriority="70" w:unhideWhenUsed="0"/>
+    <w:lsdException w:name="Colorful Shading Accent 1" w:semiHidden="0" w:uiPriority="71" w:unhideWhenUsed="0"/>
+    <w:lsdException w:name="Colorful List Accent 1" w:semiHidden="0" w:uiPriority="72" w:unhideWhenUsed="0"/>
+    <w:lsdException w:name="Colorful Grid Accent 1" w:semiHidden="0" w:uiPriority="73" w:unhideWhenUsed="0"/>
+    <w:lsdException w:name="Light Shading Accent 2" w:semiHidden="0" w:uiPriority="60" w:unhideWhenUsed="0"/>
+    <w:lsdException w:name="Light List Accent 2" w:semiHidden="0" w:uiPriority="61" w:unhideWhenUsed="0"/>
+    <w:lsdException w:name="Light Grid Accent 2" w:semiHidden="0" w:uiPriority="62" w:unhideWhenUsed="0"/>
+    <w:lsdException w:name="Medium Shading 1 Accent 2" w:semiHidden="0" w:uiPriority="63" w:unhideWhenUsed="0"/>
+    <w:lsdException w:name="Medium Shading 2 Accent 2" w:semiHidden="0" w:uiPriority="64" w:unhideWhenUsed="0"/>
+    <w:lsdException w:name="Medium List 1 Accent 2" w:semiHidden="0" w:uiPriority="65" w:unhideWhenUsed="0"/>
+    <w:lsdException w:name="Medium List 2 Accent 2" w:semiHidden="0" w:uiPriority="66" w:unhideWhenUsed="0"/>
+    <w:lsdException w:name="Medium Grid 1 Accent 2" w:semiHidden="0" w:uiPriority="67" w:unhideWhenUsed="0"/>
+    <w:lsdException w:name="Medium Grid 2 Accent 2" w:semiHidden="0" w:uiPriority="68" w:unhideWhenUsed="0"/>
+    <w:lsdException w:name="Medium Grid 3 Accent 2" w:semiHidden="0" w:uiPriority="69" w:unhideWhenUsed="0"/>
+    <w:lsdException w:name="Dark List Accent 2" w:semiHidden="0" w:uiPriority="70" w:unhideWhenUsed="0"/>
+    <w:lsdException w:name="Colorful Shading Accent 2" w:semiHidden="0" w:uiPriority="71" w:unhideWhenUsed="0"/>
+    <w:lsdException w:name="Colorful List Accent 2" w:semiHidden="0" w:uiPriority="72" w:unhideWhenUsed="0"/>
+    <w:lsdException w:name="Colorful Grid Accent 2" w:semiHidden="0" w:uiPriority="73" w:unhideWhenUsed="0"/>
+    <w:lsdException w:name="Light Shading Accent 3" w:semiHidden="0" w:uiPriority="60" w:unhideWhenUsed="0"/>
+    <w:lsdException w:name="Light List Accent 3" w:semiHidden="0" w:uiPriority="61" w:unhideWhenUsed="0"/>
+    <w:lsdException w:name="Light Grid Accent 3" w:semiHidden="0" w:uiPriority="62" w:unhideWhenUsed="0"/>
+    <w:lsdException w:name="Medium Shading 1 Accent 3" w:semiHidden="0" w:uiPriority="63" w:unhideWhenUsed="0"/>
+    <w:lsdException w:name="Medium Shading 2 Accent 3" w:semiHidden="0" w:uiPriority="64" w:unhideWhenUsed="0"/>
+    <w:lsdException w:name="Medium List 1 Accent 3" w:semiHidden="0" w:uiPriority="65" w:unhideWhenUsed="0"/>
+    <w:lsdException w:name="Medium List 2 Accent 3" w:semiHidden="0" w:uiPriority="66" w:unhideWhenUsed="0"/>
+    <w:lsdException w:name="Medium Grid 1 Accent 3" w:semiHidden="0" w:uiPriority="67" w:unhideWhenUsed="0"/>
+    <w:lsdException w:name="Medium Grid 2 Accent 3" w:semiHidden="0" w:uiPriority="68" w:unhideWhenUsed="0"/>
+    <w:lsdException w:name="Medium Grid 3 Accent 3" w:semiHidden="0" w:uiPriority="69" w:unhideWhenUsed="0"/>
+    <w:lsdException w:name="Dark List Accent 3" w:semiHidden="0" w:uiPriority="70" w:unhideWhenUsed="0"/>
+    <w:lsdException w:name="Colorful Shading Accent 3" w:semiHidden="0" w:uiPriority="71" w:unhideWhenUsed="0"/>
+    <w:lsdException w:name="Colorful List Accent 3" w:semiHidden="0" w:uiPriority="72" w:unhideWhenUsed="0"/>
+    <w:lsdException w:name="Colorful Grid Accent 3" w:semiHidden="0" w:uiPriority="73" w:unhideWhenUsed="0"/>
+    <w:lsdException w:name="Light Shading Accent 4" w:semiHidden="0" w:uiPriority="60" w:unhideWhenUsed="0"/>
+    <w:lsdException w:name="Light List Accent 4" w:semiHidden="0" w:uiPriority="61" w:unhideWhenUsed="0"/>
+    <w:lsdException w:name="Light Grid Accent 4" w:semiHidden="0" w:uiPriority="62" w:unhideWhenUsed="0"/>
+    <w:lsdException w:name="Medium Shading 1 Accent 4" w:semiHidden="0" w:uiPriority="63" w:unhideWhenUsed="0"/>
+    <w:lsdException w:name="Medium Shading 2 Accent 4" w:semiHidden="0" w:uiPriority="64" w:unhideWhenUsed="0"/>
+    <w:lsdException w:name="Medium List 1 Accent 4" w:semiHidden="0" w:uiPriority="65" w:unhideWhenUsed="0"/>
+    <w:lsdException w:name="Medium List 2 Accent 4" w:semiHidden="0" w:uiPriority="66" w:unhideWhenUsed="0"/>
+    <w:lsdException w:name="Medium Grid 1 Accent 4" w:semiHidden="0" w:uiPriority="67" w:unhideWhenUsed="0"/>
+    <w:lsdException w:name="Medium Grid 2 Accent 4" w:semiHidden="0" w:uiPriority="68" w:unhideWhenUsed="0"/>
+    <w:lsdException w:name="Medium Grid 3 Accent 4" w:semiHidden="0" w:uiPriority="69" w:unhideWhenUsed="0"/>
+    <w:lsdException w:name="Dark List Accent 4" w:semiHidden="0" w:uiPriority="70" w:unhideWhenUsed="0"/>
+    <w:lsdException w:name="Colorful Shading Accent 4" w:semiHidden="0" w:uiPriority="71" w:unhideWhenUsed="0"/>
+    <w:lsdException w:name="Colorful List Accent 4" w:semiHidden="0" w:uiPriority="72" w:unhideWhenUsed="0"/>
+    <w:lsdException w:name="Colorful Grid Accent 4" w:semiHidden="0" w:uiPriority="73" w:unhideWhenUsed="0"/>
+    <w:lsdException w:name="Light Shading Accent 5" w:semiHidden="0" w:uiPriority="60" w:unhideWhenUsed="0"/>
+    <w:lsdException w:name="Light List Accent 5" w:semiHidden="0" w:uiPriority="61" w:unhideWhenUsed="0"/>
+    <w:lsdException w:name="Light Grid Accent 5" w:semiHidden="0" w:uiPriority="62" w:unhideWhenUsed="0"/>
+    <w:lsdException w:name="Medium Shading 1 Accent 5" w:semiHidden="0" w:uiPriority="63" w:unhideWhenUsed="0"/>
+    <w:lsdException w:name="Medium Shading 2 Accent 5" w:semiHidden="0" w:uiPriority="64" w:unhideWhenUsed="0"/>
+    <w:lsdException w:name="Medium List 1 Accent 5" w:semiHidden="0" w:uiPriority="65" w:unhideWhenUsed="0"/>
+    <w:lsdException w:name="Medium List 2 Accent 5" w:semiHidden="0" w:uiPriority="66" w:unhideWhenUsed="0"/>
+    <w:lsdException w:name="Medium Grid 1 Accent 5" w:semiHidden="0" w:uiPriority="67" w:unhideWhenUsed="0"/>
+    <w:lsdException w:name="Medium Grid 2 Accent 5" w:semiHidden="0" w:uiPriority="68" w:unhideWhenUsed="0"/>
+    <w:lsdException w:name="Medium Grid 3 Accent 5" w:semiHidden="0" w:uiPriority="69" w:unhideWhenUsed="0"/>
+    <w:lsdException w:name="Dark List Accent 5" w:semiHidden="0" w:uiPriority="70" w:unhideWhenUsed="0"/>
+    <w:lsdException w:name="Colorful Shading Accent 5" w:semiHidden="0" w:uiPriority="71" w:unhideWhenUsed="0"/>
+    <w:lsdException w:name="Colorful List Accent 5" w:semiHidden="0" w:uiPriority="72" w:unhideWhenUsed="0"/>
+    <w:lsdException w:name="Colorful Grid Accent 5" w:semiHidden="0" w:uiPriority="73" w:unhideWhenUsed="0"/>
+    <w:lsdException w:name="Light Shading Accent 6" w:semiHidden="0" w:uiPriority="60" w:unhideWhenUsed="0"/>
+    <w:lsdException w:name="Light List Accent 6" w:semiHidden="0" w:uiPriority="61" w:unhideWhenUsed="0"/>
+    <w:lsdException w:name="Light Grid Accent 6" w:semiHidden="0" w:uiPriority="62" w:unhideWhenUsed="0"/>
+    <w:lsdException w:name="Medium Shading 1 Accent 6" w:semiHidden="0" w:uiPriority="63" w:unhideWhenUsed="0"/>
+    <w:lsdException w:name="Medium Shading 2 Accent 6" w:semiHidden="0" w:uiPriority="64" w:unhideWhenUsed="0"/>
+    <w:lsdException w:name="Medium List 1 Accent 6" w:semiHidden="0" w:uiPriority="65" w:unhideWhenUsed="0"/>
+    <w:lsdException w:name="Medium List 2 Accent 6" w:semiHidden="0" w:uiPriority="66" w:unhideWhenUsed="0"/>
+    <w:lsdException w:name="Medium Grid 1 Accent 6" w:semiHidden="0" w:uiPriority="67" w:unhideWhenUsed="0"/>
+    <w:lsdException w:name="Medium Grid 2 Accent 6" w:semiHidden="0" w:uiPriority="68" w:unhideWhenUsed="0"/>
+    <w:lsdException w:name="Medium Grid 3 Accent 6" w:semiHidden="0" w:uiPriority="69" w:unhideWhenUsed="0"/>
+    <w:lsdException w:name="Dark List Accent 6" w:semiHidden="0" w:uiPriority="70" w:unhideWhenUsed="0"/>
+    <w:lsdException w:name="Colorful Shading Accent 6" w:semiHidden="0" w:uiPriority="71" w:unhideWhenUsed="0"/>
+    <w:lsdException w:name="Colorful List Accent 6" w:semiHidden="0" w:uiPriority="72" w:unhideWhenUsed="0"/>
+    <w:lsdException w:name="Colorful Grid Accent 6" w:semiHidden="0" w:uiPriority="73" w:unhideWhenUsed="0"/>
+    <w:lsdException w:name="Subtle Emphasis" w:semiHidden="0" w:uiPriority="19" w:unhideWhenUsed="0" w:qFormat="1"/>
+    <w:lsdException w:name="Intense Emphasis" w:semiHidden="0" w:uiPriority="21" w:unhideWhenUsed="0" w:qFormat="1"/>
+    <w:lsdException w:name="Subtle Reference" w:semiHidden="0" w:uiPriority="31" w:unhideWhenUsed="0" w:qFormat="1"/>
+    <w:lsdException w:name="Intense Reference" w:semiHidden="0" w:uiPriority="32" w:unhideWhenUsed="0" w:qFormat="1"/>
+    <w:lsdException w:name="Book Title" w:semiHidden="0" w:uiPriority="33" w:unhideWhenUsed="0" w:qFormat="1"/>
+    <w:lsdException w:name="Bibliography" w:uiPriority="37"/>
+    <w:lsdException w:name="TOC Heading" w:uiPriority="39" w:qFormat="1"/>
+  </w:latentStyles>
+  <w:style w:type="paragraph" w:default="1" w:styleId="Normal">
+    <w:name w:val="Normal"/>
+    <w:qFormat/>
+  </w:style>
+  <w:style w:type="paragraph" w:styleId="Titre1">
+    <w:name w:val="heading 1"/>
+    <w:basedOn w:val="Normal"/>
+    <w:next w:val="Normal"/>
+    <w:link w:val="Titre1Car"/>
+    <w:uiPriority w:val="9"/>
+    <w:qFormat/>
+    <w:rsid w:val="005138B2"/>
+    <w:pPr>
+      <w:keepNext/>
+      <w:keepLines/>
+      <w:spacing w:before="240" w:after="0"/>
+      <w:outlineLvl w:val="0"/>
+    </w:pPr>
+    <w:rPr>
+      <w:rFonts w:asciiTheme="majorHAnsi" w:eastAsiaTheme="majorEastAsia" w:hAnsiTheme="majorHAnsi" w:cstheme="majorBidi"/>
+      <w:color w:val="2E74B5" w:themeColor="accent1" w:themeShade="BF"/>
+      <w:sz w:val="32"/>
+      <w:szCs w:val="32"/>
+    </w:rPr>
+  </w:style>
+  <w:style w:type="paragraph" w:styleId="Titre2">
+    <w:name w:val="heading 2"/>
+    <w:basedOn w:val="Normal"/>
+    <w:next w:val="Normal"/>
+    <w:link w:val="Titre2Car"/>
+    <w:uiPriority w:val="9"/>
+    <w:unhideWhenUsed/>
+    <w:qFormat/>
+    <w:rsid w:val="002F4E79"/>
+    <w:pPr>
+      <w:keepNext/>
+      <w:keepLines/>
+      <w:spacing w:before="200" w:after="0"/>
+      <w:outlineLvl w:val="1"/>
+    </w:pPr>
+    <w:rPr>
+      <w:rFonts w:asciiTheme="majorHAnsi" w:eastAsiaTheme="majorEastAsia" w:hAnsiTheme="majorHAnsi" w:cstheme="majorBidi"/>
+      <w:b/>
+      <w:bCs/>
+      <w:color w:val="5B9BD5" w:themeColor="accent1"/>
+      <w:sz w:val="26"/>
+      <w:szCs w:val="26"/>
+    </w:rPr>
+  </w:style>
+  <w:style w:type="character" w:default="1" w:styleId="Policepardfaut">
+    <w:name w:val="Default Paragraph Font"/>
+    <w:uiPriority w:val="1"/>
+    <w:semiHidden/>
+    <w:unhideWhenUsed/>
+  </w:style>
+  <w:style w:type="table" w:default="1" w:styleId="TableauNormal">
+    <w:name w:val="Normal Table"/>
+    <w:uiPriority w:val="99"/>
+    <w:semiHidden/>
+    <w:unhideWhenUsed/>
+    <w:tblPr>
+      <w:tblInd w:w="0" w:type="dxa"/>
+      <w:tblCellMar>
+        <w:top w:w="0" w:type="dxa"/>
+        <w:left w:w="108" w:type="dxa"/>
+        <w:bottom w:w="0" w:type="dxa"/>
+        <w:right w:w="108" w:type="dxa"/>
+      </w:tblCellMar>
+    </w:tblPr>
+  </w:style>
+  <w:style w:type="numbering" w:default="1" w:styleId="Aucuneliste">
+    <w:name w:val="No List"/>
+    <w:uiPriority w:val="99"/>
+    <w:semiHidden/>
+    <w:unhideWhenUsed/>
+  </w:style>
+  <w:style w:type="paragraph" w:styleId="Titre">
+    <w:name w:val="Title"/>
+    <w:basedOn w:val="Normal"/>
+    <w:next w:val="Normal"/>
+    <w:link w:val="TitreCar"/>
+    <w:uiPriority w:val="10"/>
+    <w:qFormat/>
+    <w:rsid w:val="005138B2"/>
+    <w:pPr>
+      <w:spacing w:after="0" w:line="240" w:lineRule="auto"/>
+      <w:contextualSpacing/>
+    </w:pPr>
+    <w:rPr>
+      <w:rFonts w:asciiTheme="majorHAnsi" w:eastAsiaTheme="majorEastAsia" w:hAnsiTheme="majorHAnsi" w:cstheme="majorBidi"/>
+      <w:spacing w:val="-10"/>
+      <w:kern w:val="28"/>
+      <w:sz w:val="56"/>
+      <w:szCs w:val="56"/>
+    </w:rPr>
+  </w:style>
+  <w:style w:type="character" w:customStyle="1" w:styleId="TitreCar">
+    <w:name w:val="Titre Car"/>
+    <w:basedOn w:val="Policepardfaut"/>
+    <w:link w:val="Titre"/>
+    <w:uiPriority w:val="10"/>
+    <w:rsid w:val="005138B2"/>
+    <w:rPr>
+      <w:rFonts w:asciiTheme="majorHAnsi" w:eastAsiaTheme="majorEastAsia" w:hAnsiTheme="majorHAnsi" w:cstheme="majorBidi"/>
+      <w:spacing w:val="-10"/>
+      <w:kern w:val="28"/>
+      <w:sz w:val="56"/>
+      <w:szCs w:val="56"/>
+    </w:rPr>
+  </w:style>
+  <w:style w:type="paragraph" w:styleId="Paragraphedeliste">
+    <w:name w:val="List Paragraph"/>
+    <w:basedOn w:val="Normal"/>
+    <w:uiPriority w:val="34"/>
+    <w:qFormat/>
+    <w:rsid w:val="005138B2"/>
+    <w:pPr>
+      <w:ind w:left="720"/>
+      <w:contextualSpacing/>
+    </w:pPr>
+  </w:style>
+  <w:style w:type="character" w:customStyle="1" w:styleId="Titre1Car">
+    <w:name w:val="Titre 1 Car"/>
+    <w:basedOn w:val="Policepardfaut"/>
+    <w:link w:val="Titre1"/>
+    <w:uiPriority w:val="9"/>
+    <w:rsid w:val="005138B2"/>
+    <w:rPr>
+      <w:rFonts w:asciiTheme="majorHAnsi" w:eastAsiaTheme="majorEastAsia" w:hAnsiTheme="majorHAnsi" w:cstheme="majorBidi"/>
+      <w:color w:val="2E74B5" w:themeColor="accent1" w:themeShade="BF"/>
+      <w:sz w:val="32"/>
+      <w:szCs w:val="32"/>
+    </w:rPr>
+  </w:style>
+  <w:style w:type="character" w:styleId="Lienhypertexte">
+    <w:name w:val="Hyperlink"/>
+    <w:basedOn w:val="Policepardfaut"/>
+    <w:uiPriority w:val="99"/>
+    <w:unhideWhenUsed/>
+    <w:rsid w:val="006727BB"/>
+    <w:rPr>
+      <w:color w:val="0563C1" w:themeColor="hyperlink"/>
+      <w:u w:val="single"/>
+    </w:rPr>
+  </w:style>
+  <w:style w:type="paragraph" w:styleId="Sous-titre">
+    <w:name w:val="Subtitle"/>
+    <w:basedOn w:val="Normal"/>
+    <w:next w:val="Normal"/>
+    <w:link w:val="Sous-titreCar"/>
+    <w:uiPriority w:val="11"/>
+    <w:qFormat/>
+    <w:rsid w:val="006727BB"/>
+    <w:pPr>
+      <w:numPr>
+        <w:ilvl w:val="1"/>
+      </w:numPr>
+    </w:pPr>
+    <w:rPr>
+      <w:rFonts w:eastAsiaTheme="minorEastAsia"/>
+      <w:color w:val="5A5A5A" w:themeColor="text1" w:themeTint="A5"/>
+      <w:spacing w:val="15"/>
+    </w:rPr>
+  </w:style>
+  <w:style w:type="character" w:customStyle="1" w:styleId="Sous-titreCar">
+    <w:name w:val="Sous-titre Car"/>
+    <w:basedOn w:val="Policepardfaut"/>
+    <w:link w:val="Sous-titre"/>
+    <w:uiPriority w:val="11"/>
+    <w:rsid w:val="006727BB"/>
+    <w:rPr>
+      <w:rFonts w:eastAsiaTheme="minorEastAsia"/>
+      <w:color w:val="5A5A5A" w:themeColor="text1" w:themeTint="A5"/>
+      <w:spacing w:val="15"/>
+    </w:rPr>
+  </w:style>
+  <w:style w:type="paragraph" w:styleId="NormalWeb">
+    <w:name w:val="Normal (Web)"/>
+    <w:basedOn w:val="Normal"/>
+    <w:uiPriority w:val="99"/>
+    <w:semiHidden/>
+    <w:unhideWhenUsed/>
+    <w:rsid w:val="004C559C"/>
+    <w:pPr>
+      <w:spacing w:before="100" w:beforeAutospacing="1" w:after="100" w:afterAutospacing="1" w:line="240" w:lineRule="auto"/>
+    </w:pPr>
+    <w:rPr>
+      <w:rFonts w:ascii="Times New Roman" w:eastAsia="Times New Roman" w:hAnsi="Times New Roman" w:cs="Times New Roman"/>
+      <w:sz w:val="24"/>
+      <w:szCs w:val="24"/>
+      <w:lang w:eastAsia="fr-FR"/>
+    </w:rPr>
+  </w:style>
+  <w:style w:type="character" w:customStyle="1" w:styleId="apple-converted-space">
+    <w:name w:val="apple-converted-space"/>
+    <w:basedOn w:val="Policepardfaut"/>
+    <w:rsid w:val="004C559C"/>
+  </w:style>
+  <w:style w:type="paragraph" w:styleId="Sansinterligne">
+    <w:name w:val="No Spacing"/>
+    <w:uiPriority w:val="1"/>
+    <w:qFormat/>
+    <w:rsid w:val="009F2A24"/>
+    <w:pPr>
+      <w:spacing w:after="0" w:line="240" w:lineRule="auto"/>
+    </w:pPr>
+  </w:style>
+  <w:style w:type="paragraph" w:styleId="Textedebulles">
+    <w:name w:val="Balloon Text"/>
+    <w:basedOn w:val="Normal"/>
+    <w:link w:val="TextedebullesCar"/>
+    <w:uiPriority w:val="99"/>
+    <w:semiHidden/>
+    <w:unhideWhenUsed/>
+    <w:rsid w:val="002F4E79"/>
+    <w:pPr>
+      <w:spacing w:after="0" w:line="240" w:lineRule="auto"/>
+    </w:pPr>
+    <w:rPr>
+      <w:rFonts w:ascii="Lucida Grande" w:hAnsi="Lucida Grande"/>
+      <w:sz w:val="18"/>
+      <w:szCs w:val="18"/>
+    </w:rPr>
+  </w:style>
+  <w:style w:type="character" w:customStyle="1" w:styleId="TextedebullesCar">
+    <w:name w:val="Texte de bulles Car"/>
+    <w:basedOn w:val="Policepardfaut"/>
+    <w:link w:val="Textedebulles"/>
+    <w:uiPriority w:val="99"/>
+    <w:semiHidden/>
+    <w:rsid w:val="002F4E79"/>
+    <w:rPr>
+      <w:rFonts w:ascii="Lucida Grande" w:hAnsi="Lucida Grande"/>
+      <w:sz w:val="18"/>
+      <w:szCs w:val="18"/>
+    </w:rPr>
+  </w:style>
+  <w:style w:type="character" w:customStyle="1" w:styleId="Titre2Car">
+    <w:name w:val="Titre 2 Car"/>
+    <w:basedOn w:val="Policepardfaut"/>
+    <w:link w:val="Titre2"/>
+    <w:uiPriority w:val="9"/>
+    <w:rsid w:val="002F4E79"/>
+    <w:rPr>
+      <w:rFonts w:asciiTheme="majorHAnsi" w:eastAsiaTheme="majorEastAsia" w:hAnsiTheme="majorHAnsi" w:cstheme="majorBidi"/>
+      <w:b/>
+      <w:bCs/>
+      <w:color w:val="5B9BD5" w:themeColor="accent1"/>
+      <w:sz w:val="26"/>
+      <w:szCs w:val="26"/>
+    </w:rPr>
+  </w:style>
 </w:styles>
 </file>
 
@@ -5758,7 +5069,7 @@
     </a:clrScheme>
     <a:fontScheme name="Office">
       <a:majorFont>
-        <a:latin typeface="Calibri Light" panose="020F0302020204030204"/>
+        <a:latin typeface="Calibri Light"/>
         <a:ea typeface=""/>
         <a:cs typeface=""/>
         <a:font script="Jpan" typeface="ＭＳ ゴシック"/>
@@ -5793,7 +5104,7 @@
         <a:font script="Geor" typeface="Sylfaen"/>
       </a:majorFont>
       <a:minorFont>
-        <a:latin typeface="Calibri" panose="020F0502020204030204"/>
+        <a:latin typeface="Calibri"/>
         <a:ea typeface=""/>
         <a:cs typeface=""/>
         <a:font script="Jpan" typeface="ＭＳ 明朝"/>
@@ -5970,7 +5281,7 @@
   <a:extraClrSchemeLst/>
   <a:extLst>
     <a:ext uri="{05A4C25C-085E-4340-85A3-A5531E510DB2}">
-      <thm15:themeFamily xmlns:thm15="http://schemas.microsoft.com/office/thememl/2012/main" name="Office Theme" id="{62F939B6-93AF-4DB8-9C6B-D6C7DFDC589F}" vid="{4A3C46E8-61CC-4603-A589-7422A47A8E4A}"/>
+      <thm15:themeFamily xmlns:thm15="http://schemas.microsoft.com/office/thememl/2012/main" xmlns="" name="Office Theme" id="{62F939B6-93AF-4DB8-9C6B-D6C7DFDC589F}" vid="{4A3C46E8-61CC-4603-A589-7422A47A8E4A}"/>
     </a:ext>
   </a:extLst>
 </a:theme>

</xml_diff>